<commit_message>
Bab 2 Sudah OK
</commit_message>
<xml_diff>
--- a/Laporan_KP.docx
+++ b/Laporan_KP.docx
@@ -1393,73 +1393,7 @@
                 <w:shd w:fill="auto" w:val="clear"/>
                 <w:vertAlign w:val="baseline"/>
               </w:rPr>
-              <w:t xml:space="preserve">Gambar </w:t>
-            </w:r>
-            <w:r>
-              <w:rPr>
-                <w:rStyle w:val="IndexLink"/>
-                <w:rFonts w:eastAsia="Times New Roman" w:cs="Times New Roman"/>
-                <w:b w:val="false"/>
-                <w:i w:val="false"/>
-                <w:caps w:val="false"/>
-                <w:smallCaps w:val="false"/>
-                <w:strike w:val="false"/>
-                <w:dstrike w:val="false"/>
-                <w:vanish w:val="false"/>
-                <w:color w:val="000000"/>
-                <w:position w:val="0"/>
-                <w:sz w:val="24"/>
-                <w:sz w:val="24"/>
-                <w:szCs w:val="24"/>
-                <w:u w:val="none"/>
-                <w:shd w:fill="auto" w:val="clear"/>
-                <w:vertAlign w:val="baseline"/>
-              </w:rPr>
-              <w:t>1</w:t>
-            </w:r>
-            <w:r>
-              <w:rPr>
-                <w:rStyle w:val="IndexLink"/>
-                <w:rFonts w:eastAsia="Times New Roman" w:cs="Times New Roman"/>
-                <w:b w:val="false"/>
-                <w:i w:val="false"/>
-                <w:caps w:val="false"/>
-                <w:smallCaps w:val="false"/>
-                <w:strike w:val="false"/>
-                <w:dstrike w:val="false"/>
-                <w:vanish w:val="false"/>
-                <w:color w:val="000000"/>
-                <w:position w:val="0"/>
-                <w:sz w:val="24"/>
-                <w:sz w:val="24"/>
-                <w:szCs w:val="24"/>
-                <w:u w:val="none"/>
-                <w:shd w:fill="auto" w:val="clear"/>
-                <w:vertAlign w:val="baseline"/>
-              </w:rPr>
-              <w:t xml:space="preserve">.1 </w:t>
-            </w:r>
-            <w:r>
-              <w:rPr>
-                <w:rStyle w:val="IndexLink"/>
-                <w:rFonts w:eastAsia="Times New Roman" w:cs="Times New Roman"/>
-                <w:b w:val="false"/>
-                <w:i w:val="false"/>
-                <w:caps w:val="false"/>
-                <w:smallCaps w:val="false"/>
-                <w:strike w:val="false"/>
-                <w:dstrike w:val="false"/>
-                <w:vanish w:val="false"/>
-                <w:color w:val="000000"/>
-                <w:position w:val="0"/>
-                <w:sz w:val="24"/>
-                <w:sz w:val="24"/>
-                <w:szCs w:val="24"/>
-                <w:u w:val="none"/>
-                <w:shd w:fill="auto" w:val="clear"/>
-                <w:vertAlign w:val="baseline"/>
-              </w:rPr>
-              <w:t>L</w:t>
+              <w:t>Gambar 1.1 L</w:t>
             </w:r>
           </w:hyperlink>
           <w:r>
@@ -1564,10 +1498,41 @@
             </w:rPr>
           </w:pPr>
           <w:r>
-            <w:rPr/>
-          </w:r>
-          <w:r>
-            <w:rPr/>
+            <w:rPr>
+              <w:rFonts w:eastAsia="Times New Roman" w:cs="Times New Roman"/>
+              <w:b w:val="false"/>
+              <w:i w:val="false"/>
+              <w:caps w:val="false"/>
+              <w:smallCaps w:val="false"/>
+              <w:strike w:val="false"/>
+              <w:dstrike w:val="false"/>
+              <w:vanish w:val="false"/>
+              <w:color w:val="000000"/>
+              <w:position w:val="0"/>
+              <w:sz w:val="24"/>
+              <w:sz w:val="24"/>
+              <w:szCs w:val="24"/>
+              <w:u w:val="none"/>
+              <w:vertAlign w:val="baseline"/>
+            </w:rPr>
+          </w:r>
+          <w:r>
+            <w:rPr>
+              <w:smallCaps w:val="false"/>
+              <w:caps w:val="false"/>
+              <w:dstrike w:val="false"/>
+              <w:strike w:val="false"/>
+              <w:vertAlign w:val="baseline"/>
+              <w:position w:val="0"/>
+              <w:sz w:val="24"/>
+              <w:sz w:val="24"/>
+              <w:i w:val="false"/>
+              <w:u w:val="none"/>
+              <w:b w:val="false"/>
+              <w:szCs w:val="24"/>
+              <w:vanish w:val="false"/>
+              <w:rFonts w:eastAsia="Times New Roman" w:cs="Times New Roman"/>
+            </w:rPr>
             <w:fldChar w:fldCharType="end"/>
           </w:r>
         </w:p>
@@ -3432,7 +3397,7 @@
               <mc:Choice Requires="wps">
                 <w:drawing>
                   <wp:inline distT="0" distB="0" distL="0" distR="0">
-                    <wp:extent cx="5040630" cy="2291080"/>
+                    <wp:extent cx="5041265" cy="2291715"/>
                     <wp:effectExtent l="0" t="0" r="0" b="0"/>
                     <wp:docPr id="2" name=""/>
                     <a:graphic xmlns:a="http://schemas.openxmlformats.org/drawingml/2006/main">
@@ -3442,7 +3407,7 @@
                           <wps:spPr>
                             <a:xfrm>
                               <a:off x="0" y="0"/>
-                              <a:ext cx="5040000" cy="2290320"/>
+                              <a:ext cx="5040720" cy="2291040"/>
                             </a:xfrm>
                             <a:prstGeom prst="rect">
                               <a:avLst/>
@@ -3465,14 +3430,10 @@
                                   <w:pStyle w:val="Caption"/>
                                   <w:spacing w:before="120" w:after="120"/>
                                   <w:jc w:val="center"/>
-                                  <w:rPr>
-                                    <w:color w:val="auto"/>
-                                  </w:rPr>
+                                  <w:rPr/>
                                 </w:pPr>
                                 <w:r>
-                                  <w:rPr>
-                                    <w:color w:val="auto"/>
-                                  </w:rPr>
+                                  <w:rPr/>
                                   <w:drawing>
                                     <wp:inline distT="0" distB="0" distL="0" distR="0">
                                       <wp:extent cx="5039995" cy="1918335"/>
@@ -3525,6 +3486,22 @@
                                   </w:rPr>
                                   <w:t>Gambar 1.1 Learning Rate</w:t>
                                 </w:r>
+                                <w:ins w:id="0" w:author="Unknown Author" w:date="2020-03-27T16:55:45Z">
+                                  <w:r>
+                                    <w:rPr>
+                                      <w:color w:val="auto"/>
+                                    </w:rPr>
+                                    <w:t xml:space="preserve">  </w:t>
+                                  </w:r>
+                                </w:ins>
+                                <w:ins w:id="1" w:author="Unknown Author" w:date="2020-03-27T16:55:45Z">
+                                  <w:r>
+                                    <w:rPr>
+                                      <w:color w:val="auto"/>
+                                    </w:rPr>
+                                    <w:t>[referensi?]</w:t>
+                                  </w:r>
+                                </w:ins>
                               </w:p>
                             </w:txbxContent>
                           </wps:txbx>
@@ -3542,7 +3519,7 @@
               </mc:Choice>
               <mc:Fallback>
                 <w:pict>
-                  <v:rect id="shape_0" stroked="f" style="position:absolute;margin-left:0pt;margin-top:-180.4pt;width:396.8pt;height:180.3pt;mso-position-vertical:top">
+                  <v:rect id="shape_0" stroked="f" style="position:absolute;margin-left:0pt;margin-top:-180.45pt;width:396.85pt;height:180.35pt;mso-position-vertical:top">
                     <w10:wrap type="square"/>
                     <v:fill o:detectmouseclick="t" on="false"/>
                     <v:stroke color="#3465a4" joinstyle="round" endcap="flat"/>
@@ -3553,14 +3530,10 @@
                             <w:pStyle w:val="Caption"/>
                             <w:spacing w:before="120" w:after="120"/>
                             <w:jc w:val="center"/>
-                            <w:rPr>
-                              <w:color w:val="auto"/>
-                            </w:rPr>
+                            <w:rPr/>
                           </w:pPr>
                           <w:r>
-                            <w:rPr>
-                              <w:color w:val="auto"/>
-                            </w:rPr>
+                            <w:rPr/>
                             <w:drawing>
                               <wp:inline distT="0" distB="0" distL="0" distR="0">
                                 <wp:extent cx="5039995" cy="1918335"/>
@@ -3613,6 +3586,22 @@
                             </w:rPr>
                             <w:t>Gambar 1.1 Learning Rate</w:t>
                           </w:r>
+                          <w:ins w:id="2" w:author="Unknown Author" w:date="2020-03-27T16:55:45Z">
+                            <w:r>
+                              <w:rPr>
+                                <w:color w:val="auto"/>
+                              </w:rPr>
+                              <w:t xml:space="preserve">  </w:t>
+                            </w:r>
+                          </w:ins>
+                          <w:ins w:id="3" w:author="Unknown Author" w:date="2020-03-27T16:55:45Z">
+                            <w:r>
+                              <w:rPr>
+                                <w:color w:val="auto"/>
+                              </w:rPr>
+                              <w:t>[referensi?]</w:t>
+                            </w:r>
+                          </w:ins>
                         </w:p>
                       </w:txbxContent>
                     </v:textbox>
@@ -4565,7 +4554,22 @@
             </w:rPr>
           </w:pPr>
           <w:r>
-            <w:rPr/>
+            <w:rPr>
+              <w:rFonts w:eastAsia="Times New Roman" w:cs="Times New Roman"/>
+              <w:b w:val="false"/>
+              <w:i w:val="false"/>
+              <w:caps w:val="false"/>
+              <w:smallCaps w:val="false"/>
+              <w:strike w:val="false"/>
+              <w:dstrike w:val="false"/>
+              <w:color w:val="000000"/>
+              <w:position w:val="0"/>
+              <w:sz w:val="24"/>
+              <w:sz w:val="24"/>
+              <w:szCs w:val="24"/>
+              <w:u w:val="none"/>
+              <w:vertAlign w:val="baseline"/>
+            </w:rPr>
           </w:r>
         </w:p>
         <w:p>
@@ -4655,6 +4659,17 @@
         </w:p>
         <w:p>
           <w:pPr>
+            <w:sectPr>
+              <w:headerReference w:type="default" r:id="rId8"/>
+              <w:footerReference w:type="default" r:id="rId9"/>
+              <w:type w:val="nextPage"/>
+              <w:pgSz w:w="11906" w:h="16838"/>
+              <w:pgMar w:left="2268" w:right="1701" w:header="0" w:top="1701" w:footer="0" w:bottom="1701" w:gutter="0"/>
+              <w:pgNumType w:fmt="decimal"/>
+              <w:formProt w:val="false"/>
+              <w:textDirection w:val="lrTb"/>
+              <w:docGrid w:type="default" w:linePitch="100" w:charSpace="0"/>
+            </w:sectPr>
             <w:pStyle w:val="Heading2"/>
             <w:numPr>
               <w:ilvl w:val="1"/>
@@ -4672,65 +4687,6 @@
             <w:t>Sub Topik Bab 3</w:t>
           </w:r>
         </w:p>
-        <w:p>
-          <w:pPr>
-            <w:sectPr>
-              <w:headerReference w:type="default" r:id="rId8"/>
-              <w:footerReference w:type="default" r:id="rId9"/>
-              <w:type w:val="nextPage"/>
-              <w:pgSz w:w="11906" w:h="16838"/>
-              <w:pgMar w:left="2268" w:right="1701" w:header="0" w:top="1701" w:footer="0" w:bottom="1701" w:gutter="0"/>
-              <w:pgNumType w:fmt="decimal"/>
-              <w:formProt w:val="false"/>
-              <w:textDirection w:val="lrTb"/>
-              <w:docGrid w:type="default" w:linePitch="100" w:charSpace="0"/>
-            </w:sectPr>
-            <w:pStyle w:val="Normal"/>
-            <w:keepNext w:val="false"/>
-            <w:keepLines w:val="false"/>
-            <w:widowControl/>
-            <w:shd w:val="clear" w:fill="auto"/>
-            <w:spacing w:lineRule="auto" w:line="360" w:before="0" w:after="0"/>
-            <w:ind w:left="0" w:right="0" w:firstLine="720"/>
-            <w:jc w:val="both"/>
-            <w:rPr>
-              <w:rFonts w:ascii="Times New Roman" w:hAnsi="Times New Roman" w:eastAsia="Times New Roman" w:cs="Times New Roman"/>
-              <w:b w:val="false"/>
-              <w:b w:val="false"/>
-              <w:i w:val="false"/>
-              <w:i w:val="false"/>
-              <w:caps w:val="false"/>
-              <w:smallCaps w:val="false"/>
-              <w:strike w:val="false"/>
-              <w:dstrike w:val="false"/>
-              <w:color w:val="000000"/>
-              <w:position w:val="0"/>
-              <w:sz w:val="24"/>
-              <w:sz w:val="24"/>
-              <w:szCs w:val="24"/>
-              <w:u w:val="none"/>
-              <w:vertAlign w:val="baseline"/>
-            </w:rPr>
-          </w:pPr>
-          <w:r>
-            <w:rPr>
-              <w:rFonts w:eastAsia="Times New Roman" w:cs="Times New Roman"/>
-              <w:b w:val="false"/>
-              <w:i w:val="false"/>
-              <w:caps w:val="false"/>
-              <w:smallCaps w:val="false"/>
-              <w:strike w:val="false"/>
-              <w:dstrike w:val="false"/>
-              <w:color w:val="000000"/>
-              <w:position w:val="0"/>
-              <w:sz w:val="24"/>
-              <w:sz w:val="24"/>
-              <w:szCs w:val="24"/>
-              <w:u w:val="none"/>
-              <w:vertAlign w:val="baseline"/>
-            </w:rPr>
-          </w:r>
-        </w:p>
       </w:sdtContent>
     </w:sdt>
     <w:p>
@@ -4740,7 +4696,7 @@
           <w:ilvl w:val="0"/>
           <w:numId w:val="4"/>
         </w:numPr>
-        <w:ind w:left="0" w:hanging="0"/>
+        <w:ind w:left="0" w:right="0" w:hanging="0"/>
         <w:rPr/>
       </w:pPr>
       <w:bookmarkStart w:id="40" w:name="__RefHeading___Toc1673_3588087348"/>
@@ -5311,6 +5267,17 @@
     </w:p>
     <w:p>
       <w:pPr>
+        <w:sectPr>
+          <w:headerReference w:type="default" r:id="rId12"/>
+          <w:footerReference w:type="default" r:id="rId13"/>
+          <w:type w:val="nextPage"/>
+          <w:pgSz w:w="11906" w:h="16838"/>
+          <w:pgMar w:left="2268" w:right="1701" w:header="0" w:top="1701" w:footer="0" w:bottom="1701" w:gutter="0"/>
+          <w:pgNumType w:fmt="decimal"/>
+          <w:formProt w:val="false"/>
+          <w:textDirection w:val="lrTb"/>
+          <w:docGrid w:type="default" w:linePitch="100" w:charSpace="0"/>
+        </w:sectPr>
         <w:pStyle w:val="Heading2"/>
         <w:numPr>
           <w:ilvl w:val="1"/>
@@ -5332,71 +5299,12 @@
     </w:p>
     <w:p>
       <w:pPr>
-        <w:sectPr>
-          <w:headerReference w:type="default" r:id="rId12"/>
-          <w:footerReference w:type="default" r:id="rId13"/>
-          <w:type w:val="nextPage"/>
-          <w:pgSz w:w="11906" w:h="16838"/>
-          <w:pgMar w:left="2268" w:right="1701" w:header="0" w:top="1701" w:footer="0" w:bottom="1701" w:gutter="0"/>
-          <w:pgNumType w:fmt="decimal"/>
-          <w:formProt w:val="false"/>
-          <w:textDirection w:val="lrTb"/>
-          <w:docGrid w:type="default" w:linePitch="100" w:charSpace="0"/>
-        </w:sectPr>
-        <w:pStyle w:val="Normal"/>
-        <w:keepNext w:val="false"/>
-        <w:keepLines w:val="false"/>
-        <w:widowControl/>
-        <w:shd w:val="clear" w:fill="auto"/>
-        <w:spacing w:lineRule="auto" w:line="360" w:before="0" w:after="0"/>
-        <w:ind w:left="0" w:right="0" w:firstLine="720"/>
-        <w:jc w:val="both"/>
-        <w:rPr>
-          <w:rFonts w:ascii="Times New Roman" w:hAnsi="Times New Roman" w:eastAsia="Times New Roman" w:cs="Times New Roman"/>
-          <w:b w:val="false"/>
-          <w:b w:val="false"/>
-          <w:i w:val="false"/>
-          <w:i w:val="false"/>
-          <w:caps w:val="false"/>
-          <w:smallCaps w:val="false"/>
-          <w:strike w:val="false"/>
-          <w:dstrike w:val="false"/>
-          <w:color w:val="000000"/>
-          <w:position w:val="0"/>
-          <w:sz w:val="24"/>
-          <w:sz w:val="24"/>
-          <w:szCs w:val="24"/>
-          <w:u w:val="none"/>
-          <w:vertAlign w:val="baseline"/>
-        </w:rPr>
-      </w:pPr>
-      <w:r>
-        <w:rPr>
-          <w:rFonts w:eastAsia="Times New Roman" w:cs="Times New Roman"/>
-          <w:b w:val="false"/>
-          <w:i w:val="false"/>
-          <w:caps w:val="false"/>
-          <w:smallCaps w:val="false"/>
-          <w:strike w:val="false"/>
-          <w:dstrike w:val="false"/>
-          <w:color w:val="000000"/>
-          <w:position w:val="0"/>
-          <w:sz w:val="24"/>
-          <w:sz w:val="24"/>
-          <w:szCs w:val="24"/>
-          <w:u w:val="none"/>
-          <w:vertAlign w:val="baseline"/>
-        </w:rPr>
-      </w:r>
-    </w:p>
-    <w:p>
-      <w:pPr>
         <w:pStyle w:val="Heading1"/>
         <w:numPr>
           <w:ilvl w:val="0"/>
           <w:numId w:val="4"/>
         </w:numPr>
-        <w:ind w:left="0" w:hanging="0"/>
+        <w:ind w:left="0" w:right="0" w:hanging="0"/>
         <w:rPr/>
       </w:pPr>
       <w:bookmarkStart w:id="60" w:name="__RefHeading___Toc1693_3588087348"/>
@@ -7683,6 +7591,7 @@
   </w:style>
   <w:style w:type="paragraph" w:styleId="Heading1">
     <w:name w:val="Heading 1"/>
+    <w:basedOn w:val="Normal"/>
     <w:next w:val="Normal"/>
     <w:link w:val="Heading1Char"/>
     <w:uiPriority w:val="9"/>
@@ -7692,6 +7601,7 @@
       <w:keepNext w:val="true"/>
       <w:keepLines/>
       <w:widowControl w:val="false"/>
+      <w:bidi w:val="0"/>
       <w:jc w:val="center"/>
       <w:outlineLvl w:val="0"/>
     </w:pPr>
@@ -7708,6 +7618,7 @@
   </w:style>
   <w:style w:type="paragraph" w:styleId="Heading2">
     <w:name w:val="Heading 2"/>
+    <w:basedOn w:val="Normal"/>
     <w:next w:val="Normal"/>
     <w:link w:val="Heading2Char"/>
     <w:uiPriority w:val="9"/>
@@ -7718,6 +7629,8 @@
       <w:keepNext w:val="true"/>
       <w:keepLines/>
       <w:widowControl w:val="false"/>
+      <w:bidi w:val="0"/>
+      <w:jc w:val="left"/>
       <w:outlineLvl w:val="1"/>
     </w:pPr>
     <w:rPr>
@@ -7732,6 +7645,7 @@
   </w:style>
   <w:style w:type="paragraph" w:styleId="Heading3">
     <w:name w:val="Heading 3"/>
+    <w:basedOn w:val="Normal"/>
     <w:next w:val="Normal"/>
     <w:link w:val="Heading3Char"/>
     <w:uiPriority w:val="9"/>
@@ -7742,6 +7656,8 @@
       <w:keepNext w:val="true"/>
       <w:keepLines/>
       <w:widowControl w:val="false"/>
+      <w:bidi w:val="0"/>
+      <w:jc w:val="left"/>
       <w:outlineLvl w:val="2"/>
     </w:pPr>
     <w:rPr>
@@ -7756,6 +7672,7 @@
   </w:style>
   <w:style w:type="paragraph" w:styleId="Heading4">
     <w:name w:val="Heading 4"/>
+    <w:basedOn w:val="Normal"/>
     <w:next w:val="Normal"/>
     <w:link w:val="Heading4Char"/>
     <w:uiPriority w:val="9"/>
@@ -7766,6 +7683,8 @@
       <w:keepNext w:val="true"/>
       <w:keepLines/>
       <w:widowControl w:val="false"/>
+      <w:bidi w:val="0"/>
+      <w:jc w:val="left"/>
       <w:outlineLvl w:val="3"/>
     </w:pPr>
     <w:rPr>
@@ -7781,6 +7700,7 @@
   </w:style>
   <w:style w:type="paragraph" w:styleId="Heading5">
     <w:name w:val="Heading 5"/>
+    <w:basedOn w:val="Normal"/>
     <w:next w:val="Normal"/>
     <w:link w:val="Heading5Char"/>
     <w:uiPriority w:val="9"/>
@@ -7792,6 +7712,8 @@
       <w:keepNext w:val="true"/>
       <w:keepLines/>
       <w:widowControl w:val="false"/>
+      <w:bidi w:val="0"/>
+      <w:jc w:val="left"/>
       <w:outlineLvl w:val="4"/>
     </w:pPr>
     <w:rPr>
@@ -7806,6 +7728,7 @@
   </w:style>
   <w:style w:type="paragraph" w:styleId="Heading6">
     <w:name w:val="Heading 6"/>
+    <w:basedOn w:val="Normal"/>
     <w:next w:val="Normal"/>
     <w:link w:val="Heading6Char"/>
     <w:uiPriority w:val="9"/>
@@ -7817,6 +7740,8 @@
       <w:keepNext w:val="true"/>
       <w:keepLines/>
       <w:widowControl w:val="false"/>
+      <w:bidi w:val="0"/>
+      <w:jc w:val="left"/>
       <w:outlineLvl w:val="5"/>
     </w:pPr>
     <w:rPr>
@@ -7831,6 +7756,7 @@
   </w:style>
   <w:style w:type="paragraph" w:styleId="Heading7">
     <w:name w:val="Heading 7"/>
+    <w:basedOn w:val="Normal"/>
     <w:next w:val="Normal"/>
     <w:link w:val="Heading7Char"/>
     <w:uiPriority w:val="9"/>
@@ -7842,7 +7768,9 @@
       <w:keepNext w:val="true"/>
       <w:keepLines/>
       <w:widowControl w:val="false"/>
+      <w:bidi w:val="0"/>
       <w:spacing w:before="40" w:after="0"/>
+      <w:jc w:val="left"/>
       <w:outlineLvl w:val="6"/>
     </w:pPr>
     <w:rPr>
@@ -7858,6 +7786,7 @@
   </w:style>
   <w:style w:type="paragraph" w:styleId="Heading8">
     <w:name w:val="Heading 8"/>
+    <w:basedOn w:val="Normal"/>
     <w:next w:val="Normal"/>
     <w:link w:val="Heading8Char"/>
     <w:uiPriority w:val="9"/>
@@ -7868,7 +7797,9 @@
       <w:keepNext w:val="true"/>
       <w:keepLines/>
       <w:widowControl w:val="false"/>
+      <w:bidi w:val="0"/>
       <w:spacing w:before="40" w:after="0"/>
+      <w:jc w:val="left"/>
       <w:outlineLvl w:val="7"/>
     </w:pPr>
     <w:rPr>
@@ -7882,6 +7813,7 @@
   </w:style>
   <w:style w:type="paragraph" w:styleId="Heading9">
     <w:name w:val="Heading 9"/>
+    <w:basedOn w:val="Normal"/>
     <w:next w:val="Normal"/>
     <w:link w:val="Heading9Char"/>
     <w:uiPriority w:val="9"/>
@@ -7892,6 +7824,7 @@
       <w:keepNext w:val="true"/>
       <w:keepLines/>
       <w:widowControl w:val="false"/>
+      <w:bidi w:val="0"/>
       <w:jc w:val="center"/>
       <w:outlineLvl w:val="8"/>
     </w:pPr>
@@ -8513,6 +8446,184 @@
       <w:szCs w:val="32"/>
     </w:rPr>
   </w:style>
+  <w:style w:type="character" w:styleId="ListLabel27">
+    <w:name w:val="ListLabel 27"/>
+    <w:qFormat/>
+    <w:rPr>
+      <w:rFonts w:cs="OpenSymbol"/>
+    </w:rPr>
+  </w:style>
+  <w:style w:type="character" w:styleId="ListLabel28">
+    <w:name w:val="ListLabel 28"/>
+    <w:qFormat/>
+    <w:rPr>
+      <w:rFonts w:cs="OpenSymbol"/>
+    </w:rPr>
+  </w:style>
+  <w:style w:type="character" w:styleId="ListLabel29">
+    <w:name w:val="ListLabel 29"/>
+    <w:qFormat/>
+    <w:rPr>
+      <w:rFonts w:cs="OpenSymbol"/>
+    </w:rPr>
+  </w:style>
+  <w:style w:type="character" w:styleId="ListLabel30">
+    <w:name w:val="ListLabel 30"/>
+    <w:qFormat/>
+    <w:rPr>
+      <w:rFonts w:cs="OpenSymbol"/>
+    </w:rPr>
+  </w:style>
+  <w:style w:type="character" w:styleId="ListLabel31">
+    <w:name w:val="ListLabel 31"/>
+    <w:qFormat/>
+    <w:rPr>
+      <w:rFonts w:cs="OpenSymbol"/>
+    </w:rPr>
+  </w:style>
+  <w:style w:type="character" w:styleId="ListLabel32">
+    <w:name w:val="ListLabel 32"/>
+    <w:qFormat/>
+    <w:rPr>
+      <w:rFonts w:cs="OpenSymbol"/>
+    </w:rPr>
+  </w:style>
+  <w:style w:type="character" w:styleId="ListLabel33">
+    <w:name w:val="ListLabel 33"/>
+    <w:qFormat/>
+    <w:rPr>
+      <w:rFonts w:cs="OpenSymbol"/>
+    </w:rPr>
+  </w:style>
+  <w:style w:type="character" w:styleId="ListLabel34">
+    <w:name w:val="ListLabel 34"/>
+    <w:qFormat/>
+    <w:rPr>
+      <w:rFonts w:cs="OpenSymbol"/>
+    </w:rPr>
+  </w:style>
+  <w:style w:type="character" w:styleId="ListLabel35">
+    <w:name w:val="ListLabel 35"/>
+    <w:qFormat/>
+    <w:rPr>
+      <w:rFonts w:cs="OpenSymbol"/>
+    </w:rPr>
+  </w:style>
+  <w:style w:type="character" w:styleId="ListLabel36">
+    <w:name w:val="ListLabel 36"/>
+    <w:qFormat/>
+    <w:rPr>
+      <w:rFonts w:cs="OpenSymbol"/>
+    </w:rPr>
+  </w:style>
+  <w:style w:type="character" w:styleId="ListLabel37">
+    <w:name w:val="ListLabel 37"/>
+    <w:qFormat/>
+    <w:rPr>
+      <w:rFonts w:cs="OpenSymbol"/>
+    </w:rPr>
+  </w:style>
+  <w:style w:type="character" w:styleId="ListLabel38">
+    <w:name w:val="ListLabel 38"/>
+    <w:qFormat/>
+    <w:rPr>
+      <w:rFonts w:cs="OpenSymbol"/>
+    </w:rPr>
+  </w:style>
+  <w:style w:type="character" w:styleId="ListLabel39">
+    <w:name w:val="ListLabel 39"/>
+    <w:qFormat/>
+    <w:rPr>
+      <w:rFonts w:cs="OpenSymbol"/>
+    </w:rPr>
+  </w:style>
+  <w:style w:type="character" w:styleId="ListLabel40">
+    <w:name w:val="ListLabel 40"/>
+    <w:qFormat/>
+    <w:rPr>
+      <w:rFonts w:cs="OpenSymbol"/>
+    </w:rPr>
+  </w:style>
+  <w:style w:type="character" w:styleId="ListLabel41">
+    <w:name w:val="ListLabel 41"/>
+    <w:qFormat/>
+    <w:rPr>
+      <w:rFonts w:cs="OpenSymbol"/>
+    </w:rPr>
+  </w:style>
+  <w:style w:type="character" w:styleId="ListLabel42">
+    <w:name w:val="ListLabel 42"/>
+    <w:qFormat/>
+    <w:rPr>
+      <w:rFonts w:cs="OpenSymbol"/>
+    </w:rPr>
+  </w:style>
+  <w:style w:type="character" w:styleId="ListLabel43">
+    <w:name w:val="ListLabel 43"/>
+    <w:qFormat/>
+    <w:rPr>
+      <w:rFonts w:cs="OpenSymbol"/>
+    </w:rPr>
+  </w:style>
+  <w:style w:type="character" w:styleId="ListLabel44">
+    <w:name w:val="ListLabel 44"/>
+    <w:qFormat/>
+    <w:rPr>
+      <w:rFonts w:cs="OpenSymbol"/>
+    </w:rPr>
+  </w:style>
+  <w:style w:type="character" w:styleId="ListLabel45">
+    <w:name w:val="ListLabel 45"/>
+    <w:qFormat/>
+    <w:rPr>
+      <w:rFonts w:cs="OpenSymbol"/>
+    </w:rPr>
+  </w:style>
+  <w:style w:type="character" w:styleId="ListLabel46">
+    <w:name w:val="ListLabel 46"/>
+    <w:qFormat/>
+    <w:rPr>
+      <w:rFonts w:cs="OpenSymbol"/>
+    </w:rPr>
+  </w:style>
+  <w:style w:type="character" w:styleId="ListLabel47">
+    <w:name w:val="ListLabel 47"/>
+    <w:qFormat/>
+    <w:rPr>
+      <w:rFonts w:cs="OpenSymbol"/>
+    </w:rPr>
+  </w:style>
+  <w:style w:type="character" w:styleId="ListLabel48">
+    <w:name w:val="ListLabel 48"/>
+    <w:qFormat/>
+    <w:rPr>
+      <w:rFonts w:cs="OpenSymbol"/>
+    </w:rPr>
+  </w:style>
+  <w:style w:type="character" w:styleId="ListLabel49">
+    <w:name w:val="ListLabel 49"/>
+    <w:qFormat/>
+    <w:rPr>
+      <w:rFonts w:cs="OpenSymbol"/>
+    </w:rPr>
+  </w:style>
+  <w:style w:type="character" w:styleId="ListLabel50">
+    <w:name w:val="ListLabel 50"/>
+    <w:qFormat/>
+    <w:rPr>
+      <w:rFonts w:cs="OpenSymbol"/>
+    </w:rPr>
+  </w:style>
+  <w:style w:type="character" w:styleId="ListLabel51">
+    <w:name w:val="ListLabel 51"/>
+    <w:qFormat/>
+    <w:rPr>
+      <w:b/>
+      <w:i w:val="false"/>
+      <w:sz w:val="32"/>
+      <w:szCs w:val="32"/>
+    </w:rPr>
+  </w:style>
   <w:style w:type="paragraph" w:styleId="Heading">
     <w:name w:val="Heading"/>
     <w:basedOn w:val="Normal"/>
@@ -8530,13 +8641,16 @@
   </w:style>
   <w:style w:type="paragraph" w:styleId="TextBody">
     <w:name w:val="Body Text"/>
+    <w:basedOn w:val="Normal"/>
     <w:link w:val="BodyTextChar"/>
     <w:uiPriority w:val="99"/>
     <w:unhideWhenUsed/>
     <w:rsid w:val="00896d00"/>
     <w:pPr>
       <w:widowControl w:val="false"/>
+      <w:bidi w:val="0"/>
       <w:spacing w:before="0" w:after="120"/>
+      <w:jc w:val="left"/>
     </w:pPr>
     <w:rPr>
       <w:rFonts w:ascii="Calibri" w:hAnsi="Calibri" w:eastAsia="Noto Sans CJK SC" w:cs="Lohit Devanagari"/>
@@ -8549,14 +8663,17 @@
   </w:style>
   <w:style w:type="paragraph" w:styleId="List">
     <w:name w:val="List"/>
+    <w:basedOn w:val="Normal"/>
     <w:uiPriority w:val="99"/>
     <w:unhideWhenUsed/>
     <w:rsid w:val="00896d00"/>
     <w:pPr>
       <w:widowControl w:val="false"/>
+      <w:bidi w:val="0"/>
       <w:spacing w:before="0" w:after="0"/>
       <w:ind w:left="360" w:hanging="360"/>
       <w:contextualSpacing/>
+      <w:jc w:val="left"/>
     </w:pPr>
     <w:rPr>
       <w:rFonts w:ascii="Calibri" w:hAnsi="Calibri" w:eastAsia="Noto Sans CJK SC" w:cs="Lohit Devanagari"/>

</xml_diff>

<commit_message>
bab 2 selesai & penambahan daftar pustaka
</commit_message>
<xml_diff>
--- a/Laporan_KP.docx
+++ b/Laporan_KP.docx
@@ -503,27 +503,6 @@
         </w:tabs>
         <w:rPr/>
       </w:pPr>
-      <w:hyperlink w:anchor="__RefHeading___Toc1625_3588087348">
-        <w:r>
-          <w:rPr>
-            <w:webHidden/>
-            <w:rStyle w:val="IndexLink"/>
-            <w:vanish w:val="false"/>
-          </w:rPr>
-          <w:t>DAFTAR GAMBAR</w:t>
-          <w:tab/>
-          <w:t>3</w:t>
-        </w:r>
-      </w:hyperlink>
-    </w:p>
-    <w:p>
-      <w:pPr>
-        <w:pStyle w:val="Contents1"/>
-        <w:tabs>
-          <w:tab w:val="right" w:pos="7937" w:leader="dot"/>
-        </w:tabs>
-        <w:rPr/>
-      </w:pPr>
       <w:hyperlink w:anchor="__RefHeading___Toc1635_3588087348">
         <w:r>
           <w:rPr>
@@ -727,7 +706,20 @@
             <w:rStyle w:val="IndexLink"/>
             <w:vanish w:val="false"/>
           </w:rPr>
-          <w:t>2.2 Learning Rate Finder</w:t>
+          <w:t xml:space="preserve">2.2 </w:t>
+        </w:r>
+        <w:r>
+          <w:rPr>
+            <w:rStyle w:val="IndexLink"/>
+            <w:i/>
+            <w:iCs/>
+          </w:rPr>
+          <w:t>Learning Rate Finder</w:t>
+        </w:r>
+        <w:r>
+          <w:rPr>
+            <w:rStyle w:val="IndexLink"/>
+          </w:rPr>
           <w:tab/>
           <w:t>7</w:t>
         </w:r>
@@ -748,7 +740,20 @@
             <w:rStyle w:val="IndexLink"/>
             <w:vanish w:val="false"/>
           </w:rPr>
-          <w:t>2.3 FastAi</w:t>
+          <w:t xml:space="preserve">2.3 </w:t>
+        </w:r>
+        <w:r>
+          <w:rPr>
+            <w:rStyle w:val="IndexLink"/>
+            <w:i/>
+            <w:iCs/>
+          </w:rPr>
+          <w:t>FastAi</w:t>
+        </w:r>
+        <w:r>
+          <w:rPr>
+            <w:rStyle w:val="IndexLink"/>
+          </w:rPr>
           <w:tab/>
           <w:t>8</w:t>
         </w:r>
@@ -838,14 +843,14 @@
         </w:tabs>
         <w:rPr/>
       </w:pPr>
-      <w:hyperlink w:anchor="__RefHeading___Toc1667_3588087348">
+      <w:hyperlink w:anchor="__RefHeading___Toc808_496259480">
         <w:r>
           <w:rPr>
             <w:webHidden/>
             <w:rStyle w:val="IndexLink"/>
             <w:vanish w:val="false"/>
           </w:rPr>
-          <w:t>3.1 Sub Topik Bab 3</w:t>
+          <w:t>3.1 Data Preprocessing</w:t>
           <w:tab/>
           <w:t>10</w:t>
         </w:r>
@@ -859,14 +864,14 @@
         </w:tabs>
         <w:rPr/>
       </w:pPr>
-      <w:hyperlink w:anchor="__RefHeading___Toc1669_3588087348">
+      <w:hyperlink w:anchor="__RefHeading___Toc1669_35880873481111111">
         <w:r>
           <w:rPr>
             <w:webHidden/>
             <w:rStyle w:val="IndexLink"/>
             <w:vanish w:val="false"/>
           </w:rPr>
-          <w:t>3.2 Sub Topik Bab 3</w:t>
+          <w:t>3.2 Desain Website</w:t>
           <w:tab/>
           <w:t>10</w:t>
         </w:r>
@@ -880,14 +885,14 @@
         </w:tabs>
         <w:rPr/>
       </w:pPr>
-      <w:hyperlink w:anchor="__RefHeading___Toc1671_3588087348">
+      <w:hyperlink w:anchor="__RefHeading___Toc810_496259480">
         <w:r>
           <w:rPr>
             <w:webHidden/>
             <w:rStyle w:val="IndexLink"/>
             <w:vanish w:val="false"/>
           </w:rPr>
-          <w:t>3.3 Sub Topik Bab 3</w:t>
+          <w:t>3.3 Subbab 3</w:t>
           <w:tab/>
           <w:t>10</w:t>
         </w:r>
@@ -1165,7 +1170,7 @@
         </w:tabs>
         <w:rPr/>
       </w:pPr>
-      <w:hyperlink w:anchor="__RefHeading___Toc1691_3588087348">
+      <w:hyperlink w:anchor="__RefHeading___Toc812_496259480">
         <w:r>
           <w:rPr>
             <w:webHidden/>
@@ -1276,29 +1281,16 @@
     </w:p>
     <w:p>
       <w:pPr>
-        <w:pStyle w:val="Heading1"/>
-        <w:rPr/>
-      </w:pPr>
-      <w:bookmarkStart w:id="2" w:name="__RefHeading___Toc1625_3588087348"/>
-      <w:bookmarkStart w:id="3" w:name="_heading=h.1t3h5sf"/>
-      <w:bookmarkEnd w:id="2"/>
-      <w:bookmarkEnd w:id="3"/>
+        <w:pStyle w:val="Normal"/>
+        <w:rPr/>
+      </w:pPr>
       <w:r>
         <w:rPr/>
-        <w:t>DAFTAR GAMBAR</w:t>
+        <w:br/>
       </w:r>
       <w:r>
         <w:rPr/>
         <w:fldChar w:fldCharType="end"/>
-      </w:r>
-    </w:p>
-    <w:p>
-      <w:pPr>
-        <w:pStyle w:val="Normal"/>
-        <w:rPr/>
-      </w:pPr>
-      <w:r>
-        <w:rPr/>
       </w:r>
     </w:p>
     <w:sdt>
@@ -1582,8 +1574,8 @@
             <w:ind w:left="0" w:hanging="0"/>
             <w:rPr/>
           </w:pPr>
-          <w:bookmarkStart w:id="4" w:name="__RefHeading___Toc1635_3588087348"/>
-          <w:bookmarkEnd w:id="4"/>
+          <w:bookmarkStart w:id="2" w:name="__RefHeading___Toc1635_3588087348"/>
+          <w:bookmarkEnd w:id="2"/>
           <w:r>
             <w:rPr/>
             <w:br/>
@@ -1609,10 +1601,10 @@
             <w:ind w:left="0" w:hanging="0"/>
             <w:rPr/>
           </w:pPr>
-          <w:bookmarkStart w:id="5" w:name="__RefHeading___Toc1637_3588087348"/>
-          <w:bookmarkStart w:id="6" w:name="_heading=h.lnxbz9"/>
-          <w:bookmarkEnd w:id="5"/>
-          <w:bookmarkEnd w:id="6"/>
+          <w:bookmarkStart w:id="3" w:name="__RefHeading___Toc1637_3588087348"/>
+          <w:bookmarkStart w:id="4" w:name="_heading=h.lnxbz9"/>
+          <w:bookmarkEnd w:id="3"/>
+          <w:bookmarkEnd w:id="4"/>
           <w:r>
             <w:rPr/>
             <w:t xml:space="preserve">Latar Belakang </w:t>
@@ -1898,10 +1890,10 @@
             <w:ind w:left="0" w:hanging="0"/>
             <w:rPr/>
           </w:pPr>
-          <w:bookmarkStart w:id="7" w:name="__RefHeading___Toc1639_3588087348"/>
-          <w:bookmarkStart w:id="8" w:name="_heading=h.35nkun2"/>
-          <w:bookmarkEnd w:id="7"/>
-          <w:bookmarkEnd w:id="8"/>
+          <w:bookmarkStart w:id="5" w:name="__RefHeading___Toc1639_3588087348"/>
+          <w:bookmarkStart w:id="6" w:name="_heading=h.35nkun2"/>
+          <w:bookmarkEnd w:id="5"/>
+          <w:bookmarkEnd w:id="6"/>
           <w:r>
             <w:rPr/>
             <w:t>Rumusan Masalah</w:t>
@@ -1931,8 +1923,8 @@
             </w:rPr>
             <w:t>Berdasarkan latar belakang masalah di atas, rumusan masalah yang dapat dirumuskan adalah:</w:t>
           </w:r>
-          <w:bookmarkStart w:id="9" w:name="bookmark=id.3dy6vkm"/>
-          <w:bookmarkEnd w:id="9"/>
+          <w:bookmarkStart w:id="7" w:name="bookmark=id.3dy6vkm"/>
+          <w:bookmarkEnd w:id="7"/>
         </w:p>
         <w:p>
           <w:pPr>
@@ -1974,8 +1966,8 @@
             </w:rPr>
             <w:t xml:space="preserve"> untuk mendeteksi malaria?</w:t>
           </w:r>
-          <w:bookmarkStart w:id="10" w:name="bookmark=id.1t3h5sf"/>
-          <w:bookmarkEnd w:id="10"/>
+          <w:bookmarkStart w:id="8" w:name="bookmark=id.1t3h5sf"/>
+          <w:bookmarkEnd w:id="8"/>
         </w:p>
         <w:p>
           <w:pPr>
@@ -2034,8 +2026,8 @@
             </w:rPr>
             <w:t>?</w:t>
           </w:r>
-          <w:bookmarkStart w:id="11" w:name="bookmark=id.4d34og8"/>
-          <w:bookmarkEnd w:id="11"/>
+          <w:bookmarkStart w:id="9" w:name="bookmark=id.4d34og8"/>
+          <w:bookmarkEnd w:id="9"/>
         </w:p>
         <w:p>
           <w:pPr>
@@ -2094,10 +2086,10 @@
             <w:ind w:left="0" w:hanging="0"/>
             <w:rPr/>
           </w:pPr>
-          <w:bookmarkStart w:id="12" w:name="__RefHeading___Toc1641_3588087348"/>
-          <w:bookmarkStart w:id="13" w:name="_heading=h.1ksv4uv"/>
-          <w:bookmarkEnd w:id="12"/>
-          <w:bookmarkEnd w:id="13"/>
+          <w:bookmarkStart w:id="10" w:name="__RefHeading___Toc1641_3588087348"/>
+          <w:bookmarkStart w:id="11" w:name="_heading=h.1ksv4uv"/>
+          <w:bookmarkEnd w:id="10"/>
+          <w:bookmarkEnd w:id="11"/>
           <w:r>
             <w:rPr/>
             <w:t>Tujuan Pembahasan</w:t>
@@ -2133,8 +2125,8 @@
             </w:rPr>
             <w:t>Adapun tujuan pembahasan dari Kerja Praktek ini adalah :</w:t>
           </w:r>
-          <w:bookmarkStart w:id="14" w:name="bookmark=id.3rdcrjn"/>
-          <w:bookmarkEnd w:id="14"/>
+          <w:bookmarkStart w:id="12" w:name="bookmark=id.3rdcrjn"/>
+          <w:bookmarkEnd w:id="12"/>
         </w:p>
         <w:p>
           <w:pPr>
@@ -2182,8 +2174,8 @@
             </w:rPr>
             <w:t>Menggunakan ResNet34 untuk membangun model Convolutional Neural Networks untuk mendeteksi malaria</w:t>
           </w:r>
-          <w:bookmarkStart w:id="15" w:name="bookmark=id.26in1rg"/>
-          <w:bookmarkEnd w:id="15"/>
+          <w:bookmarkStart w:id="13" w:name="bookmark=id.26in1rg"/>
+          <w:bookmarkEnd w:id="13"/>
         </w:p>
         <w:p>
           <w:pPr>
@@ -2231,8 +2223,8 @@
             </w:rPr>
             <w:t>Mengembangkan website sebagai tampilan antarmuka pengguna untuk model ResNet34</w:t>
           </w:r>
-          <w:bookmarkStart w:id="16" w:name="bookmark=id.lnxbz9"/>
-          <w:bookmarkEnd w:id="16"/>
+          <w:bookmarkStart w:id="14" w:name="bookmark=id.lnxbz9"/>
+          <w:bookmarkEnd w:id="14"/>
         </w:p>
         <w:p>
           <w:pPr>
@@ -2354,10 +2346,10 @@
             <w:ind w:left="0" w:hanging="0"/>
             <w:rPr/>
           </w:pPr>
-          <w:bookmarkStart w:id="17" w:name="__RefHeading___Toc1643_3588087348"/>
-          <w:bookmarkStart w:id="18" w:name="_heading=h.44sinio"/>
-          <w:bookmarkEnd w:id="17"/>
-          <w:bookmarkEnd w:id="18"/>
+          <w:bookmarkStart w:id="15" w:name="__RefHeading___Toc1643_3588087348"/>
+          <w:bookmarkStart w:id="16" w:name="_heading=h.44sinio"/>
+          <w:bookmarkEnd w:id="15"/>
+          <w:bookmarkEnd w:id="16"/>
           <w:r>
             <w:rPr/>
             <w:t>Ruang Lingkup</w:t>
@@ -2405,8 +2397,8 @@
             <w:tab/>
             <w:t>Ruang lingkup yang akan dibahas dalam laporan Kerja Praktek ini adalah :</w:t>
           </w:r>
-          <w:bookmarkStart w:id="19" w:name="bookmark=id.44sinio"/>
-          <w:bookmarkEnd w:id="19"/>
+          <w:bookmarkStart w:id="17" w:name="bookmark=id.44sinio"/>
+          <w:bookmarkEnd w:id="17"/>
         </w:p>
         <w:p>
           <w:pPr>
@@ -2454,8 +2446,8 @@
             </w:rPr>
             <w:t>Menggunakan model ResNet34 yang disediakan FastAi untuk melatih model</w:t>
           </w:r>
-          <w:bookmarkStart w:id="20" w:name="bookmark=id.2jxsxqh"/>
-          <w:bookmarkEnd w:id="20"/>
+          <w:bookmarkStart w:id="18" w:name="bookmark=id.2jxsxqh"/>
+          <w:bookmarkEnd w:id="18"/>
         </w:p>
         <w:p>
           <w:pPr>
@@ -2503,8 +2495,8 @@
             </w:rPr>
             <w:t>Mengembangkan website sebagai antarmuka untuk pengguna</w:t>
           </w:r>
-          <w:bookmarkStart w:id="21" w:name="bookmark=id.z337ya"/>
-          <w:bookmarkEnd w:id="21"/>
+          <w:bookmarkStart w:id="19" w:name="bookmark=id.z337ya"/>
+          <w:bookmarkEnd w:id="19"/>
         </w:p>
         <w:p>
           <w:pPr>
@@ -2620,10 +2612,10 @@
             <w:ind w:left="0" w:hanging="0"/>
             <w:rPr/>
           </w:pPr>
-          <w:bookmarkStart w:id="22" w:name="__RefHeading___Toc1645_3588087348"/>
-          <w:bookmarkStart w:id="23" w:name="_heading=h.2jxsxqh"/>
-          <w:bookmarkEnd w:id="22"/>
-          <w:bookmarkEnd w:id="23"/>
+          <w:bookmarkStart w:id="20" w:name="__RefHeading___Toc1645_3588087348"/>
+          <w:bookmarkStart w:id="21" w:name="_heading=h.2jxsxqh"/>
+          <w:bookmarkEnd w:id="20"/>
+          <w:bookmarkEnd w:id="21"/>
           <w:r>
             <w:rPr/>
             <w:t>Sumber Data</w:t>
@@ -2778,10 +2770,10 @@
             <w:ind w:left="0" w:hanging="0"/>
             <w:rPr/>
           </w:pPr>
-          <w:bookmarkStart w:id="24" w:name="__RefHeading___Toc1647_3588087348"/>
-          <w:bookmarkStart w:id="25" w:name="_heading=h.z337ya"/>
-          <w:bookmarkEnd w:id="24"/>
-          <w:bookmarkEnd w:id="25"/>
+          <w:bookmarkStart w:id="22" w:name="__RefHeading___Toc1647_3588087348"/>
+          <w:bookmarkStart w:id="23" w:name="_heading=h.z337ya"/>
+          <w:bookmarkEnd w:id="22"/>
+          <w:bookmarkEnd w:id="23"/>
           <w:r>
             <w:rPr/>
             <w:t>Sistematika Penyajian</w:t>
@@ -2852,10 +2844,10 @@
             <w:ind w:left="0" w:hanging="0"/>
             <w:rPr/>
           </w:pPr>
-          <w:bookmarkStart w:id="26" w:name="__RefHeading___Toc1649_3588087348"/>
-          <w:bookmarkStart w:id="27" w:name="_heading=h.3j2qqm3"/>
-          <w:bookmarkEnd w:id="26"/>
-          <w:bookmarkEnd w:id="27"/>
+          <w:bookmarkStart w:id="24" w:name="__RefHeading___Toc1649_3588087348"/>
+          <w:bookmarkStart w:id="25" w:name="_heading=h.3j2qqm3"/>
+          <w:bookmarkEnd w:id="24"/>
+          <w:bookmarkEnd w:id="25"/>
           <w:r>
             <w:rPr/>
             <w:br/>
@@ -2880,8 +2872,8 @@
             </w:numPr>
             <w:rPr/>
           </w:pPr>
-          <w:bookmarkStart w:id="28" w:name="__RefHeading___Toc1651_3588087348"/>
-          <w:bookmarkEnd w:id="28"/>
+          <w:bookmarkStart w:id="26" w:name="__RefHeading___Toc1651_3588087348"/>
+          <w:bookmarkEnd w:id="26"/>
           <w:r>
             <w:rPr>
               <w:i/>
@@ -3167,8 +3159,8 @@
               <w:iCs/>
             </w:rPr>
           </w:pPr>
-          <w:bookmarkStart w:id="29" w:name="__RefHeading___Toc1653_3588087348"/>
-          <w:bookmarkEnd w:id="29"/>
+          <w:bookmarkStart w:id="27" w:name="__RefHeading___Toc1653_3588087348"/>
+          <w:bookmarkEnd w:id="27"/>
           <w:r>
             <w:rPr>
               <w:i/>
@@ -3397,7 +3389,7 @@
               <mc:Choice Requires="wps">
                 <w:drawing>
                   <wp:inline distT="0" distB="0" distL="0" distR="0">
-                    <wp:extent cx="5041265" cy="2291715"/>
+                    <wp:extent cx="5045075" cy="2295525"/>
                     <wp:effectExtent l="0" t="0" r="0" b="0"/>
                     <wp:docPr id="2" name=""/>
                     <a:graphic xmlns:a="http://schemas.openxmlformats.org/drawingml/2006/main">
@@ -3407,7 +3399,7 @@
                           <wps:spPr>
                             <a:xfrm>
                               <a:off x="0" y="0"/>
-                              <a:ext cx="5040720" cy="2291040"/>
+                              <a:ext cx="5044320" cy="2295000"/>
                             </a:xfrm>
                             <a:prstGeom prst="rect">
                               <a:avLst/>
@@ -3484,24 +3476,8 @@
                                   <w:rPr>
                                     <w:color w:val="auto"/>
                                   </w:rPr>
-                                  <w:t>Gambar 1.1 Learning Rate</w:t>
+                                  <w:t>Gambar 1.1 Learning Rate  [10]</w:t>
                                 </w:r>
-                                <w:ins w:id="0" w:author="Unknown Author" w:date="2020-03-27T16:55:45Z">
-                                  <w:r>
-                                    <w:rPr>
-                                      <w:color w:val="auto"/>
-                                    </w:rPr>
-                                    <w:t xml:space="preserve">  </w:t>
-                                  </w:r>
-                                </w:ins>
-                                <w:ins w:id="1" w:author="Unknown Author" w:date="2020-03-27T16:55:45Z">
-                                  <w:r>
-                                    <w:rPr>
-                                      <w:color w:val="auto"/>
-                                    </w:rPr>
-                                    <w:t>[referensi?]</w:t>
-                                  </w:r>
-                                </w:ins>
                               </w:p>
                             </w:txbxContent>
                           </wps:txbx>
@@ -3519,7 +3495,7 @@
               </mc:Choice>
               <mc:Fallback>
                 <w:pict>
-                  <v:rect id="shape_0" stroked="f" style="position:absolute;margin-left:0pt;margin-top:-180.45pt;width:396.85pt;height:180.35pt;mso-position-vertical:top">
+                  <v:rect id="shape_0" stroked="f" style="position:absolute;margin-left:0pt;margin-top:-180.75pt;width:397.15pt;height:180.65pt;mso-position-vertical:top">
                     <w10:wrap type="square"/>
                     <v:fill o:detectmouseclick="t" on="false"/>
                     <v:stroke color="#3465a4" joinstyle="round" endcap="flat"/>
@@ -3584,24 +3560,8 @@
                             <w:rPr>
                               <w:color w:val="auto"/>
                             </w:rPr>
-                            <w:t>Gambar 1.1 Learning Rate</w:t>
+                            <w:t>Gambar 1.1 Learning Rate  [10]</w:t>
                           </w:r>
-                          <w:ins w:id="2" w:author="Unknown Author" w:date="2020-03-27T16:55:45Z">
-                            <w:r>
-                              <w:rPr>
-                                <w:color w:val="auto"/>
-                              </w:rPr>
-                              <w:t xml:space="preserve">  </w:t>
-                            </w:r>
-                          </w:ins>
-                          <w:ins w:id="3" w:author="Unknown Author" w:date="2020-03-27T16:55:45Z">
-                            <w:r>
-                              <w:rPr>
-                                <w:color w:val="auto"/>
-                              </w:rPr>
-                              <w:t>[referensi?]</w:t>
-                            </w:r>
-                          </w:ins>
                         </w:p>
                       </w:txbxContent>
                     </v:textbox>
@@ -3698,8 +3658,8 @@
               <w:iCs/>
             </w:rPr>
           </w:pPr>
-          <w:bookmarkStart w:id="30" w:name="__RefHeading___Toc1661_3588087348"/>
-          <w:bookmarkEnd w:id="30"/>
+          <w:bookmarkStart w:id="28" w:name="__RefHeading___Toc1661_3588087348"/>
+          <w:bookmarkEnd w:id="28"/>
           <w:r>
             <w:rPr>
               <w:i/>
@@ -3985,8 +3945,8 @@
             <w:ind w:left="0" w:hanging="0"/>
             <w:rPr/>
           </w:pPr>
-          <w:bookmarkStart w:id="31" w:name="__RefHeading___Toc1663_3588087348"/>
-          <w:bookmarkEnd w:id="31"/>
+          <w:bookmarkStart w:id="29" w:name="__RefHeading___Toc1663_3588087348"/>
+          <w:bookmarkEnd w:id="29"/>
           <w:r>
             <w:rPr>
               <w:i/>
@@ -4318,8 +4278,8 @@
             </w:numPr>
             <w:rPr/>
           </w:pPr>
-          <w:bookmarkStart w:id="32" w:name="__RefHeading___Toc1968_3588087348"/>
-          <w:bookmarkEnd w:id="32"/>
+          <w:bookmarkStart w:id="30" w:name="__RefHeading___Toc1968_3588087348"/>
+          <w:bookmarkEnd w:id="30"/>
           <w:r>
             <w:rPr/>
             <w:t>Dataset</w:t>
@@ -4488,10 +4448,10 @@
             <w:ind w:left="0" w:hanging="0"/>
             <w:rPr/>
           </w:pPr>
-          <w:bookmarkStart w:id="33" w:name="__RefHeading___Toc1665_3588087348"/>
-          <w:bookmarkStart w:id="34" w:name="_heading=h.3o7alnk"/>
-          <w:bookmarkEnd w:id="33"/>
-          <w:bookmarkEnd w:id="34"/>
+          <w:bookmarkStart w:id="31" w:name="__RefHeading___Toc1665_3588087348"/>
+          <w:bookmarkStart w:id="32" w:name="_heading=h.3o7alnk"/>
+          <w:bookmarkEnd w:id="31"/>
+          <w:bookmarkEnd w:id="32"/>
           <w:r>
             <w:rPr/>
             <w:br/>
@@ -4514,14 +4474,13 @@
               <w:ilvl w:val="1"/>
               <w:numId w:val="4"/>
             </w:numPr>
-            <w:ind w:left="0" w:hanging="0"/>
             <w:rPr/>
           </w:pPr>
-          <w:bookmarkStart w:id="35" w:name="__RefHeading___Toc1667_3588087348"/>
-          <w:bookmarkEnd w:id="35"/>
+          <w:bookmarkStart w:id="33" w:name="__RefHeading___Toc808_496259480"/>
+          <w:bookmarkEnd w:id="33"/>
           <w:r>
             <w:rPr/>
-            <w:t>Gambaran Sistem</w:t>
+            <w:t>Data Preprocessing</w:t>
           </w:r>
         </w:p>
         <w:p>
@@ -4588,16 +4547,13 @@
               <w:ilvl w:val="1"/>
               <w:numId w:val="4"/>
             </w:numPr>
-            <w:ind w:left="0" w:hanging="0"/>
             <w:rPr/>
           </w:pPr>
-          <w:bookmarkStart w:id="36" w:name="__RefHeading___Toc1669_3588087348"/>
-          <w:bookmarkStart w:id="37" w:name="_heading=h.ihv636"/>
-          <w:bookmarkEnd w:id="36"/>
-          <w:bookmarkEnd w:id="37"/>
+          <w:bookmarkStart w:id="34" w:name="__RefHeading___Toc1669_35880873481111111"/>
+          <w:bookmarkEnd w:id="34"/>
           <w:r>
             <w:rPr/>
-            <w:t>Sub Topik Bab 3</w:t>
+            <w:t>Desain Website</w:t>
           </w:r>
         </w:p>
         <w:p>
@@ -4656,6 +4612,12 @@
           <w:r>
             <w:rPr/>
           </w:r>
+          <w:bookmarkStart w:id="35" w:name="__RefHeading___Toc1671_3588087348"/>
+          <w:bookmarkStart w:id="36" w:name="_heading=h.32hioqz"/>
+          <w:bookmarkStart w:id="37" w:name="__RefHeading___Toc1671_3588087348"/>
+          <w:bookmarkStart w:id="38" w:name="_heading=h.32hioqz"/>
+          <w:bookmarkEnd w:id="37"/>
+          <w:bookmarkEnd w:id="38"/>
         </w:p>
         <w:p>
           <w:pPr>
@@ -4678,13 +4640,9 @@
             <w:ind w:left="0" w:hanging="0"/>
             <w:rPr/>
           </w:pPr>
-          <w:bookmarkStart w:id="38" w:name="__RefHeading___Toc1671_3588087348"/>
-          <w:bookmarkStart w:id="39" w:name="_heading=h.32hioqz"/>
-          <w:bookmarkEnd w:id="38"/>
-          <w:bookmarkEnd w:id="39"/>
           <w:r>
             <w:rPr/>
-            <w:t>Sub Topik Bab 3</w:t>
+            <w:t>Subbab 3</w:t>
           </w:r>
         </w:p>
       </w:sdtContent>
@@ -4699,10 +4657,10 @@
         <w:ind w:left="0" w:right="0" w:hanging="0"/>
         <w:rPr/>
       </w:pPr>
-      <w:bookmarkStart w:id="40" w:name="__RefHeading___Toc1673_3588087348"/>
-      <w:bookmarkStart w:id="41" w:name="_heading=h.1hmsyys"/>
+      <w:bookmarkStart w:id="39" w:name="__RefHeading___Toc1673_3588087348"/>
+      <w:bookmarkStart w:id="40" w:name="_heading=h.1hmsyys"/>
+      <w:bookmarkEnd w:id="39"/>
       <w:bookmarkEnd w:id="40"/>
-      <w:bookmarkEnd w:id="41"/>
       <w:r>
         <w:rPr/>
         <w:br/>
@@ -4728,10 +4686,10 @@
         <w:ind w:left="0" w:hanging="0"/>
         <w:rPr/>
       </w:pPr>
-      <w:bookmarkStart w:id="42" w:name="__RefHeading___Toc1675_3588087348"/>
-      <w:bookmarkStart w:id="43" w:name="_heading=h.41mghml"/>
+      <w:bookmarkStart w:id="41" w:name="__RefHeading___Toc1675_3588087348"/>
+      <w:bookmarkStart w:id="42" w:name="_heading=h.41mghml"/>
+      <w:bookmarkEnd w:id="41"/>
       <w:bookmarkEnd w:id="42"/>
-      <w:bookmarkEnd w:id="43"/>
       <w:r>
         <w:rPr/>
         <w:t>Sub Topik Bab 4</w:t>
@@ -4789,10 +4747,10 @@
         <w:ind w:left="0" w:hanging="0"/>
         <w:rPr/>
       </w:pPr>
-      <w:bookmarkStart w:id="44" w:name="__RefHeading___Toc1677_3588087348"/>
-      <w:bookmarkStart w:id="45" w:name="_heading=h.2grqrue"/>
+      <w:bookmarkStart w:id="43" w:name="__RefHeading___Toc1677_3588087348"/>
+      <w:bookmarkStart w:id="44" w:name="_heading=h.2grqrue"/>
+      <w:bookmarkEnd w:id="43"/>
       <w:bookmarkEnd w:id="44"/>
-      <w:bookmarkEnd w:id="45"/>
       <w:r>
         <w:rPr/>
         <w:t>Sub Topik Bab 4</w:t>
@@ -4850,10 +4808,10 @@
         <w:ind w:left="0" w:hanging="0"/>
         <w:rPr/>
       </w:pPr>
-      <w:bookmarkStart w:id="46" w:name="__RefHeading___Toc1679_3588087348"/>
-      <w:bookmarkStart w:id="47" w:name="_heading=h.vx1227"/>
+      <w:bookmarkStart w:id="45" w:name="__RefHeading___Toc1679_3588087348"/>
+      <w:bookmarkStart w:id="46" w:name="_heading=h.vx1227"/>
+      <w:bookmarkEnd w:id="45"/>
       <w:bookmarkEnd w:id="46"/>
-      <w:bookmarkEnd w:id="47"/>
       <w:r>
         <w:rPr/>
         <w:t>Sub Topik Bab 4</w:t>
@@ -4913,10 +4871,10 @@
         <w:ind w:left="0" w:hanging="0"/>
         <w:rPr/>
       </w:pPr>
-      <w:bookmarkStart w:id="48" w:name="__RefHeading___Toc1681_3588087348"/>
-      <w:bookmarkStart w:id="49" w:name="_heading=h.3fwokq0"/>
+      <w:bookmarkStart w:id="47" w:name="__RefHeading___Toc1681_3588087348"/>
+      <w:bookmarkStart w:id="48" w:name="_heading=h.3fwokq0"/>
+      <w:bookmarkEnd w:id="47"/>
       <w:bookmarkEnd w:id="48"/>
-      <w:bookmarkEnd w:id="49"/>
       <w:r>
         <w:rPr/>
         <w:br/>
@@ -4942,10 +4900,10 @@
         <w:ind w:left="0" w:hanging="0"/>
         <w:rPr/>
       </w:pPr>
-      <w:bookmarkStart w:id="50" w:name="__RefHeading___Toc1683_3588087348"/>
-      <w:bookmarkStart w:id="51" w:name="_heading=h.1v1yuxt"/>
+      <w:bookmarkStart w:id="49" w:name="__RefHeading___Toc1683_3588087348"/>
+      <w:bookmarkStart w:id="50" w:name="_heading=h.1v1yuxt"/>
+      <w:bookmarkEnd w:id="49"/>
       <w:bookmarkEnd w:id="50"/>
-      <w:bookmarkEnd w:id="51"/>
       <w:r>
         <w:rPr/>
         <w:t>Sub Topik Bab 5</w:t>
@@ -5003,10 +4961,10 @@
         <w:ind w:left="0" w:hanging="0"/>
         <w:rPr/>
       </w:pPr>
-      <w:bookmarkStart w:id="52" w:name="__RefHeading___Toc1685_3588087348"/>
-      <w:bookmarkStart w:id="53" w:name="_heading=h.4f1mdlm"/>
+      <w:bookmarkStart w:id="51" w:name="__RefHeading___Toc1685_3588087348"/>
+      <w:bookmarkStart w:id="52" w:name="_heading=h.4f1mdlm"/>
+      <w:bookmarkEnd w:id="51"/>
       <w:bookmarkEnd w:id="52"/>
-      <w:bookmarkEnd w:id="53"/>
       <w:r>
         <w:rPr/>
         <w:t xml:space="preserve">Pengujian </w:t>
@@ -5085,10 +5043,10 @@
         <w:ind w:left="0" w:hanging="0"/>
         <w:rPr/>
       </w:pPr>
-      <w:bookmarkStart w:id="54" w:name="__RefHeading___Toc1687_3588087348"/>
-      <w:bookmarkStart w:id="55" w:name="_heading=h.2u6wntf"/>
+      <w:bookmarkStart w:id="53" w:name="__RefHeading___Toc1687_3588087348"/>
+      <w:bookmarkStart w:id="54" w:name="_heading=h.2u6wntf"/>
+      <w:bookmarkEnd w:id="53"/>
       <w:bookmarkEnd w:id="54"/>
-      <w:bookmarkEnd w:id="55"/>
       <w:r>
         <w:rPr/>
         <w:t xml:space="preserve">Pengujian </w:t>
@@ -5177,10 +5135,10 @@
         <w:ind w:left="0" w:hanging="0"/>
         <w:rPr/>
       </w:pPr>
-      <w:bookmarkStart w:id="56" w:name="__RefHeading___Toc1689_3588087348"/>
-      <w:bookmarkStart w:id="57" w:name="_heading=h.19c6y18"/>
+      <w:bookmarkStart w:id="55" w:name="__RefHeading___Toc1689_3588087348"/>
+      <w:bookmarkStart w:id="56" w:name="_heading=h.19c6y18"/>
+      <w:bookmarkEnd w:id="55"/>
       <w:bookmarkEnd w:id="56"/>
-      <w:bookmarkEnd w:id="57"/>
       <w:r>
         <w:rPr>
           <w:i/>
@@ -5264,6 +5222,12 @@
       <w:r>
         <w:rPr/>
       </w:r>
+      <w:bookmarkStart w:id="57" w:name="__RefHeading___Toc1691_3588087348"/>
+      <w:bookmarkStart w:id="58" w:name="_heading=h.3tbugp1"/>
+      <w:bookmarkStart w:id="59" w:name="__RefHeading___Toc1691_3588087348"/>
+      <w:bookmarkStart w:id="60" w:name="_heading=h.3tbugp1"/>
+      <w:bookmarkEnd w:id="59"/>
+      <w:bookmarkEnd w:id="60"/>
     </w:p>
     <w:p>
       <w:pPr>
@@ -5286,10 +5250,6 @@
         <w:ind w:left="0" w:hanging="0"/>
         <w:rPr/>
       </w:pPr>
-      <w:bookmarkStart w:id="58" w:name="__RefHeading___Toc1691_3588087348"/>
-      <w:bookmarkStart w:id="59" w:name="_heading=h.3tbugp1"/>
-      <w:bookmarkEnd w:id="58"/>
-      <w:bookmarkEnd w:id="59"/>
       <w:r>
         <w:rPr>
           <w:i/>
@@ -5307,10 +5267,10 @@
         <w:ind w:left="0" w:right="0" w:hanging="0"/>
         <w:rPr/>
       </w:pPr>
-      <w:bookmarkStart w:id="60" w:name="__RefHeading___Toc1693_3588087348"/>
-      <w:bookmarkStart w:id="61" w:name="_heading=h.28h4qwu"/>
-      <w:bookmarkEnd w:id="60"/>
+      <w:bookmarkStart w:id="61" w:name="__RefHeading___Toc1693_3588087348"/>
+      <w:bookmarkStart w:id="62" w:name="_heading=h.28h4qwu"/>
       <w:bookmarkEnd w:id="61"/>
+      <w:bookmarkEnd w:id="62"/>
       <w:r>
         <w:rPr/>
         <w:br/>
@@ -5336,10 +5296,10 @@
         <w:ind w:left="0" w:hanging="0"/>
         <w:rPr/>
       </w:pPr>
-      <w:bookmarkStart w:id="62" w:name="__RefHeading___Toc1695_3588087348"/>
-      <w:bookmarkStart w:id="63" w:name="_heading=h.nmf14n"/>
-      <w:bookmarkEnd w:id="62"/>
+      <w:bookmarkStart w:id="63" w:name="__RefHeading___Toc1695_3588087348"/>
+      <w:bookmarkStart w:id="64" w:name="_heading=h.nmf14n"/>
       <w:bookmarkEnd w:id="63"/>
+      <w:bookmarkEnd w:id="64"/>
       <w:r>
         <w:rPr/>
         <w:t>Simpulan</w:t>
@@ -5397,10 +5357,10 @@
         <w:ind w:left="0" w:hanging="0"/>
         <w:rPr/>
       </w:pPr>
-      <w:bookmarkStart w:id="64" w:name="__RefHeading___Toc1697_3588087348"/>
-      <w:bookmarkStart w:id="65" w:name="_heading=h.37m2jsg"/>
-      <w:bookmarkEnd w:id="64"/>
+      <w:bookmarkStart w:id="65" w:name="__RefHeading___Toc1697_3588087348"/>
+      <w:bookmarkStart w:id="66" w:name="_heading=h.37m2jsg"/>
       <w:bookmarkEnd w:id="65"/>
+      <w:bookmarkEnd w:id="66"/>
       <w:r>
         <w:rPr/>
         <w:t>Saran</w:t>
@@ -5455,10 +5415,10 @@
         <w:pStyle w:val="Heading1"/>
         <w:rPr/>
       </w:pPr>
-      <w:bookmarkStart w:id="66" w:name="__RefHeading___Toc1699_3588087348"/>
-      <w:bookmarkStart w:id="67" w:name="_heading=h.1mrcu09"/>
-      <w:bookmarkEnd w:id="66"/>
+      <w:bookmarkStart w:id="67" w:name="__RefHeading___Toc1699_3588087348"/>
+      <w:bookmarkStart w:id="68" w:name="_heading=h.1mrcu09"/>
       <w:bookmarkEnd w:id="67"/>
+      <w:bookmarkEnd w:id="68"/>
       <w:r>
         <w:rPr/>
         <w:t>DAFTAR PUSTAKA</w:t>
@@ -5476,9 +5436,9 @@
     <w:tbl>
       <w:tblPr>
         <w:tblStyle w:val="Table8"/>
-        <w:tblW w:w="8027" w:type="dxa"/>
+        <w:tblW w:w="8446" w:type="dxa"/>
         <w:jc w:val="left"/>
-        <w:tblInd w:w="0" w:type="dxa"/>
+        <w:tblInd w:w="-413" w:type="dxa"/>
         <w:tblBorders/>
         <w:tblCellMar>
           <w:top w:w="0" w:type="dxa"/>
@@ -5489,14 +5449,14 @@
         <w:tblLook w:val="0400"/>
       </w:tblPr>
       <w:tblGrid>
-        <w:gridCol w:w="353"/>
-        <w:gridCol w:w="7673"/>
+        <w:gridCol w:w="764"/>
+        <w:gridCol w:w="7681"/>
       </w:tblGrid>
       <w:tr>
         <w:trPr/>
         <w:tc>
           <w:tcPr>
-            <w:tcW w:w="353" w:type="dxa"/>
+            <w:tcW w:w="764" w:type="dxa"/>
             <w:tcBorders/>
             <w:shd w:fill="auto" w:val="clear"/>
           </w:tcPr>
@@ -5536,26 +5496,18 @@
         </w:tc>
         <w:tc>
           <w:tcPr>
-            <w:tcW w:w="7673" w:type="dxa"/>
+            <w:tcW w:w="7681" w:type="dxa"/>
             <w:tcBorders/>
             <w:shd w:fill="auto" w:val="clear"/>
           </w:tcPr>
           <w:p>
             <w:pPr>
               <w:pStyle w:val="Normal"/>
-              <w:keepNext w:val="false"/>
-              <w:keepLines w:val="false"/>
-              <w:widowControl/>
-              <w:shd w:val="clear" w:fill="auto"/>
-              <w:spacing w:lineRule="auto" w:line="360" w:before="0" w:after="0"/>
-              <w:ind w:left="0" w:right="0" w:hanging="0"/>
-              <w:jc w:val="both"/>
-              <w:rPr/>
-            </w:pPr>
-            <w:r>
               <w:rPr>
                 <w:rFonts w:eastAsia="Times New Roman" w:cs="Times New Roman"/>
                 <w:b w:val="false"/>
+                <w:b w:val="false"/>
+                <w:i w:val="false"/>
                 <w:i w:val="false"/>
                 <w:caps w:val="false"/>
                 <w:smallCaps w:val="false"/>
@@ -5567,10 +5519,12 @@
                 <w:sz w:val="24"/>
                 <w:szCs w:val="24"/>
                 <w:u w:val="none"/>
-                <w:shd w:fill="auto" w:val="clear"/>
                 <w:vertAlign w:val="baseline"/>
               </w:rPr>
-              <w:t>Object Management Group, “Business Process Model and Notation Resource Page,” 9 June 2014. [Online]. Available: http://www.omg.org/bpmn/index.htm. [Diakses 12 Jan 2016].</w:t>
+            </w:pPr>
+            <w:r>
+              <w:rPr/>
+              <w:t>WHO, “Malaria,” [Online]. Available: https://www.who.int/news-room/fact-sheets/detail/malaria. [Diakses 10 Desember 2019].</w:t>
             </w:r>
           </w:p>
         </w:tc>
@@ -5579,7 +5533,7 @@
         <w:trPr/>
         <w:tc>
           <w:tcPr>
-            <w:tcW w:w="353" w:type="dxa"/>
+            <w:tcW w:w="764" w:type="dxa"/>
             <w:tcBorders/>
             <w:shd w:fill="auto" w:val="clear"/>
           </w:tcPr>
@@ -5619,26 +5573,18 @@
         </w:tc>
         <w:tc>
           <w:tcPr>
-            <w:tcW w:w="7673" w:type="dxa"/>
+            <w:tcW w:w="7681" w:type="dxa"/>
             <w:tcBorders/>
             <w:shd w:fill="auto" w:val="clear"/>
           </w:tcPr>
           <w:p>
             <w:pPr>
               <w:pStyle w:val="Normal"/>
-              <w:keepNext w:val="false"/>
-              <w:keepLines w:val="false"/>
-              <w:widowControl/>
-              <w:shd w:val="clear" w:fill="auto"/>
-              <w:spacing w:lineRule="auto" w:line="360" w:before="0" w:after="0"/>
-              <w:ind w:left="0" w:right="0" w:hanging="0"/>
-              <w:jc w:val="both"/>
-              <w:rPr/>
-            </w:pPr>
-            <w:r>
               <w:rPr>
                 <w:rFonts w:eastAsia="Times New Roman" w:cs="Times New Roman"/>
                 <w:b w:val="false"/>
+                <w:b w:val="false"/>
+                <w:i w:val="false"/>
                 <w:i w:val="false"/>
                 <w:caps w:val="false"/>
                 <w:smallCaps w:val="false"/>
@@ -5650,10 +5596,12 @@
                 <w:sz w:val="24"/>
                 <w:szCs w:val="24"/>
                 <w:u w:val="none"/>
-                <w:shd w:fill="auto" w:val="clear"/>
                 <w:vertAlign w:val="baseline"/>
               </w:rPr>
-              <w:t xml:space="preserve">K. C. Laudon dan J. P. Laudon, Management Information Systems: Managing the Digital Firms, 12th penyunt., Upple Saddle River, NJ: Prentice Hall, 2012. </w:t>
+            </w:pPr>
+            <w:r>
+              <w:rPr/>
+              <w:t>Biro Komunikasi dan Pelayanan Masyarakat, Kementerian Kesehatan RI, “Hari Malaria Sedunia, Pemerintah Perluas Wilayah Bebas Malaria,” 28 April 2018. [Online]. Available: http://www.depkes.go.id/pdf.php?id=18043000010. [Diakses 10 Desember 2019].</w:t>
             </w:r>
           </w:p>
         </w:tc>
@@ -5662,7 +5610,7 @@
         <w:trPr/>
         <w:tc>
           <w:tcPr>
-            <w:tcW w:w="353" w:type="dxa"/>
+            <w:tcW w:w="764" w:type="dxa"/>
             <w:tcBorders/>
             <w:shd w:fill="auto" w:val="clear"/>
           </w:tcPr>
@@ -5702,26 +5650,18 @@
         </w:tc>
         <w:tc>
           <w:tcPr>
-            <w:tcW w:w="7673" w:type="dxa"/>
+            <w:tcW w:w="7681" w:type="dxa"/>
             <w:tcBorders/>
             <w:shd w:fill="auto" w:val="clear"/>
           </w:tcPr>
           <w:p>
             <w:pPr>
               <w:pStyle w:val="Normal"/>
-              <w:keepNext w:val="false"/>
-              <w:keepLines w:val="false"/>
-              <w:widowControl/>
-              <w:shd w:val="clear" w:fill="auto"/>
-              <w:spacing w:lineRule="auto" w:line="360" w:before="0" w:after="0"/>
-              <w:ind w:left="0" w:right="0" w:hanging="0"/>
-              <w:jc w:val="both"/>
-              <w:rPr/>
-            </w:pPr>
-            <w:r>
               <w:rPr>
                 <w:rFonts w:eastAsia="Times New Roman" w:cs="Times New Roman"/>
                 <w:b w:val="false"/>
+                <w:b w:val="false"/>
+                <w:i w:val="false"/>
                 <w:i w:val="false"/>
                 <w:caps w:val="false"/>
                 <w:smallCaps w:val="false"/>
@@ -5733,10 +5673,22 @@
                 <w:sz w:val="24"/>
                 <w:szCs w:val="24"/>
                 <w:u w:val="none"/>
-                <w:shd w:fill="auto" w:val="clear"/>
                 <w:vertAlign w:val="baseline"/>
               </w:rPr>
-              <w:t xml:space="preserve">D. M. Kroenke dan D. J. Auer, Database Processing: Fundamentals, Design, and Implementation, Upper Saddle River, New Jersey: Pearson Education, Inc., 2012. </w:t>
+            </w:pPr>
+            <w:r>
+              <w:rPr/>
+              <w:t xml:space="preserve">Breslauer, David N et al. “Mobile phone based clinical microscopy for global health applications.” </w:t>
+            </w:r>
+            <w:r>
+              <w:rPr>
+                <w:i/>
+              </w:rPr>
+              <w:t>PloS one</w:t>
+            </w:r>
+            <w:r>
+              <w:rPr/>
+              <w:t xml:space="preserve"> vol. 4,7 e6320. 22 Jul. 2009, doi:10.1371/journal.pone.0006320</w:t>
             </w:r>
           </w:p>
         </w:tc>
@@ -5745,7 +5697,7 @@
         <w:trPr/>
         <w:tc>
           <w:tcPr>
-            <w:tcW w:w="353" w:type="dxa"/>
+            <w:tcW w:w="764" w:type="dxa"/>
             <w:tcBorders/>
             <w:shd w:fill="auto" w:val="clear"/>
           </w:tcPr>
@@ -5785,7 +5737,7 @@
         </w:tc>
         <w:tc>
           <w:tcPr>
-            <w:tcW w:w="7673" w:type="dxa"/>
+            <w:tcW w:w="7681" w:type="dxa"/>
             <w:tcBorders/>
             <w:shd w:fill="auto" w:val="clear"/>
           </w:tcPr>
@@ -5819,7 +5771,7 @@
                 <w:shd w:fill="auto" w:val="clear"/>
                 <w:vertAlign w:val="baseline"/>
               </w:rPr>
-              <w:t xml:space="preserve">R. C. Clark dan R. E. Mayer, E-learning and the science of instruction: Proven guidelines for consumers and designers of multimedia learning, 3rd penyunt., San Francisco, CA: Jossey-Bass, 2011. </w:t>
+              <w:t>National Library of Medicine, “Malaria Datasets” [Online]. Available: https://lhncbc.nlm.nih.gov/publication/pub9932. [Diakses 10 Desember 2019].</w:t>
             </w:r>
           </w:p>
         </w:tc>
@@ -5828,7 +5780,7 @@
         <w:trPr/>
         <w:tc>
           <w:tcPr>
-            <w:tcW w:w="353" w:type="dxa"/>
+            <w:tcW w:w="764" w:type="dxa"/>
             <w:tcBorders/>
             <w:shd w:fill="auto" w:val="clear"/>
           </w:tcPr>
@@ -5868,26 +5820,18 @@
         </w:tc>
         <w:tc>
           <w:tcPr>
-            <w:tcW w:w="7673" w:type="dxa"/>
+            <w:tcW w:w="7681" w:type="dxa"/>
             <w:tcBorders/>
             <w:shd w:fill="auto" w:val="clear"/>
           </w:tcPr>
           <w:p>
             <w:pPr>
               <w:pStyle w:val="Normal"/>
-              <w:keepNext w:val="false"/>
-              <w:keepLines w:val="false"/>
-              <w:widowControl/>
-              <w:shd w:val="clear" w:fill="auto"/>
-              <w:spacing w:lineRule="auto" w:line="360" w:before="0" w:after="0"/>
-              <w:ind w:left="0" w:right="0" w:hanging="0"/>
-              <w:jc w:val="both"/>
-              <w:rPr/>
-            </w:pPr>
-            <w:r>
               <w:rPr>
                 <w:rFonts w:eastAsia="Times New Roman" w:cs="Times New Roman"/>
                 <w:b w:val="false"/>
+                <w:b w:val="false"/>
+                <w:i w:val="false"/>
                 <w:i w:val="false"/>
                 <w:caps w:val="false"/>
                 <w:smallCaps w:val="false"/>
@@ -5899,50 +5843,12 @@
                 <w:sz w:val="24"/>
                 <w:szCs w:val="24"/>
                 <w:u w:val="none"/>
-                <w:shd w:fill="auto" w:val="clear"/>
                 <w:vertAlign w:val="baseline"/>
               </w:rPr>
-              <w:t xml:space="preserve">T.-H. Wang, “Developing an assessment-centered e-Learning system for improving student learning effectiveness,” </w:t>
-            </w:r>
+            </w:pPr>
             <w:r>
-              <w:rPr>
-                <w:rFonts w:eastAsia="Times New Roman" w:cs="Times New Roman"/>
-                <w:b w:val="false"/>
-                <w:i/>
-                <w:caps w:val="false"/>
-                <w:smallCaps w:val="false"/>
-                <w:strike w:val="false"/>
-                <w:dstrike w:val="false"/>
-                <w:color w:val="000000"/>
-                <w:position w:val="0"/>
-                <w:sz w:val="24"/>
-                <w:sz w:val="24"/>
-                <w:szCs w:val="24"/>
-                <w:u w:val="none"/>
-                <w:shd w:fill="auto" w:val="clear"/>
-                <w:vertAlign w:val="baseline"/>
-              </w:rPr>
-              <w:t xml:space="preserve">Computers &amp; Education, </w:t>
-            </w:r>
-            <w:r>
-              <w:rPr>
-                <w:rFonts w:eastAsia="Times New Roman" w:cs="Times New Roman"/>
-                <w:b w:val="false"/>
-                <w:i w:val="false"/>
-                <w:caps w:val="false"/>
-                <w:smallCaps w:val="false"/>
-                <w:strike w:val="false"/>
-                <w:dstrike w:val="false"/>
-                <w:color w:val="000000"/>
-                <w:position w:val="0"/>
-                <w:sz w:val="24"/>
-                <w:sz w:val="24"/>
-                <w:szCs w:val="24"/>
-                <w:u w:val="none"/>
-                <w:shd w:fill="auto" w:val="clear"/>
-                <w:vertAlign w:val="baseline"/>
-              </w:rPr>
-              <w:t xml:space="preserve">vol. 73, pp. 189-203, 2014. </w:t>
+              <w:rPr/>
+              <w:t>He, Kaiming &amp; Zhang, Xiangyu &amp; Ren, Shaoqing &amp; Sun, Jian. (2016). Deep Residual Learning for Image Recognition. 770-778. 10.1109/CVPR.2016.90.</w:t>
             </w:r>
           </w:p>
         </w:tc>
@@ -5951,7 +5857,7 @@
         <w:trPr/>
         <w:tc>
           <w:tcPr>
-            <w:tcW w:w="353" w:type="dxa"/>
+            <w:tcW w:w="764" w:type="dxa"/>
             <w:tcBorders/>
             <w:shd w:fill="auto" w:val="clear"/>
           </w:tcPr>
@@ -5991,7 +5897,7 @@
         </w:tc>
         <w:tc>
           <w:tcPr>
-            <w:tcW w:w="7673" w:type="dxa"/>
+            <w:tcW w:w="7681" w:type="dxa"/>
             <w:tcBorders/>
             <w:shd w:fill="auto" w:val="clear"/>
           </w:tcPr>
@@ -6004,7 +5910,7 @@
               <w:shd w:val="clear" w:fill="auto"/>
               <w:spacing w:lineRule="auto" w:line="360" w:before="0" w:after="0"/>
               <w:ind w:left="0" w:right="0" w:hanging="0"/>
-              <w:jc w:val="both"/>
+              <w:jc w:val="left"/>
               <w:rPr/>
             </w:pPr>
             <w:r>
@@ -6025,7 +5931,319 @@
                 <w:shd w:fill="auto" w:val="clear"/>
                 <w:vertAlign w:val="baseline"/>
               </w:rPr>
-              <w:t>D. R. Shavkat, “Penerapan Data Mining untuk Memprediksi Fluktuasi Harga Saham Menggunakan Metode Classification dengan Teknik Decision Tree,” [Online]. Available: http://elib.unikom.ac.id/gdl.php?mod=browse&amp;op=read&amp;id=jbptunikompp-gdl-dadanshavk-26780. [Diakses 1 Mar 2013].</w:t>
+              <w:t>Howard, Jeremy, and Sylvain Gugger. “Fastai: A Layered API for Deep  Learning.” Information 11.2 (2020): 108. Crossref. Web.</w:t>
+            </w:r>
+          </w:p>
+        </w:tc>
+      </w:tr>
+      <w:tr>
+        <w:trPr/>
+        <w:tc>
+          <w:tcPr>
+            <w:tcW w:w="764" w:type="dxa"/>
+            <w:tcBorders/>
+            <w:shd w:fill="auto" w:val="clear"/>
+          </w:tcPr>
+          <w:p>
+            <w:pPr>
+              <w:pStyle w:val="Normal"/>
+              <w:keepNext w:val="false"/>
+              <w:keepLines w:val="false"/>
+              <w:widowControl/>
+              <w:shd w:val="clear" w:fill="auto"/>
+              <w:spacing w:lineRule="auto" w:line="360" w:before="0" w:after="0"/>
+              <w:ind w:left="0" w:right="0" w:hanging="0"/>
+              <w:jc w:val="both"/>
+              <w:rPr/>
+            </w:pPr>
+            <w:r>
+              <w:rPr/>
+              <w:t>[7]</w:t>
+            </w:r>
+          </w:p>
+        </w:tc>
+        <w:tc>
+          <w:tcPr>
+            <w:tcW w:w="7681" w:type="dxa"/>
+            <w:tcBorders/>
+            <w:shd w:fill="auto" w:val="clear"/>
+          </w:tcPr>
+          <w:p>
+            <w:pPr>
+              <w:pStyle w:val="Normal"/>
+              <w:keepNext w:val="false"/>
+              <w:keepLines w:val="false"/>
+              <w:widowControl/>
+              <w:shd w:val="clear" w:fill="auto"/>
+              <w:spacing w:lineRule="auto" w:line="360" w:before="0" w:after="0"/>
+              <w:ind w:left="0" w:right="0" w:hanging="0"/>
+              <w:jc w:val="left"/>
+              <w:rPr/>
+            </w:pPr>
+            <w:r>
+              <w:rPr/>
+              <w:t>L. N. Smith, "Cyclical Learning Rates for Training Neural Networks," 2017 IEEE Winter Conference on Applications of Computer Vision (WACV), Santa Rosa, CA, 2017, pp. 464-472.</w:t>
+            </w:r>
+          </w:p>
+        </w:tc>
+      </w:tr>
+      <w:tr>
+        <w:trPr/>
+        <w:tc>
+          <w:tcPr>
+            <w:tcW w:w="764" w:type="dxa"/>
+            <w:tcBorders/>
+            <w:shd w:fill="auto" w:val="clear"/>
+          </w:tcPr>
+          <w:p>
+            <w:pPr>
+              <w:pStyle w:val="Normal"/>
+              <w:keepNext w:val="false"/>
+              <w:keepLines w:val="false"/>
+              <w:widowControl/>
+              <w:shd w:val="clear" w:fill="auto"/>
+              <w:spacing w:lineRule="auto" w:line="360" w:before="0" w:after="0"/>
+              <w:ind w:left="0" w:right="0" w:hanging="0"/>
+              <w:jc w:val="both"/>
+              <w:rPr/>
+            </w:pPr>
+            <w:r>
+              <w:rPr/>
+              <w:t>[8]</w:t>
+            </w:r>
+          </w:p>
+        </w:tc>
+        <w:tc>
+          <w:tcPr>
+            <w:tcW w:w="7681" w:type="dxa"/>
+            <w:tcBorders/>
+            <w:shd w:fill="auto" w:val="clear"/>
+          </w:tcPr>
+          <w:p>
+            <w:pPr>
+              <w:pStyle w:val="Normal"/>
+              <w:keepNext w:val="false"/>
+              <w:keepLines w:val="false"/>
+              <w:widowControl/>
+              <w:shd w:val="clear" w:fill="auto"/>
+              <w:spacing w:lineRule="auto" w:line="360" w:before="0" w:after="0"/>
+              <w:ind w:left="0" w:right="0" w:hanging="0"/>
+              <w:jc w:val="left"/>
+              <w:rPr/>
+            </w:pPr>
+            <w:r>
+              <w:rPr/>
+              <w:t>Irsyad, Rahadian. (2018). Penggunaan Python Web Framework Flask Untuk Pemula. 10.31219/osf.io/t7u5r.</w:t>
+            </w:r>
+          </w:p>
+        </w:tc>
+      </w:tr>
+      <w:tr>
+        <w:trPr/>
+        <w:tc>
+          <w:tcPr>
+            <w:tcW w:w="764" w:type="dxa"/>
+            <w:tcBorders/>
+            <w:shd w:fill="auto" w:val="clear"/>
+          </w:tcPr>
+          <w:p>
+            <w:pPr>
+              <w:pStyle w:val="Normal"/>
+              <w:keepNext w:val="false"/>
+              <w:keepLines w:val="false"/>
+              <w:widowControl/>
+              <w:shd w:val="clear" w:fill="auto"/>
+              <w:spacing w:lineRule="auto" w:line="360" w:before="0" w:after="0"/>
+              <w:ind w:left="0" w:right="0" w:hanging="0"/>
+              <w:jc w:val="both"/>
+              <w:rPr/>
+            </w:pPr>
+            <w:r>
+              <w:rPr/>
+              <w:t>[9]</w:t>
+            </w:r>
+          </w:p>
+        </w:tc>
+        <w:tc>
+          <w:tcPr>
+            <w:tcW w:w="7681" w:type="dxa"/>
+            <w:tcBorders/>
+            <w:shd w:fill="auto" w:val="clear"/>
+          </w:tcPr>
+          <w:p>
+            <w:pPr>
+              <w:pStyle w:val="Normal"/>
+              <w:rPr/>
+            </w:pPr>
+            <w:r>
+              <w:rPr/>
+              <w:t>Rajaraman S, Antani SK, Poostchi M, Silamut K, Hossain MA, Maude RJ, Jaeger S, Thoma GR. 2018. “Pre-trained convolutional neural networks as feature extractors toward improved malaria parasite detection in thin blood smear images”. PeerJ 6:e4568</w:t>
+            </w:r>
+            <w:hyperlink r:id="rId16">
+              <w:r>
+                <w:rPr>
+                  <w:rStyle w:val="ListLabel33"/>
+                </w:rPr>
+                <w:t xml:space="preserve"> </w:t>
+              </w:r>
+            </w:hyperlink>
+          </w:p>
+        </w:tc>
+      </w:tr>
+      <w:tr>
+        <w:trPr/>
+        <w:tc>
+          <w:tcPr>
+            <w:tcW w:w="764" w:type="dxa"/>
+            <w:tcBorders/>
+            <w:shd w:fill="auto" w:val="clear"/>
+          </w:tcPr>
+          <w:p>
+            <w:pPr>
+              <w:pStyle w:val="Normal"/>
+              <w:keepNext w:val="false"/>
+              <w:keepLines w:val="false"/>
+              <w:widowControl/>
+              <w:shd w:val="clear" w:fill="auto"/>
+              <w:spacing w:lineRule="auto" w:line="360" w:before="0" w:after="0"/>
+              <w:ind w:left="0" w:right="0" w:hanging="0"/>
+              <w:jc w:val="both"/>
+              <w:rPr/>
+            </w:pPr>
+            <w:r>
+              <w:rPr/>
+              <w:t>[10]</w:t>
+            </w:r>
+          </w:p>
+        </w:tc>
+        <w:tc>
+          <w:tcPr>
+            <w:tcW w:w="7681" w:type="dxa"/>
+            <w:tcBorders/>
+            <w:shd w:fill="auto" w:val="clear"/>
+          </w:tcPr>
+          <w:p>
+            <w:pPr>
+              <w:pStyle w:val="Normal"/>
+              <w:rPr/>
+            </w:pPr>
+            <w:r>
+              <w:rPr/>
+              <w:t xml:space="preserve">Jeremy Jordan, </w:t>
+            </w:r>
+            <w:r>
+              <w:rPr>
+                <w:rFonts w:eastAsia="Noto Sans CJK SC" w:cs="Lohit Devanagari"/>
+                <w:b w:val="false"/>
+                <w:color w:val="auto"/>
+                <w:kern w:val="0"/>
+                <w:sz w:val="24"/>
+                <w:szCs w:val="24"/>
+                <w:lang w:val="id-ID" w:eastAsia="zh-CN" w:bidi="hi-IN"/>
+              </w:rPr>
+              <w:t xml:space="preserve">“Setting the learning rate of your neural network. ,” </w:t>
+            </w:r>
+            <w:r>
+              <w:rPr/>
+              <w:t>[Online]. Available: hhttps://www.jeremyjordan.me/nn-learning-rate/. [Diakses 25 Maret 2020].</w:t>
+            </w:r>
+          </w:p>
+        </w:tc>
+      </w:tr>
+      <w:tr>
+        <w:trPr/>
+        <w:tc>
+          <w:tcPr>
+            <w:tcW w:w="764" w:type="dxa"/>
+            <w:tcBorders/>
+            <w:shd w:fill="auto" w:val="clear"/>
+          </w:tcPr>
+          <w:p>
+            <w:pPr>
+              <w:pStyle w:val="Normal"/>
+              <w:keepNext w:val="false"/>
+              <w:keepLines w:val="false"/>
+              <w:widowControl/>
+              <w:shd w:val="clear" w:fill="auto"/>
+              <w:spacing w:lineRule="auto" w:line="360" w:before="0" w:after="0"/>
+              <w:ind w:left="0" w:right="0" w:hanging="0"/>
+              <w:jc w:val="both"/>
+              <w:rPr/>
+            </w:pPr>
+            <w:r>
+              <w:rPr/>
+            </w:r>
+          </w:p>
+        </w:tc>
+        <w:tc>
+          <w:tcPr>
+            <w:tcW w:w="7681" w:type="dxa"/>
+            <w:tcBorders/>
+            <w:shd w:fill="auto" w:val="clear"/>
+          </w:tcPr>
+          <w:p>
+            <w:pPr>
+              <w:pStyle w:val="Normal"/>
+              <w:keepNext w:val="false"/>
+              <w:keepLines w:val="false"/>
+              <w:widowControl/>
+              <w:shd w:val="clear" w:fill="auto"/>
+              <w:spacing w:lineRule="auto" w:line="360" w:before="0" w:after="0"/>
+              <w:ind w:left="0" w:right="0" w:hanging="0"/>
+              <w:jc w:val="left"/>
+              <w:rPr/>
+            </w:pPr>
+            <w:r>
+              <w:rPr/>
+            </w:r>
+          </w:p>
+        </w:tc>
+      </w:tr>
+      <w:tr>
+        <w:trPr/>
+        <w:tc>
+          <w:tcPr>
+            <w:tcW w:w="764" w:type="dxa"/>
+            <w:tcBorders/>
+            <w:shd w:fill="auto" w:val="clear"/>
+          </w:tcPr>
+          <w:p>
+            <w:pPr>
+              <w:pStyle w:val="Normal"/>
+              <w:keepNext w:val="false"/>
+              <w:keepLines w:val="false"/>
+              <w:widowControl/>
+              <w:shd w:val="clear" w:fill="auto"/>
+              <w:spacing w:lineRule="auto" w:line="360" w:before="0" w:after="0"/>
+              <w:ind w:left="0" w:right="0" w:hanging="0"/>
+              <w:jc w:val="both"/>
+              <w:rPr/>
+            </w:pPr>
+            <w:r>
+              <w:rPr/>
+            </w:r>
+          </w:p>
+        </w:tc>
+        <w:tc>
+          <w:tcPr>
+            <w:tcW w:w="7681" w:type="dxa"/>
+            <w:tcBorders/>
+            <w:shd w:fill="auto" w:val="clear"/>
+          </w:tcPr>
+          <w:p>
+            <w:pPr>
+              <w:pStyle w:val="Normal"/>
+              <w:keepNext w:val="false"/>
+              <w:keepLines w:val="false"/>
+              <w:widowControl/>
+              <w:shd w:val="clear" w:fill="auto"/>
+              <w:spacing w:lineRule="auto" w:line="360" w:before="0" w:after="0"/>
+              <w:ind w:left="0" w:right="0" w:hanging="0"/>
+              <w:jc w:val="left"/>
+              <w:rPr/>
+            </w:pPr>
+            <w:r>
+              <w:rPr/>
             </w:r>
           </w:p>
         </w:tc>
@@ -6050,8 +6268,8 @@
       </w:r>
     </w:p>
     <w:sectPr>
-      <w:headerReference w:type="default" r:id="rId16"/>
-      <w:footerReference w:type="default" r:id="rId17"/>
+      <w:headerReference w:type="default" r:id="rId17"/>
+      <w:footerReference w:type="default" r:id="rId18"/>
       <w:type w:val="nextPage"/>
       <w:pgSz w:w="11906" w:h="16838"/>
       <w:pgMar w:left="2268" w:right="1701" w:header="720" w:top="1701" w:footer="720" w:bottom="1701" w:gutter="0"/>
@@ -8624,6 +8842,1106 @@
       <w:szCs w:val="32"/>
     </w:rPr>
   </w:style>
+  <w:style w:type="character" w:styleId="ListLabel52">
+    <w:name w:val="ListLabel 52"/>
+    <w:qFormat/>
+    <w:rPr>
+      <w:rFonts w:cs="OpenSymbol"/>
+    </w:rPr>
+  </w:style>
+  <w:style w:type="character" w:styleId="ListLabel53">
+    <w:name w:val="ListLabel 53"/>
+    <w:qFormat/>
+    <w:rPr>
+      <w:rFonts w:cs="OpenSymbol"/>
+    </w:rPr>
+  </w:style>
+  <w:style w:type="character" w:styleId="ListLabel54">
+    <w:name w:val="ListLabel 54"/>
+    <w:qFormat/>
+    <w:rPr>
+      <w:rFonts w:cs="OpenSymbol"/>
+    </w:rPr>
+  </w:style>
+  <w:style w:type="character" w:styleId="ListLabel55">
+    <w:name w:val="ListLabel 55"/>
+    <w:qFormat/>
+    <w:rPr>
+      <w:rFonts w:cs="OpenSymbol"/>
+    </w:rPr>
+  </w:style>
+  <w:style w:type="character" w:styleId="ListLabel56">
+    <w:name w:val="ListLabel 56"/>
+    <w:qFormat/>
+    <w:rPr>
+      <w:rFonts w:cs="OpenSymbol"/>
+    </w:rPr>
+  </w:style>
+  <w:style w:type="character" w:styleId="ListLabel57">
+    <w:name w:val="ListLabel 57"/>
+    <w:qFormat/>
+    <w:rPr>
+      <w:rFonts w:cs="OpenSymbol"/>
+    </w:rPr>
+  </w:style>
+  <w:style w:type="character" w:styleId="ListLabel58">
+    <w:name w:val="ListLabel 58"/>
+    <w:qFormat/>
+    <w:rPr>
+      <w:rFonts w:cs="OpenSymbol"/>
+    </w:rPr>
+  </w:style>
+  <w:style w:type="character" w:styleId="ListLabel59">
+    <w:name w:val="ListLabel 59"/>
+    <w:qFormat/>
+    <w:rPr>
+      <w:rFonts w:cs="OpenSymbol"/>
+    </w:rPr>
+  </w:style>
+  <w:style w:type="character" w:styleId="ListLabel60">
+    <w:name w:val="ListLabel 60"/>
+    <w:qFormat/>
+    <w:rPr>
+      <w:rFonts w:cs="OpenSymbol"/>
+    </w:rPr>
+  </w:style>
+  <w:style w:type="character" w:styleId="ListLabel61">
+    <w:name w:val="ListLabel 61"/>
+    <w:qFormat/>
+    <w:rPr>
+      <w:rFonts w:cs="OpenSymbol"/>
+    </w:rPr>
+  </w:style>
+  <w:style w:type="character" w:styleId="ListLabel62">
+    <w:name w:val="ListLabel 62"/>
+    <w:qFormat/>
+    <w:rPr>
+      <w:rFonts w:cs="OpenSymbol"/>
+    </w:rPr>
+  </w:style>
+  <w:style w:type="character" w:styleId="ListLabel63">
+    <w:name w:val="ListLabel 63"/>
+    <w:qFormat/>
+    <w:rPr>
+      <w:rFonts w:cs="OpenSymbol"/>
+    </w:rPr>
+  </w:style>
+  <w:style w:type="character" w:styleId="ListLabel64">
+    <w:name w:val="ListLabel 64"/>
+    <w:qFormat/>
+    <w:rPr>
+      <w:rFonts w:cs="OpenSymbol"/>
+    </w:rPr>
+  </w:style>
+  <w:style w:type="character" w:styleId="ListLabel65">
+    <w:name w:val="ListLabel 65"/>
+    <w:qFormat/>
+    <w:rPr>
+      <w:rFonts w:cs="OpenSymbol"/>
+    </w:rPr>
+  </w:style>
+  <w:style w:type="character" w:styleId="ListLabel66">
+    <w:name w:val="ListLabel 66"/>
+    <w:qFormat/>
+    <w:rPr>
+      <w:rFonts w:cs="OpenSymbol"/>
+    </w:rPr>
+  </w:style>
+  <w:style w:type="character" w:styleId="ListLabel67">
+    <w:name w:val="ListLabel 67"/>
+    <w:qFormat/>
+    <w:rPr>
+      <w:rFonts w:cs="OpenSymbol"/>
+    </w:rPr>
+  </w:style>
+  <w:style w:type="character" w:styleId="ListLabel68">
+    <w:name w:val="ListLabel 68"/>
+    <w:qFormat/>
+    <w:rPr>
+      <w:rFonts w:cs="OpenSymbol"/>
+    </w:rPr>
+  </w:style>
+  <w:style w:type="character" w:styleId="ListLabel69">
+    <w:name w:val="ListLabel 69"/>
+    <w:qFormat/>
+    <w:rPr>
+      <w:rFonts w:cs="OpenSymbol"/>
+    </w:rPr>
+  </w:style>
+  <w:style w:type="character" w:styleId="ListLabel70">
+    <w:name w:val="ListLabel 70"/>
+    <w:qFormat/>
+    <w:rPr>
+      <w:rFonts w:cs="OpenSymbol"/>
+    </w:rPr>
+  </w:style>
+  <w:style w:type="character" w:styleId="ListLabel71">
+    <w:name w:val="ListLabel 71"/>
+    <w:qFormat/>
+    <w:rPr>
+      <w:rFonts w:cs="OpenSymbol"/>
+    </w:rPr>
+  </w:style>
+  <w:style w:type="character" w:styleId="ListLabel72">
+    <w:name w:val="ListLabel 72"/>
+    <w:qFormat/>
+    <w:rPr>
+      <w:rFonts w:cs="OpenSymbol"/>
+    </w:rPr>
+  </w:style>
+  <w:style w:type="character" w:styleId="ListLabel73">
+    <w:name w:val="ListLabel 73"/>
+    <w:qFormat/>
+    <w:rPr>
+      <w:rFonts w:cs="OpenSymbol"/>
+    </w:rPr>
+  </w:style>
+  <w:style w:type="character" w:styleId="ListLabel74">
+    <w:name w:val="ListLabel 74"/>
+    <w:qFormat/>
+    <w:rPr>
+      <w:rFonts w:cs="OpenSymbol"/>
+    </w:rPr>
+  </w:style>
+  <w:style w:type="character" w:styleId="ListLabel75">
+    <w:name w:val="ListLabel 75"/>
+    <w:qFormat/>
+    <w:rPr>
+      <w:rFonts w:cs="OpenSymbol"/>
+    </w:rPr>
+  </w:style>
+  <w:style w:type="character" w:styleId="ListLabel76">
+    <w:name w:val="ListLabel 76"/>
+    <w:qFormat/>
+    <w:rPr>
+      <w:b/>
+      <w:i w:val="false"/>
+      <w:sz w:val="32"/>
+      <w:szCs w:val="32"/>
+    </w:rPr>
+  </w:style>
+  <w:style w:type="character" w:styleId="Bullets">
+    <w:name w:val="Bullets"/>
+    <w:qFormat/>
+    <w:rPr>
+      <w:rFonts w:ascii="OpenSymbol" w:hAnsi="OpenSymbol" w:eastAsia="OpenSymbol" w:cs="OpenSymbol"/>
+    </w:rPr>
+  </w:style>
+  <w:style w:type="character" w:styleId="ListLabel77">
+    <w:name w:val="ListLabel 77"/>
+    <w:qFormat/>
+    <w:rPr>
+      <w:rFonts w:cs="OpenSymbol"/>
+    </w:rPr>
+  </w:style>
+  <w:style w:type="character" w:styleId="ListLabel78">
+    <w:name w:val="ListLabel 78"/>
+    <w:qFormat/>
+    <w:rPr>
+      <w:rFonts w:cs="OpenSymbol"/>
+    </w:rPr>
+  </w:style>
+  <w:style w:type="character" w:styleId="ListLabel79">
+    <w:name w:val="ListLabel 79"/>
+    <w:qFormat/>
+    <w:rPr>
+      <w:rFonts w:cs="OpenSymbol"/>
+    </w:rPr>
+  </w:style>
+  <w:style w:type="character" w:styleId="ListLabel80">
+    <w:name w:val="ListLabel 80"/>
+    <w:qFormat/>
+    <w:rPr>
+      <w:rFonts w:cs="OpenSymbol"/>
+    </w:rPr>
+  </w:style>
+  <w:style w:type="character" w:styleId="ListLabel81">
+    <w:name w:val="ListLabel 81"/>
+    <w:qFormat/>
+    <w:rPr>
+      <w:rFonts w:cs="OpenSymbol"/>
+    </w:rPr>
+  </w:style>
+  <w:style w:type="character" w:styleId="ListLabel82">
+    <w:name w:val="ListLabel 82"/>
+    <w:qFormat/>
+    <w:rPr>
+      <w:rFonts w:cs="OpenSymbol"/>
+    </w:rPr>
+  </w:style>
+  <w:style w:type="character" w:styleId="ListLabel83">
+    <w:name w:val="ListLabel 83"/>
+    <w:qFormat/>
+    <w:rPr>
+      <w:rFonts w:cs="OpenSymbol"/>
+    </w:rPr>
+  </w:style>
+  <w:style w:type="character" w:styleId="ListLabel84">
+    <w:name w:val="ListLabel 84"/>
+    <w:qFormat/>
+    <w:rPr>
+      <w:rFonts w:cs="OpenSymbol"/>
+    </w:rPr>
+  </w:style>
+  <w:style w:type="character" w:styleId="ListLabel85">
+    <w:name w:val="ListLabel 85"/>
+    <w:qFormat/>
+    <w:rPr>
+      <w:rFonts w:cs="OpenSymbol"/>
+    </w:rPr>
+  </w:style>
+  <w:style w:type="character" w:styleId="ListLabel86">
+    <w:name w:val="ListLabel 86"/>
+    <w:qFormat/>
+    <w:rPr>
+      <w:rFonts w:cs="OpenSymbol"/>
+    </w:rPr>
+  </w:style>
+  <w:style w:type="character" w:styleId="ListLabel87">
+    <w:name w:val="ListLabel 87"/>
+    <w:qFormat/>
+    <w:rPr>
+      <w:rFonts w:cs="OpenSymbol"/>
+    </w:rPr>
+  </w:style>
+  <w:style w:type="character" w:styleId="ListLabel88">
+    <w:name w:val="ListLabel 88"/>
+    <w:qFormat/>
+    <w:rPr>
+      <w:rFonts w:cs="OpenSymbol"/>
+    </w:rPr>
+  </w:style>
+  <w:style w:type="character" w:styleId="ListLabel89">
+    <w:name w:val="ListLabel 89"/>
+    <w:qFormat/>
+    <w:rPr>
+      <w:rFonts w:cs="OpenSymbol"/>
+    </w:rPr>
+  </w:style>
+  <w:style w:type="character" w:styleId="ListLabel90">
+    <w:name w:val="ListLabel 90"/>
+    <w:qFormat/>
+    <w:rPr>
+      <w:rFonts w:cs="OpenSymbol"/>
+    </w:rPr>
+  </w:style>
+  <w:style w:type="character" w:styleId="ListLabel91">
+    <w:name w:val="ListLabel 91"/>
+    <w:qFormat/>
+    <w:rPr>
+      <w:rFonts w:cs="OpenSymbol"/>
+    </w:rPr>
+  </w:style>
+  <w:style w:type="character" w:styleId="ListLabel92">
+    <w:name w:val="ListLabel 92"/>
+    <w:qFormat/>
+    <w:rPr>
+      <w:rFonts w:cs="OpenSymbol"/>
+    </w:rPr>
+  </w:style>
+  <w:style w:type="character" w:styleId="ListLabel93">
+    <w:name w:val="ListLabel 93"/>
+    <w:qFormat/>
+    <w:rPr>
+      <w:rFonts w:cs="OpenSymbol"/>
+    </w:rPr>
+  </w:style>
+  <w:style w:type="character" w:styleId="ListLabel94">
+    <w:name w:val="ListLabel 94"/>
+    <w:qFormat/>
+    <w:rPr>
+      <w:rFonts w:cs="OpenSymbol"/>
+    </w:rPr>
+  </w:style>
+  <w:style w:type="character" w:styleId="ListLabel95">
+    <w:name w:val="ListLabel 95"/>
+    <w:qFormat/>
+    <w:rPr>
+      <w:rFonts w:cs="OpenSymbol"/>
+    </w:rPr>
+  </w:style>
+  <w:style w:type="character" w:styleId="ListLabel96">
+    <w:name w:val="ListLabel 96"/>
+    <w:qFormat/>
+    <w:rPr>
+      <w:rFonts w:cs="OpenSymbol"/>
+    </w:rPr>
+  </w:style>
+  <w:style w:type="character" w:styleId="ListLabel97">
+    <w:name w:val="ListLabel 97"/>
+    <w:qFormat/>
+    <w:rPr>
+      <w:rFonts w:cs="OpenSymbol"/>
+    </w:rPr>
+  </w:style>
+  <w:style w:type="character" w:styleId="ListLabel98">
+    <w:name w:val="ListLabel 98"/>
+    <w:qFormat/>
+    <w:rPr>
+      <w:rFonts w:cs="OpenSymbol"/>
+    </w:rPr>
+  </w:style>
+  <w:style w:type="character" w:styleId="ListLabel99">
+    <w:name w:val="ListLabel 99"/>
+    <w:qFormat/>
+    <w:rPr>
+      <w:rFonts w:cs="OpenSymbol"/>
+    </w:rPr>
+  </w:style>
+  <w:style w:type="character" w:styleId="ListLabel100">
+    <w:name w:val="ListLabel 100"/>
+    <w:qFormat/>
+    <w:rPr>
+      <w:rFonts w:cs="OpenSymbol"/>
+    </w:rPr>
+  </w:style>
+  <w:style w:type="character" w:styleId="ListLabel101">
+    <w:name w:val="ListLabel 101"/>
+    <w:qFormat/>
+    <w:rPr>
+      <w:b/>
+      <w:i w:val="false"/>
+      <w:sz w:val="32"/>
+      <w:szCs w:val="32"/>
+    </w:rPr>
+  </w:style>
+  <w:style w:type="character" w:styleId="ListLabel102">
+    <w:name w:val="ListLabel 102"/>
+    <w:qFormat/>
+    <w:rPr/>
+  </w:style>
+  <w:style w:type="character" w:styleId="ListLabel103">
+    <w:name w:val="ListLabel 103"/>
+    <w:qFormat/>
+    <w:rPr>
+      <w:rFonts w:cs="OpenSymbol"/>
+    </w:rPr>
+  </w:style>
+  <w:style w:type="character" w:styleId="ListLabel104">
+    <w:name w:val="ListLabel 104"/>
+    <w:qFormat/>
+    <w:rPr>
+      <w:rFonts w:cs="OpenSymbol"/>
+    </w:rPr>
+  </w:style>
+  <w:style w:type="character" w:styleId="ListLabel105">
+    <w:name w:val="ListLabel 105"/>
+    <w:qFormat/>
+    <w:rPr>
+      <w:rFonts w:cs="OpenSymbol"/>
+    </w:rPr>
+  </w:style>
+  <w:style w:type="character" w:styleId="ListLabel106">
+    <w:name w:val="ListLabel 106"/>
+    <w:qFormat/>
+    <w:rPr>
+      <w:rFonts w:cs="OpenSymbol"/>
+    </w:rPr>
+  </w:style>
+  <w:style w:type="character" w:styleId="ListLabel107">
+    <w:name w:val="ListLabel 107"/>
+    <w:qFormat/>
+    <w:rPr>
+      <w:rFonts w:cs="OpenSymbol"/>
+    </w:rPr>
+  </w:style>
+  <w:style w:type="character" w:styleId="ListLabel108">
+    <w:name w:val="ListLabel 108"/>
+    <w:qFormat/>
+    <w:rPr>
+      <w:rFonts w:cs="OpenSymbol"/>
+    </w:rPr>
+  </w:style>
+  <w:style w:type="character" w:styleId="ListLabel109">
+    <w:name w:val="ListLabel 109"/>
+    <w:qFormat/>
+    <w:rPr>
+      <w:rFonts w:cs="OpenSymbol"/>
+    </w:rPr>
+  </w:style>
+  <w:style w:type="character" w:styleId="ListLabel110">
+    <w:name w:val="ListLabel 110"/>
+    <w:qFormat/>
+    <w:rPr>
+      <w:rFonts w:cs="OpenSymbol"/>
+    </w:rPr>
+  </w:style>
+  <w:style w:type="character" w:styleId="ListLabel111">
+    <w:name w:val="ListLabel 111"/>
+    <w:qFormat/>
+    <w:rPr>
+      <w:rFonts w:cs="OpenSymbol"/>
+    </w:rPr>
+  </w:style>
+  <w:style w:type="character" w:styleId="ListLabel112">
+    <w:name w:val="ListLabel 112"/>
+    <w:qFormat/>
+    <w:rPr>
+      <w:rFonts w:cs="OpenSymbol"/>
+    </w:rPr>
+  </w:style>
+  <w:style w:type="character" w:styleId="ListLabel113">
+    <w:name w:val="ListLabel 113"/>
+    <w:qFormat/>
+    <w:rPr>
+      <w:rFonts w:cs="OpenSymbol"/>
+    </w:rPr>
+  </w:style>
+  <w:style w:type="character" w:styleId="ListLabel114">
+    <w:name w:val="ListLabel 114"/>
+    <w:qFormat/>
+    <w:rPr>
+      <w:rFonts w:cs="OpenSymbol"/>
+    </w:rPr>
+  </w:style>
+  <w:style w:type="character" w:styleId="ListLabel115">
+    <w:name w:val="ListLabel 115"/>
+    <w:qFormat/>
+    <w:rPr>
+      <w:rFonts w:cs="OpenSymbol"/>
+    </w:rPr>
+  </w:style>
+  <w:style w:type="character" w:styleId="ListLabel116">
+    <w:name w:val="ListLabel 116"/>
+    <w:qFormat/>
+    <w:rPr>
+      <w:rFonts w:cs="OpenSymbol"/>
+    </w:rPr>
+  </w:style>
+  <w:style w:type="character" w:styleId="ListLabel117">
+    <w:name w:val="ListLabel 117"/>
+    <w:qFormat/>
+    <w:rPr>
+      <w:rFonts w:cs="OpenSymbol"/>
+    </w:rPr>
+  </w:style>
+  <w:style w:type="character" w:styleId="ListLabel118">
+    <w:name w:val="ListLabel 118"/>
+    <w:qFormat/>
+    <w:rPr>
+      <w:rFonts w:cs="OpenSymbol"/>
+    </w:rPr>
+  </w:style>
+  <w:style w:type="character" w:styleId="ListLabel119">
+    <w:name w:val="ListLabel 119"/>
+    <w:qFormat/>
+    <w:rPr>
+      <w:rFonts w:cs="OpenSymbol"/>
+    </w:rPr>
+  </w:style>
+  <w:style w:type="character" w:styleId="ListLabel120">
+    <w:name w:val="ListLabel 120"/>
+    <w:qFormat/>
+    <w:rPr>
+      <w:rFonts w:cs="OpenSymbol"/>
+    </w:rPr>
+  </w:style>
+  <w:style w:type="character" w:styleId="ListLabel121">
+    <w:name w:val="ListLabel 121"/>
+    <w:qFormat/>
+    <w:rPr>
+      <w:rFonts w:cs="OpenSymbol"/>
+    </w:rPr>
+  </w:style>
+  <w:style w:type="character" w:styleId="ListLabel122">
+    <w:name w:val="ListLabel 122"/>
+    <w:qFormat/>
+    <w:rPr>
+      <w:rFonts w:cs="OpenSymbol"/>
+    </w:rPr>
+  </w:style>
+  <w:style w:type="character" w:styleId="ListLabel123">
+    <w:name w:val="ListLabel 123"/>
+    <w:qFormat/>
+    <w:rPr>
+      <w:rFonts w:cs="OpenSymbol"/>
+    </w:rPr>
+  </w:style>
+  <w:style w:type="character" w:styleId="ListLabel124">
+    <w:name w:val="ListLabel 124"/>
+    <w:qFormat/>
+    <w:rPr>
+      <w:rFonts w:cs="OpenSymbol"/>
+    </w:rPr>
+  </w:style>
+  <w:style w:type="character" w:styleId="ListLabel125">
+    <w:name w:val="ListLabel 125"/>
+    <w:qFormat/>
+    <w:rPr>
+      <w:rFonts w:cs="OpenSymbol"/>
+    </w:rPr>
+  </w:style>
+  <w:style w:type="character" w:styleId="ListLabel126">
+    <w:name w:val="ListLabel 126"/>
+    <w:qFormat/>
+    <w:rPr>
+      <w:rFonts w:cs="OpenSymbol"/>
+    </w:rPr>
+  </w:style>
+  <w:style w:type="character" w:styleId="ListLabel127">
+    <w:name w:val="ListLabel 127"/>
+    <w:qFormat/>
+    <w:rPr>
+      <w:b/>
+      <w:i w:val="false"/>
+      <w:sz w:val="32"/>
+      <w:szCs w:val="32"/>
+    </w:rPr>
+  </w:style>
+  <w:style w:type="character" w:styleId="ListLabel128">
+    <w:name w:val="ListLabel 128"/>
+    <w:qFormat/>
+    <w:rPr/>
+  </w:style>
+  <w:style w:type="character" w:styleId="ListLabel129">
+    <w:name w:val="ListLabel 129"/>
+    <w:qFormat/>
+    <w:rPr>
+      <w:rFonts w:cs="OpenSymbol"/>
+    </w:rPr>
+  </w:style>
+  <w:style w:type="character" w:styleId="ListLabel130">
+    <w:name w:val="ListLabel 130"/>
+    <w:qFormat/>
+    <w:rPr>
+      <w:rFonts w:cs="OpenSymbol"/>
+    </w:rPr>
+  </w:style>
+  <w:style w:type="character" w:styleId="ListLabel131">
+    <w:name w:val="ListLabel 131"/>
+    <w:qFormat/>
+    <w:rPr>
+      <w:rFonts w:cs="OpenSymbol"/>
+    </w:rPr>
+  </w:style>
+  <w:style w:type="character" w:styleId="ListLabel132">
+    <w:name w:val="ListLabel 132"/>
+    <w:qFormat/>
+    <w:rPr>
+      <w:rFonts w:cs="OpenSymbol"/>
+    </w:rPr>
+  </w:style>
+  <w:style w:type="character" w:styleId="ListLabel133">
+    <w:name w:val="ListLabel 133"/>
+    <w:qFormat/>
+    <w:rPr>
+      <w:rFonts w:cs="OpenSymbol"/>
+    </w:rPr>
+  </w:style>
+  <w:style w:type="character" w:styleId="ListLabel134">
+    <w:name w:val="ListLabel 134"/>
+    <w:qFormat/>
+    <w:rPr>
+      <w:rFonts w:cs="OpenSymbol"/>
+    </w:rPr>
+  </w:style>
+  <w:style w:type="character" w:styleId="ListLabel135">
+    <w:name w:val="ListLabel 135"/>
+    <w:qFormat/>
+    <w:rPr>
+      <w:rFonts w:cs="OpenSymbol"/>
+    </w:rPr>
+  </w:style>
+  <w:style w:type="character" w:styleId="ListLabel136">
+    <w:name w:val="ListLabel 136"/>
+    <w:qFormat/>
+    <w:rPr>
+      <w:rFonts w:cs="OpenSymbol"/>
+    </w:rPr>
+  </w:style>
+  <w:style w:type="character" w:styleId="ListLabel137">
+    <w:name w:val="ListLabel 137"/>
+    <w:qFormat/>
+    <w:rPr>
+      <w:rFonts w:cs="OpenSymbol"/>
+    </w:rPr>
+  </w:style>
+  <w:style w:type="character" w:styleId="ListLabel138">
+    <w:name w:val="ListLabel 138"/>
+    <w:qFormat/>
+    <w:rPr>
+      <w:rFonts w:cs="OpenSymbol"/>
+    </w:rPr>
+  </w:style>
+  <w:style w:type="character" w:styleId="ListLabel139">
+    <w:name w:val="ListLabel 139"/>
+    <w:qFormat/>
+    <w:rPr>
+      <w:rFonts w:cs="OpenSymbol"/>
+    </w:rPr>
+  </w:style>
+  <w:style w:type="character" w:styleId="ListLabel140">
+    <w:name w:val="ListLabel 140"/>
+    <w:qFormat/>
+    <w:rPr>
+      <w:rFonts w:cs="OpenSymbol"/>
+    </w:rPr>
+  </w:style>
+  <w:style w:type="character" w:styleId="ListLabel141">
+    <w:name w:val="ListLabel 141"/>
+    <w:qFormat/>
+    <w:rPr>
+      <w:rFonts w:cs="OpenSymbol"/>
+    </w:rPr>
+  </w:style>
+  <w:style w:type="character" w:styleId="ListLabel142">
+    <w:name w:val="ListLabel 142"/>
+    <w:qFormat/>
+    <w:rPr>
+      <w:rFonts w:cs="OpenSymbol"/>
+    </w:rPr>
+  </w:style>
+  <w:style w:type="character" w:styleId="ListLabel143">
+    <w:name w:val="ListLabel 143"/>
+    <w:qFormat/>
+    <w:rPr>
+      <w:rFonts w:cs="OpenSymbol"/>
+    </w:rPr>
+  </w:style>
+  <w:style w:type="character" w:styleId="ListLabel144">
+    <w:name w:val="ListLabel 144"/>
+    <w:qFormat/>
+    <w:rPr>
+      <w:rFonts w:cs="OpenSymbol"/>
+    </w:rPr>
+  </w:style>
+  <w:style w:type="character" w:styleId="ListLabel145">
+    <w:name w:val="ListLabel 145"/>
+    <w:qFormat/>
+    <w:rPr>
+      <w:rFonts w:cs="OpenSymbol"/>
+    </w:rPr>
+  </w:style>
+  <w:style w:type="character" w:styleId="ListLabel146">
+    <w:name w:val="ListLabel 146"/>
+    <w:qFormat/>
+    <w:rPr>
+      <w:rFonts w:cs="OpenSymbol"/>
+    </w:rPr>
+  </w:style>
+  <w:style w:type="character" w:styleId="ListLabel147">
+    <w:name w:val="ListLabel 147"/>
+    <w:qFormat/>
+    <w:rPr>
+      <w:rFonts w:cs="OpenSymbol"/>
+    </w:rPr>
+  </w:style>
+  <w:style w:type="character" w:styleId="ListLabel148">
+    <w:name w:val="ListLabel 148"/>
+    <w:qFormat/>
+    <w:rPr>
+      <w:rFonts w:cs="OpenSymbol"/>
+    </w:rPr>
+  </w:style>
+  <w:style w:type="character" w:styleId="ListLabel149">
+    <w:name w:val="ListLabel 149"/>
+    <w:qFormat/>
+    <w:rPr>
+      <w:rFonts w:cs="OpenSymbol"/>
+    </w:rPr>
+  </w:style>
+  <w:style w:type="character" w:styleId="ListLabel150">
+    <w:name w:val="ListLabel 150"/>
+    <w:qFormat/>
+    <w:rPr>
+      <w:rFonts w:cs="OpenSymbol"/>
+    </w:rPr>
+  </w:style>
+  <w:style w:type="character" w:styleId="ListLabel151">
+    <w:name w:val="ListLabel 151"/>
+    <w:qFormat/>
+    <w:rPr>
+      <w:rFonts w:cs="OpenSymbol"/>
+    </w:rPr>
+  </w:style>
+  <w:style w:type="character" w:styleId="ListLabel152">
+    <w:name w:val="ListLabel 152"/>
+    <w:qFormat/>
+    <w:rPr>
+      <w:rFonts w:cs="OpenSymbol"/>
+    </w:rPr>
+  </w:style>
+  <w:style w:type="character" w:styleId="ListLabel153">
+    <w:name w:val="ListLabel 153"/>
+    <w:qFormat/>
+    <w:rPr>
+      <w:b/>
+      <w:i w:val="false"/>
+      <w:sz w:val="32"/>
+      <w:szCs w:val="32"/>
+    </w:rPr>
+  </w:style>
+  <w:style w:type="character" w:styleId="ListLabel154">
+    <w:name w:val="ListLabel 154"/>
+    <w:qFormat/>
+    <w:rPr/>
+  </w:style>
+  <w:style w:type="character" w:styleId="ListLabel155">
+    <w:name w:val="ListLabel 155"/>
+    <w:qFormat/>
+    <w:rPr>
+      <w:rFonts w:cs="OpenSymbol"/>
+    </w:rPr>
+  </w:style>
+  <w:style w:type="character" w:styleId="ListLabel156">
+    <w:name w:val="ListLabel 156"/>
+    <w:qFormat/>
+    <w:rPr>
+      <w:rFonts w:cs="OpenSymbol"/>
+    </w:rPr>
+  </w:style>
+  <w:style w:type="character" w:styleId="ListLabel157">
+    <w:name w:val="ListLabel 157"/>
+    <w:qFormat/>
+    <w:rPr>
+      <w:rFonts w:cs="OpenSymbol"/>
+    </w:rPr>
+  </w:style>
+  <w:style w:type="character" w:styleId="ListLabel158">
+    <w:name w:val="ListLabel 158"/>
+    <w:qFormat/>
+    <w:rPr>
+      <w:rFonts w:cs="OpenSymbol"/>
+    </w:rPr>
+  </w:style>
+  <w:style w:type="character" w:styleId="ListLabel159">
+    <w:name w:val="ListLabel 159"/>
+    <w:qFormat/>
+    <w:rPr>
+      <w:rFonts w:cs="OpenSymbol"/>
+    </w:rPr>
+  </w:style>
+  <w:style w:type="character" w:styleId="ListLabel160">
+    <w:name w:val="ListLabel 160"/>
+    <w:qFormat/>
+    <w:rPr>
+      <w:rFonts w:cs="OpenSymbol"/>
+    </w:rPr>
+  </w:style>
+  <w:style w:type="character" w:styleId="ListLabel161">
+    <w:name w:val="ListLabel 161"/>
+    <w:qFormat/>
+    <w:rPr>
+      <w:rFonts w:cs="OpenSymbol"/>
+    </w:rPr>
+  </w:style>
+  <w:style w:type="character" w:styleId="ListLabel162">
+    <w:name w:val="ListLabel 162"/>
+    <w:qFormat/>
+    <w:rPr>
+      <w:rFonts w:cs="OpenSymbol"/>
+    </w:rPr>
+  </w:style>
+  <w:style w:type="character" w:styleId="ListLabel163">
+    <w:name w:val="ListLabel 163"/>
+    <w:qFormat/>
+    <w:rPr>
+      <w:rFonts w:cs="OpenSymbol"/>
+    </w:rPr>
+  </w:style>
+  <w:style w:type="character" w:styleId="ListLabel164">
+    <w:name w:val="ListLabel 164"/>
+    <w:qFormat/>
+    <w:rPr>
+      <w:rFonts w:cs="OpenSymbol"/>
+    </w:rPr>
+  </w:style>
+  <w:style w:type="character" w:styleId="ListLabel165">
+    <w:name w:val="ListLabel 165"/>
+    <w:qFormat/>
+    <w:rPr>
+      <w:rFonts w:cs="OpenSymbol"/>
+    </w:rPr>
+  </w:style>
+  <w:style w:type="character" w:styleId="ListLabel166">
+    <w:name w:val="ListLabel 166"/>
+    <w:qFormat/>
+    <w:rPr>
+      <w:rFonts w:cs="OpenSymbol"/>
+    </w:rPr>
+  </w:style>
+  <w:style w:type="character" w:styleId="ListLabel167">
+    <w:name w:val="ListLabel 167"/>
+    <w:qFormat/>
+    <w:rPr>
+      <w:rFonts w:cs="OpenSymbol"/>
+    </w:rPr>
+  </w:style>
+  <w:style w:type="character" w:styleId="ListLabel168">
+    <w:name w:val="ListLabel 168"/>
+    <w:qFormat/>
+    <w:rPr>
+      <w:rFonts w:cs="OpenSymbol"/>
+    </w:rPr>
+  </w:style>
+  <w:style w:type="character" w:styleId="ListLabel169">
+    <w:name w:val="ListLabel 169"/>
+    <w:qFormat/>
+    <w:rPr>
+      <w:rFonts w:cs="OpenSymbol"/>
+    </w:rPr>
+  </w:style>
+  <w:style w:type="character" w:styleId="ListLabel170">
+    <w:name w:val="ListLabel 170"/>
+    <w:qFormat/>
+    <w:rPr>
+      <w:rFonts w:cs="OpenSymbol"/>
+    </w:rPr>
+  </w:style>
+  <w:style w:type="character" w:styleId="ListLabel171">
+    <w:name w:val="ListLabel 171"/>
+    <w:qFormat/>
+    <w:rPr>
+      <w:rFonts w:cs="OpenSymbol"/>
+    </w:rPr>
+  </w:style>
+  <w:style w:type="character" w:styleId="ListLabel172">
+    <w:name w:val="ListLabel 172"/>
+    <w:qFormat/>
+    <w:rPr>
+      <w:rFonts w:cs="OpenSymbol"/>
+    </w:rPr>
+  </w:style>
+  <w:style w:type="character" w:styleId="ListLabel173">
+    <w:name w:val="ListLabel 173"/>
+    <w:qFormat/>
+    <w:rPr>
+      <w:rFonts w:cs="OpenSymbol"/>
+    </w:rPr>
+  </w:style>
+  <w:style w:type="character" w:styleId="ListLabel174">
+    <w:name w:val="ListLabel 174"/>
+    <w:qFormat/>
+    <w:rPr>
+      <w:rFonts w:cs="OpenSymbol"/>
+    </w:rPr>
+  </w:style>
+  <w:style w:type="character" w:styleId="ListLabel175">
+    <w:name w:val="ListLabel 175"/>
+    <w:qFormat/>
+    <w:rPr>
+      <w:rFonts w:cs="OpenSymbol"/>
+    </w:rPr>
+  </w:style>
+  <w:style w:type="character" w:styleId="ListLabel176">
+    <w:name w:val="ListLabel 176"/>
+    <w:qFormat/>
+    <w:rPr>
+      <w:rFonts w:cs="OpenSymbol"/>
+    </w:rPr>
+  </w:style>
+  <w:style w:type="character" w:styleId="ListLabel177">
+    <w:name w:val="ListLabel 177"/>
+    <w:qFormat/>
+    <w:rPr>
+      <w:rFonts w:cs="OpenSymbol"/>
+    </w:rPr>
+  </w:style>
+  <w:style w:type="character" w:styleId="ListLabel178">
+    <w:name w:val="ListLabel 178"/>
+    <w:qFormat/>
+    <w:rPr>
+      <w:rFonts w:cs="OpenSymbol"/>
+    </w:rPr>
+  </w:style>
+  <w:style w:type="character" w:styleId="ListLabel179">
+    <w:name w:val="ListLabel 179"/>
+    <w:qFormat/>
+    <w:rPr>
+      <w:b/>
+      <w:i w:val="false"/>
+      <w:sz w:val="32"/>
+      <w:szCs w:val="32"/>
+    </w:rPr>
+  </w:style>
+  <w:style w:type="character" w:styleId="ListLabel180">
+    <w:name w:val="ListLabel 180"/>
+    <w:qFormat/>
+    <w:rPr/>
+  </w:style>
+  <w:style w:type="character" w:styleId="ListLabel181">
+    <w:name w:val="ListLabel 181"/>
+    <w:qFormat/>
+    <w:rPr>
+      <w:rFonts w:cs="OpenSymbol"/>
+    </w:rPr>
+  </w:style>
+  <w:style w:type="character" w:styleId="ListLabel182">
+    <w:name w:val="ListLabel 182"/>
+    <w:qFormat/>
+    <w:rPr>
+      <w:rFonts w:cs="OpenSymbol"/>
+    </w:rPr>
+  </w:style>
+  <w:style w:type="character" w:styleId="ListLabel183">
+    <w:name w:val="ListLabel 183"/>
+    <w:qFormat/>
+    <w:rPr>
+      <w:rFonts w:cs="OpenSymbol"/>
+    </w:rPr>
+  </w:style>
+  <w:style w:type="character" w:styleId="ListLabel184">
+    <w:name w:val="ListLabel 184"/>
+    <w:qFormat/>
+    <w:rPr>
+      <w:rFonts w:cs="OpenSymbol"/>
+    </w:rPr>
+  </w:style>
+  <w:style w:type="character" w:styleId="ListLabel185">
+    <w:name w:val="ListLabel 185"/>
+    <w:qFormat/>
+    <w:rPr>
+      <w:rFonts w:cs="OpenSymbol"/>
+    </w:rPr>
+  </w:style>
+  <w:style w:type="character" w:styleId="ListLabel186">
+    <w:name w:val="ListLabel 186"/>
+    <w:qFormat/>
+    <w:rPr>
+      <w:rFonts w:cs="OpenSymbol"/>
+    </w:rPr>
+  </w:style>
+  <w:style w:type="character" w:styleId="ListLabel187">
+    <w:name w:val="ListLabel 187"/>
+    <w:qFormat/>
+    <w:rPr>
+      <w:rFonts w:cs="OpenSymbol"/>
+    </w:rPr>
+  </w:style>
+  <w:style w:type="character" w:styleId="ListLabel188">
+    <w:name w:val="ListLabel 188"/>
+    <w:qFormat/>
+    <w:rPr>
+      <w:rFonts w:cs="OpenSymbol"/>
+    </w:rPr>
+  </w:style>
+  <w:style w:type="character" w:styleId="ListLabel189">
+    <w:name w:val="ListLabel 189"/>
+    <w:qFormat/>
+    <w:rPr>
+      <w:rFonts w:cs="OpenSymbol"/>
+    </w:rPr>
+  </w:style>
+  <w:style w:type="character" w:styleId="ListLabel190">
+    <w:name w:val="ListLabel 190"/>
+    <w:qFormat/>
+    <w:rPr>
+      <w:rFonts w:cs="OpenSymbol"/>
+    </w:rPr>
+  </w:style>
+  <w:style w:type="character" w:styleId="ListLabel191">
+    <w:name w:val="ListLabel 191"/>
+    <w:qFormat/>
+    <w:rPr>
+      <w:rFonts w:cs="OpenSymbol"/>
+    </w:rPr>
+  </w:style>
+  <w:style w:type="character" w:styleId="ListLabel192">
+    <w:name w:val="ListLabel 192"/>
+    <w:qFormat/>
+    <w:rPr>
+      <w:rFonts w:cs="OpenSymbol"/>
+    </w:rPr>
+  </w:style>
+  <w:style w:type="character" w:styleId="ListLabel193">
+    <w:name w:val="ListLabel 193"/>
+    <w:qFormat/>
+    <w:rPr>
+      <w:rFonts w:cs="OpenSymbol"/>
+    </w:rPr>
+  </w:style>
+  <w:style w:type="character" w:styleId="ListLabel194">
+    <w:name w:val="ListLabel 194"/>
+    <w:qFormat/>
+    <w:rPr>
+      <w:rFonts w:cs="OpenSymbol"/>
+    </w:rPr>
+  </w:style>
+  <w:style w:type="character" w:styleId="ListLabel195">
+    <w:name w:val="ListLabel 195"/>
+    <w:qFormat/>
+    <w:rPr>
+      <w:rFonts w:cs="OpenSymbol"/>
+    </w:rPr>
+  </w:style>
+  <w:style w:type="character" w:styleId="ListLabel196">
+    <w:name w:val="ListLabel 196"/>
+    <w:qFormat/>
+    <w:rPr>
+      <w:rFonts w:cs="OpenSymbol"/>
+    </w:rPr>
+  </w:style>
+  <w:style w:type="character" w:styleId="ListLabel197">
+    <w:name w:val="ListLabel 197"/>
+    <w:qFormat/>
+    <w:rPr>
+      <w:rFonts w:cs="OpenSymbol"/>
+    </w:rPr>
+  </w:style>
+  <w:style w:type="character" w:styleId="ListLabel198">
+    <w:name w:val="ListLabel 198"/>
+    <w:qFormat/>
+    <w:rPr>
+      <w:rFonts w:cs="OpenSymbol"/>
+    </w:rPr>
+  </w:style>
+  <w:style w:type="character" w:styleId="ListLabel199">
+    <w:name w:val="ListLabel 199"/>
+    <w:qFormat/>
+    <w:rPr>
+      <w:rFonts w:cs="OpenSymbol"/>
+    </w:rPr>
+  </w:style>
+  <w:style w:type="character" w:styleId="ListLabel200">
+    <w:name w:val="ListLabel 200"/>
+    <w:qFormat/>
+    <w:rPr>
+      <w:rFonts w:cs="OpenSymbol"/>
+    </w:rPr>
+  </w:style>
+  <w:style w:type="character" w:styleId="ListLabel201">
+    <w:name w:val="ListLabel 201"/>
+    <w:qFormat/>
+    <w:rPr>
+      <w:rFonts w:cs="OpenSymbol"/>
+    </w:rPr>
+  </w:style>
+  <w:style w:type="character" w:styleId="ListLabel202">
+    <w:name w:val="ListLabel 202"/>
+    <w:qFormat/>
+    <w:rPr>
+      <w:rFonts w:cs="OpenSymbol"/>
+    </w:rPr>
+  </w:style>
+  <w:style w:type="character" w:styleId="ListLabel203">
+    <w:name w:val="ListLabel 203"/>
+    <w:qFormat/>
+    <w:rPr>
+      <w:rFonts w:cs="OpenSymbol"/>
+    </w:rPr>
+  </w:style>
+  <w:style w:type="character" w:styleId="ListLabel204">
+    <w:name w:val="ListLabel 204"/>
+    <w:qFormat/>
+    <w:rPr>
+      <w:rFonts w:cs="OpenSymbol"/>
+    </w:rPr>
+  </w:style>
+  <w:style w:type="character" w:styleId="ListLabel205">
+    <w:name w:val="ListLabel 205"/>
+    <w:qFormat/>
+    <w:rPr>
+      <w:b/>
+      <w:i w:val="false"/>
+      <w:sz w:val="32"/>
+      <w:szCs w:val="32"/>
+    </w:rPr>
+  </w:style>
+  <w:style w:type="character" w:styleId="ListLabel206">
+    <w:name w:val="ListLabel 206"/>
+    <w:qFormat/>
+    <w:rPr/>
+  </w:style>
   <w:style w:type="paragraph" w:styleId="Heading">
     <w:name w:val="Heading"/>
     <w:basedOn w:val="Normal"/>
@@ -9287,6 +10605,28 @@
     <w:qFormat/>
     <w:pPr/>
     <w:rPr/>
+  </w:style>
+  <w:style w:type="paragraph" w:styleId="TableContents">
+    <w:name w:val="Table Contents"/>
+    <w:basedOn w:val="Normal"/>
+    <w:qFormat/>
+    <w:pPr>
+      <w:suppressLineNumbers/>
+    </w:pPr>
+    <w:rPr/>
+  </w:style>
+  <w:style w:type="paragraph" w:styleId="TableHeading">
+    <w:name w:val="Table Heading"/>
+    <w:basedOn w:val="TableContents"/>
+    <w:qFormat/>
+    <w:pPr>
+      <w:suppressLineNumbers/>
+      <w:jc w:val="center"/>
+    </w:pPr>
+    <w:rPr>
+      <w:b/>
+      <w:bCs/>
+    </w:rPr>
   </w:style>
   <w:style w:type="numbering" w:styleId="NoList" w:default="1">
     <w:name w:val="No List"/>

</xml_diff>

<commit_message>
bab 3. data preprocessing & rancangan tampilan web
</commit_message>
<xml_diff>
--- a/Laporan_KP.docx
+++ b/Laporan_KP.docx
@@ -2651,12 +2651,9 @@
               <w:shd w:fill="auto" w:val="clear"/>
               <w:vertAlign w:val="baseline"/>
             </w:rPr>
-            <w:t>Dataset yang digunakan untuk melatih dan mengukur kinerja model adalah sekumpulan citra yang telah dikumpulkan dan telah diberi label oleh U.S National Library of Medicine [</w:t>
-          </w:r>
-          <w:r>
-            <w:rPr/>
-            <w:t>4</w:t>
-          </w:r>
+            <w:t xml:space="preserve">Dataset yang digunakan untuk melatih dan mengukur kinerja model adalah sekumpulan citra yang telah dikumpulkan dan telah diberi label oleh </w:t>
+          </w:r>
+          <w:bookmarkStart w:id="22" w:name="__DdeLink__891_2105102602"/>
           <w:r>
             <w:rPr>
               <w:rFonts w:eastAsia="Times New Roman" w:cs="Times New Roman"/>
@@ -2675,7 +2672,52 @@
               <w:shd w:fill="auto" w:val="clear"/>
               <w:vertAlign w:val="baseline"/>
             </w:rPr>
-            <w:t>].</w:t>
+            <w:t>U.S National Library of Medicine [</w:t>
+          </w:r>
+          <w:r>
+            <w:rPr/>
+            <w:t>4</w:t>
+          </w:r>
+          <w:r>
+            <w:rPr>
+              <w:rFonts w:eastAsia="Times New Roman" w:cs="Times New Roman"/>
+              <w:b w:val="false"/>
+              <w:i w:val="false"/>
+              <w:caps w:val="false"/>
+              <w:smallCaps w:val="false"/>
+              <w:strike w:val="false"/>
+              <w:dstrike w:val="false"/>
+              <w:color w:val="000000"/>
+              <w:position w:val="0"/>
+              <w:sz w:val="24"/>
+              <w:sz w:val="24"/>
+              <w:szCs w:val="24"/>
+              <w:u w:val="none"/>
+              <w:shd w:fill="auto" w:val="clear"/>
+              <w:vertAlign w:val="baseline"/>
+            </w:rPr>
+            <w:t>]</w:t>
+          </w:r>
+          <w:bookmarkEnd w:id="22"/>
+          <w:r>
+            <w:rPr>
+              <w:rFonts w:eastAsia="Times New Roman" w:cs="Times New Roman"/>
+              <w:b w:val="false"/>
+              <w:i w:val="false"/>
+              <w:caps w:val="false"/>
+              <w:smallCaps w:val="false"/>
+              <w:strike w:val="false"/>
+              <w:dstrike w:val="false"/>
+              <w:color w:val="000000"/>
+              <w:position w:val="0"/>
+              <w:sz w:val="24"/>
+              <w:sz w:val="24"/>
+              <w:szCs w:val="24"/>
+              <w:u w:val="none"/>
+              <w:shd w:fill="auto" w:val="clear"/>
+              <w:vertAlign w:val="baseline"/>
+            </w:rPr>
+            <w:t>.</w:t>
           </w:r>
         </w:p>
         <w:p>
@@ -2770,10 +2812,10 @@
             <w:ind w:left="0" w:hanging="0"/>
             <w:rPr/>
           </w:pPr>
-          <w:bookmarkStart w:id="22" w:name="__RefHeading___Toc1647_3588087348"/>
-          <w:bookmarkStart w:id="23" w:name="_heading=h.z337ya"/>
-          <w:bookmarkEnd w:id="22"/>
+          <w:bookmarkStart w:id="23" w:name="__RefHeading___Toc1647_3588087348"/>
+          <w:bookmarkStart w:id="24" w:name="_heading=h.z337ya"/>
           <w:bookmarkEnd w:id="23"/>
+          <w:bookmarkEnd w:id="24"/>
           <w:r>
             <w:rPr/>
             <w:t>Sistematika Penyajian</w:t>
@@ -2844,10 +2886,10 @@
             <w:ind w:left="0" w:hanging="0"/>
             <w:rPr/>
           </w:pPr>
-          <w:bookmarkStart w:id="24" w:name="__RefHeading___Toc1649_3588087348"/>
-          <w:bookmarkStart w:id="25" w:name="_heading=h.3j2qqm3"/>
-          <w:bookmarkEnd w:id="24"/>
+          <w:bookmarkStart w:id="25" w:name="__RefHeading___Toc1649_3588087348"/>
+          <w:bookmarkStart w:id="26" w:name="_heading=h.3j2qqm3"/>
           <w:bookmarkEnd w:id="25"/>
+          <w:bookmarkEnd w:id="26"/>
           <w:r>
             <w:rPr/>
             <w:br/>
@@ -2872,8 +2914,8 @@
             </w:numPr>
             <w:rPr/>
           </w:pPr>
-          <w:bookmarkStart w:id="26" w:name="__RefHeading___Toc1651_3588087348"/>
-          <w:bookmarkEnd w:id="26"/>
+          <w:bookmarkStart w:id="27" w:name="__RefHeading___Toc1651_3588087348"/>
+          <w:bookmarkEnd w:id="27"/>
           <w:r>
             <w:rPr>
               <w:i/>
@@ -3159,8 +3201,8 @@
               <w:iCs/>
             </w:rPr>
           </w:pPr>
-          <w:bookmarkStart w:id="27" w:name="__RefHeading___Toc1653_3588087348"/>
-          <w:bookmarkEnd w:id="27"/>
+          <w:bookmarkStart w:id="28" w:name="__RefHeading___Toc1653_3588087348"/>
+          <w:bookmarkEnd w:id="28"/>
           <w:r>
             <w:rPr>
               <w:i/>
@@ -3389,7 +3431,7 @@
               <mc:Choice Requires="wps">
                 <w:drawing>
                   <wp:inline distT="0" distB="0" distL="0" distR="0">
-                    <wp:extent cx="5045075" cy="2295525"/>
+                    <wp:extent cx="5045710" cy="2296160"/>
                     <wp:effectExtent l="0" t="0" r="0" b="0"/>
                     <wp:docPr id="2" name=""/>
                     <a:graphic xmlns:a="http://schemas.openxmlformats.org/drawingml/2006/main">
@@ -3399,7 +3441,7 @@
                           <wps:spPr>
                             <a:xfrm>
                               <a:off x="0" y="0"/>
-                              <a:ext cx="5044320" cy="2295000"/>
+                              <a:ext cx="5045040" cy="2295360"/>
                             </a:xfrm>
                             <a:prstGeom prst="rect">
                               <a:avLst/>
@@ -3495,7 +3537,7 @@
               </mc:Choice>
               <mc:Fallback>
                 <w:pict>
-                  <v:rect id="shape_0" stroked="f" style="position:absolute;margin-left:0pt;margin-top:-180.75pt;width:397.15pt;height:180.65pt;mso-position-vertical:top">
+                  <v:rect id="shape_0" stroked="f" style="position:absolute;margin-left:0pt;margin-top:-180.8pt;width:397.2pt;height:180.7pt;mso-position-vertical:top">
                     <w10:wrap type="square"/>
                     <v:fill o:detectmouseclick="t" on="false"/>
                     <v:stroke color="#3465a4" joinstyle="round" endcap="flat"/>
@@ -3658,8 +3700,8 @@
               <w:iCs/>
             </w:rPr>
           </w:pPr>
-          <w:bookmarkStart w:id="28" w:name="__RefHeading___Toc1661_3588087348"/>
-          <w:bookmarkEnd w:id="28"/>
+          <w:bookmarkStart w:id="29" w:name="__RefHeading___Toc1661_3588087348"/>
+          <w:bookmarkEnd w:id="29"/>
           <w:r>
             <w:rPr>
               <w:i/>
@@ -3945,8 +3987,8 @@
             <w:ind w:left="0" w:hanging="0"/>
             <w:rPr/>
           </w:pPr>
-          <w:bookmarkStart w:id="29" w:name="__RefHeading___Toc1663_3588087348"/>
-          <w:bookmarkEnd w:id="29"/>
+          <w:bookmarkStart w:id="30" w:name="__RefHeading___Toc1663_3588087348"/>
+          <w:bookmarkEnd w:id="30"/>
           <w:r>
             <w:rPr>
               <w:i/>
@@ -4278,8 +4320,8 @@
             </w:numPr>
             <w:rPr/>
           </w:pPr>
-          <w:bookmarkStart w:id="30" w:name="__RefHeading___Toc1968_3588087348"/>
-          <w:bookmarkEnd w:id="30"/>
+          <w:bookmarkStart w:id="31" w:name="__RefHeading___Toc1968_3588087348"/>
+          <w:bookmarkEnd w:id="31"/>
           <w:r>
             <w:rPr/>
             <w:t>Dataset</w:t>
@@ -4448,10 +4490,10 @@
             <w:ind w:left="0" w:hanging="0"/>
             <w:rPr/>
           </w:pPr>
-          <w:bookmarkStart w:id="31" w:name="__RefHeading___Toc1665_3588087348"/>
-          <w:bookmarkStart w:id="32" w:name="_heading=h.3o7alnk"/>
-          <w:bookmarkEnd w:id="31"/>
+          <w:bookmarkStart w:id="32" w:name="__RefHeading___Toc1665_3588087348"/>
+          <w:bookmarkStart w:id="33" w:name="_heading=h.3o7alnk"/>
           <w:bookmarkEnd w:id="32"/>
+          <w:bookmarkEnd w:id="33"/>
           <w:r>
             <w:rPr/>
             <w:br/>
@@ -4474,12 +4516,19 @@
               <w:ilvl w:val="1"/>
               <w:numId w:val="4"/>
             </w:numPr>
-            <w:rPr/>
+            <w:rPr>
+              <w:i/>
+              <w:i/>
+              <w:iCs/>
+            </w:rPr>
           </w:pPr>
-          <w:bookmarkStart w:id="33" w:name="__RefHeading___Toc808_496259480"/>
-          <w:bookmarkEnd w:id="33"/>
-          <w:r>
-            <w:rPr/>
+          <w:bookmarkStart w:id="34" w:name="__RefHeading___Toc808_496259480"/>
+          <w:bookmarkEnd w:id="34"/>
+          <w:r>
+            <w:rPr>
+              <w:i/>
+              <w:iCs/>
+            </w:rPr>
             <w:t>Data Preprocessing</w:t>
           </w:r>
         </w:p>
@@ -4497,8 +4546,9 @@
               <w:rFonts w:ascii="Times New Roman" w:hAnsi="Times New Roman" w:eastAsia="Times New Roman" w:cs="Times New Roman"/>
               <w:b w:val="false"/>
               <w:b w:val="false"/>
-              <w:i w:val="false"/>
-              <w:i w:val="false"/>
+              <w:i/>
+              <w:i/>
+              <w:iCs/>
               <w:caps w:val="false"/>
               <w:smallCaps w:val="false"/>
               <w:strike w:val="false"/>
@@ -4516,7 +4566,532 @@
             <w:rPr>
               <w:rFonts w:eastAsia="Times New Roman" w:cs="Times New Roman"/>
               <w:b w:val="false"/>
+              <w:i/>
+              <w:iCs/>
+              <w:caps w:val="false"/>
+              <w:smallCaps w:val="false"/>
+              <w:strike w:val="false"/>
+              <w:dstrike w:val="false"/>
+              <w:color w:val="000000"/>
+              <w:position w:val="0"/>
+              <w:sz w:val="24"/>
+              <w:sz w:val="24"/>
+              <w:szCs w:val="24"/>
+              <w:u w:val="none"/>
+              <w:vertAlign w:val="baseline"/>
+            </w:rPr>
+            <w:t xml:space="preserve">Data Preprocessing </w:t>
+          </w:r>
+          <w:r>
+            <w:rPr>
+              <w:rFonts w:eastAsia="Times New Roman" w:cs="Times New Roman"/>
+              <w:b w:val="false"/>
               <w:i w:val="false"/>
+              <w:iCs w:val="false"/>
+              <w:caps w:val="false"/>
+              <w:smallCaps w:val="false"/>
+              <w:strike w:val="false"/>
+              <w:dstrike w:val="false"/>
+              <w:color w:val="000000"/>
+              <w:position w:val="0"/>
+              <w:sz w:val="24"/>
+              <w:sz w:val="24"/>
+              <w:szCs w:val="24"/>
+              <w:u w:val="none"/>
+              <w:vertAlign w:val="baseline"/>
+            </w:rPr>
+            <w:t xml:space="preserve">dataset citra sel darah merah yang dilakukan adalah </w:t>
+          </w:r>
+          <w:r>
+            <w:rPr>
+              <w:rFonts w:eastAsia="Times New Roman" w:cs="Times New Roman"/>
+              <w:b w:val="false"/>
+              <w:i w:val="false"/>
+              <w:iCs w:val="false"/>
+              <w:caps w:val="false"/>
+              <w:smallCaps w:val="false"/>
+              <w:strike w:val="false"/>
+              <w:dstrike w:val="false"/>
+              <w:color w:val="000000"/>
+              <w:position w:val="0"/>
+              <w:sz w:val="24"/>
+              <w:sz w:val="24"/>
+              <w:szCs w:val="24"/>
+              <w:u w:val="none"/>
+              <w:vertAlign w:val="baseline"/>
+            </w:rPr>
+            <w:t xml:space="preserve">membagi dataset citra sel darah merah menjadi 2 bagian yaitu 80% dataset digunakan dalam </w:t>
+          </w:r>
+          <w:r>
+            <w:rPr>
+              <w:rFonts w:eastAsia="Times New Roman" w:cs="Times New Roman"/>
+              <w:b w:val="false"/>
+              <w:i/>
+              <w:iCs/>
+              <w:caps w:val="false"/>
+              <w:smallCaps w:val="false"/>
+              <w:strike w:val="false"/>
+              <w:dstrike w:val="false"/>
+              <w:color w:val="000000"/>
+              <w:position w:val="0"/>
+              <w:sz w:val="24"/>
+              <w:sz w:val="24"/>
+              <w:szCs w:val="24"/>
+              <w:u w:val="none"/>
+              <w:vertAlign w:val="baseline"/>
+            </w:rPr>
+            <w:t xml:space="preserve">training </w:t>
+          </w:r>
+          <w:r>
+            <w:rPr>
+              <w:rFonts w:eastAsia="Times New Roman" w:cs="Times New Roman"/>
+              <w:b w:val="false"/>
+              <w:i w:val="false"/>
+              <w:iCs w:val="false"/>
+              <w:caps w:val="false"/>
+              <w:smallCaps w:val="false"/>
+              <w:strike w:val="false"/>
+              <w:dstrike w:val="false"/>
+              <w:color w:val="000000"/>
+              <w:position w:val="0"/>
+              <w:sz w:val="24"/>
+              <w:sz w:val="24"/>
+              <w:szCs w:val="24"/>
+              <w:u w:val="none"/>
+              <w:vertAlign w:val="baseline"/>
+            </w:rPr>
+            <w:t xml:space="preserve">dan 20% dataset digunakan untuk </w:t>
+          </w:r>
+          <w:r>
+            <w:rPr>
+              <w:rFonts w:eastAsia="Times New Roman" w:cs="Times New Roman"/>
+              <w:b w:val="false"/>
+              <w:i/>
+              <w:iCs/>
+              <w:caps w:val="false"/>
+              <w:smallCaps w:val="false"/>
+              <w:strike w:val="false"/>
+              <w:dstrike w:val="false"/>
+              <w:color w:val="000000"/>
+              <w:position w:val="0"/>
+              <w:sz w:val="24"/>
+              <w:sz w:val="24"/>
+              <w:szCs w:val="24"/>
+              <w:u w:val="none"/>
+              <w:vertAlign w:val="baseline"/>
+            </w:rPr>
+            <w:t>validation.</w:t>
+          </w:r>
+        </w:p>
+        <w:p>
+          <w:pPr>
+            <w:pStyle w:val="Normal"/>
+            <w:widowControl/>
+            <w:shd w:val="clear" w:fill="auto"/>
+            <w:spacing w:lineRule="auto" w:line="360" w:before="0" w:after="0"/>
+            <w:ind w:left="0" w:right="0" w:firstLine="720"/>
+            <w:jc w:val="both"/>
+            <w:rPr>
+              <w:i w:val="false"/>
+              <w:i w:val="false"/>
+              <w:iCs w:val="false"/>
+            </w:rPr>
+          </w:pPr>
+          <w:r>
+            <w:rPr>
+              <w:rFonts w:eastAsia="Times New Roman" w:cs="Times New Roman"/>
+              <w:b w:val="false"/>
+              <w:i w:val="false"/>
+              <w:iCs w:val="false"/>
+              <w:caps w:val="false"/>
+              <w:smallCaps w:val="false"/>
+              <w:strike w:val="false"/>
+              <w:dstrike w:val="false"/>
+              <w:color w:val="000000"/>
+              <w:position w:val="0"/>
+              <w:sz w:val="24"/>
+              <w:sz w:val="24"/>
+              <w:szCs w:val="24"/>
+              <w:u w:val="none"/>
+              <w:vertAlign w:val="baseline"/>
+            </w:rPr>
+            <w:t>D</w:t>
+          </w:r>
+          <w:r>
+            <w:rPr>
+              <w:rFonts w:eastAsia="Times New Roman" w:cs="Times New Roman"/>
+              <w:b w:val="false"/>
+              <w:i w:val="false"/>
+              <w:iCs w:val="false"/>
+              <w:caps w:val="false"/>
+              <w:smallCaps w:val="false"/>
+              <w:strike w:val="false"/>
+              <w:dstrike w:val="false"/>
+              <w:color w:val="000000"/>
+              <w:position w:val="0"/>
+              <w:sz w:val="24"/>
+              <w:sz w:val="24"/>
+              <w:szCs w:val="24"/>
+              <w:u w:val="none"/>
+              <w:vertAlign w:val="baseline"/>
+            </w:rPr>
+            <w:t xml:space="preserve">ataset ditransformasikan dengan </w:t>
+          </w:r>
+          <w:r>
+            <w:rPr>
+              <w:rFonts w:eastAsia="Times New Roman" w:cs="Times New Roman"/>
+              <w:b w:val="false"/>
+              <w:i w:val="false"/>
+              <w:iCs w:val="false"/>
+              <w:caps w:val="false"/>
+              <w:smallCaps w:val="false"/>
+              <w:strike w:val="false"/>
+              <w:dstrike w:val="false"/>
+              <w:color w:val="000000"/>
+              <w:position w:val="0"/>
+              <w:sz w:val="24"/>
+              <w:sz w:val="24"/>
+              <w:szCs w:val="24"/>
+              <w:u w:val="none"/>
+              <w:vertAlign w:val="baseline"/>
+            </w:rPr>
+            <w:t>melakukan augmentasi data berupa citra sel darah yang diputar secara vertikal dan horizontal serta dilakukan normalisasi dataset berdasarkan statistik saluran RGB dara dataset ImageNet.</w:t>
+          </w:r>
+        </w:p>
+        <w:p>
+          <w:pPr>
+            <w:pStyle w:val="Normal"/>
+            <w:widowControl/>
+            <w:shd w:val="clear" w:fill="auto"/>
+            <w:spacing w:lineRule="auto" w:line="360" w:before="0" w:after="0"/>
+            <w:ind w:left="0" w:right="0" w:firstLine="720"/>
+            <w:jc w:val="both"/>
+            <w:rPr>
+              <w:rFonts w:ascii="Times New Roman" w:hAnsi="Times New Roman" w:eastAsia="Times New Roman" w:cs="Times New Roman"/>
+              <w:b w:val="false"/>
+              <w:b w:val="false"/>
+              <w:i/>
+              <w:i/>
+              <w:iCs/>
+              <w:caps w:val="false"/>
+              <w:smallCaps w:val="false"/>
+              <w:strike w:val="false"/>
+              <w:dstrike w:val="false"/>
+              <w:color w:val="000000"/>
+              <w:position w:val="0"/>
+              <w:sz w:val="24"/>
+              <w:sz w:val="24"/>
+              <w:szCs w:val="24"/>
+              <w:u w:val="none"/>
+              <w:vertAlign w:val="baseline"/>
+            </w:rPr>
+          </w:pPr>
+          <w:r>
+            <w:rPr>
+              <w:rFonts w:eastAsia="Times New Roman" w:cs="Times New Roman"/>
+              <w:b w:val="false"/>
+              <w:i w:val="false"/>
+              <w:iCs w:val="false"/>
+              <w:caps w:val="false"/>
+              <w:smallCaps w:val="false"/>
+              <w:strike w:val="false"/>
+              <w:dstrike w:val="false"/>
+              <w:color w:val="000000"/>
+              <w:position w:val="0"/>
+              <w:sz w:val="24"/>
+              <w:sz w:val="24"/>
+              <w:szCs w:val="24"/>
+              <w:u w:val="none"/>
+              <w:vertAlign w:val="baseline"/>
+            </w:rPr>
+            <w:t xml:space="preserve">Semua proses </w:t>
+          </w:r>
+          <w:r>
+            <w:rPr>
+              <w:rFonts w:eastAsia="Times New Roman" w:cs="Times New Roman"/>
+              <w:b w:val="false"/>
+              <w:i/>
+              <w:iCs/>
+              <w:caps w:val="false"/>
+              <w:smallCaps w:val="false"/>
+              <w:strike w:val="false"/>
+              <w:dstrike w:val="false"/>
+              <w:color w:val="000000"/>
+              <w:position w:val="0"/>
+              <w:sz w:val="24"/>
+              <w:sz w:val="24"/>
+              <w:szCs w:val="24"/>
+              <w:u w:val="none"/>
+              <w:vertAlign w:val="baseline"/>
+            </w:rPr>
+            <w:t xml:space="preserve">preprocessing </w:t>
+          </w:r>
+          <w:r>
+            <w:rPr>
+              <w:rFonts w:eastAsia="Times New Roman" w:cs="Times New Roman"/>
+              <w:b w:val="false"/>
+              <w:i w:val="false"/>
+              <w:iCs w:val="false"/>
+              <w:caps w:val="false"/>
+              <w:smallCaps w:val="false"/>
+              <w:strike w:val="false"/>
+              <w:dstrike w:val="false"/>
+              <w:color w:val="000000"/>
+              <w:position w:val="0"/>
+              <w:sz w:val="24"/>
+              <w:sz w:val="24"/>
+              <w:szCs w:val="24"/>
+              <w:u w:val="none"/>
+              <w:vertAlign w:val="baseline"/>
+            </w:rPr>
+            <w:t xml:space="preserve">dilakukan menggunakan </w:t>
+          </w:r>
+          <w:r>
+            <w:rPr>
+              <w:rFonts w:eastAsia="Times New Roman" w:cs="Times New Roman"/>
+              <w:b w:val="false"/>
+              <w:i/>
+              <w:iCs/>
+              <w:caps w:val="false"/>
+              <w:smallCaps w:val="false"/>
+              <w:strike w:val="false"/>
+              <w:dstrike w:val="false"/>
+              <w:color w:val="000000"/>
+              <w:position w:val="0"/>
+              <w:sz w:val="24"/>
+              <w:sz w:val="24"/>
+              <w:szCs w:val="24"/>
+              <w:u w:val="none"/>
+              <w:vertAlign w:val="baseline"/>
+            </w:rPr>
+            <w:t xml:space="preserve">library fastai </w:t>
+          </w:r>
+          <w:r>
+            <w:rPr>
+              <w:rFonts w:eastAsia="Times New Roman" w:cs="Times New Roman"/>
+              <w:b w:val="false"/>
+              <w:i w:val="false"/>
+              <w:iCs w:val="false"/>
+              <w:caps w:val="false"/>
+              <w:smallCaps w:val="false"/>
+              <w:strike w:val="false"/>
+              <w:dstrike w:val="false"/>
+              <w:color w:val="000000"/>
+              <w:position w:val="0"/>
+              <w:sz w:val="24"/>
+              <w:sz w:val="24"/>
+              <w:szCs w:val="24"/>
+              <w:u w:val="none"/>
+              <w:vertAlign w:val="baseline"/>
+            </w:rPr>
+            <w:t xml:space="preserve">yaitu fungsi </w:t>
+          </w:r>
+          <w:r>
+            <w:rPr>
+              <w:rFonts w:eastAsia="Times New Roman" w:cs="Times New Roman"/>
+              <w:b w:val="false"/>
+              <w:i/>
+              <w:iCs/>
+              <w:caps w:val="false"/>
+              <w:smallCaps w:val="false"/>
+              <w:strike w:val="false"/>
+              <w:dstrike w:val="false"/>
+              <w:color w:val="000000"/>
+              <w:position w:val="0"/>
+              <w:sz w:val="24"/>
+              <w:sz w:val="24"/>
+              <w:szCs w:val="24"/>
+              <w:u w:val="none"/>
+              <w:vertAlign w:val="baseline"/>
+            </w:rPr>
+            <w:t xml:space="preserve">ImageDataBunch </w:t>
+          </w:r>
+          <w:r>
+            <w:rPr>
+              <w:rFonts w:eastAsia="Times New Roman" w:cs="Times New Roman"/>
+              <w:b w:val="false"/>
+              <w:i w:val="false"/>
+              <w:iCs w:val="false"/>
+              <w:caps w:val="false"/>
+              <w:smallCaps w:val="false"/>
+              <w:strike w:val="false"/>
+              <w:dstrike w:val="false"/>
+              <w:color w:val="000000"/>
+              <w:position w:val="0"/>
+              <w:sz w:val="24"/>
+              <w:sz w:val="24"/>
+              <w:szCs w:val="24"/>
+              <w:u w:val="none"/>
+              <w:vertAlign w:val="baseline"/>
+            </w:rPr>
+            <w:t xml:space="preserve">[11] dan citra sel darah merah yang telah dikumpulkan oleh </w:t>
+          </w:r>
+          <w:r>
+            <w:rPr>
+              <w:rFonts w:eastAsia="Times New Roman" w:cs="Times New Roman"/>
+              <w:b w:val="false"/>
+              <w:i w:val="false"/>
+              <w:iCs w:val="false"/>
+              <w:caps w:val="false"/>
+              <w:smallCaps w:val="false"/>
+              <w:strike w:val="false"/>
+              <w:dstrike w:val="false"/>
+              <w:color w:val="000000"/>
+              <w:position w:val="0"/>
+              <w:sz w:val="24"/>
+              <w:sz w:val="24"/>
+              <w:szCs w:val="24"/>
+              <w:u w:val="none"/>
+              <w:shd w:fill="auto" w:val="clear"/>
+              <w:vertAlign w:val="baseline"/>
+            </w:rPr>
+            <w:t>U.S National Library of Medicine [</w:t>
+          </w:r>
+          <w:r>
+            <w:rPr>
+              <w:rFonts w:eastAsia="Times New Roman" w:cs="Times New Roman"/>
+              <w:b w:val="false"/>
+              <w:i w:val="false"/>
+              <w:iCs w:val="false"/>
+              <w:caps w:val="false"/>
+              <w:smallCaps w:val="false"/>
+              <w:strike w:val="false"/>
+              <w:dstrike w:val="false"/>
+              <w:color w:val="000000"/>
+              <w:position w:val="0"/>
+              <w:sz w:val="24"/>
+              <w:sz w:val="24"/>
+              <w:szCs w:val="24"/>
+              <w:u w:val="none"/>
+              <w:vertAlign w:val="baseline"/>
+            </w:rPr>
+            <w:t>4</w:t>
+          </w:r>
+          <w:r>
+            <w:rPr>
+              <w:rFonts w:eastAsia="Times New Roman" w:cs="Times New Roman"/>
+              <w:b w:val="false"/>
+              <w:i w:val="false"/>
+              <w:iCs w:val="false"/>
+              <w:caps w:val="false"/>
+              <w:smallCaps w:val="false"/>
+              <w:strike w:val="false"/>
+              <w:dstrike w:val="false"/>
+              <w:color w:val="000000"/>
+              <w:position w:val="0"/>
+              <w:sz w:val="24"/>
+              <w:sz w:val="24"/>
+              <w:szCs w:val="24"/>
+              <w:u w:val="none"/>
+              <w:shd w:fill="auto" w:val="clear"/>
+              <w:vertAlign w:val="baseline"/>
+            </w:rPr>
+            <w:t xml:space="preserve">] telah diberikan label berupa citra sel darah yang telah dipisahkan dalam 2 folder yaitu </w:t>
+          </w:r>
+          <w:r>
+            <w:rPr>
+              <w:rFonts w:eastAsia="Times New Roman" w:cs="Times New Roman"/>
+              <w:b w:val="false"/>
+              <w:i/>
+              <w:iCs/>
+              <w:caps w:val="false"/>
+              <w:smallCaps w:val="false"/>
+              <w:strike w:val="false"/>
+              <w:dstrike w:val="false"/>
+              <w:color w:val="000000"/>
+              <w:position w:val="0"/>
+              <w:sz w:val="24"/>
+              <w:sz w:val="24"/>
+              <w:szCs w:val="24"/>
+              <w:u w:val="none"/>
+              <w:shd w:fill="auto" w:val="clear"/>
+              <w:vertAlign w:val="baseline"/>
+            </w:rPr>
+            <w:t xml:space="preserve">parasitized </w:t>
+          </w:r>
+          <w:r>
+            <w:rPr>
+              <w:rFonts w:eastAsia="Times New Roman" w:cs="Times New Roman"/>
+              <w:b w:val="false"/>
+              <w:i w:val="false"/>
+              <w:iCs w:val="false"/>
+              <w:caps w:val="false"/>
+              <w:smallCaps w:val="false"/>
+              <w:strike w:val="false"/>
+              <w:dstrike w:val="false"/>
+              <w:color w:val="000000"/>
+              <w:position w:val="0"/>
+              <w:sz w:val="24"/>
+              <w:sz w:val="24"/>
+              <w:szCs w:val="24"/>
+              <w:u w:val="none"/>
+              <w:shd w:fill="auto" w:val="clear"/>
+              <w:vertAlign w:val="baseline"/>
+            </w:rPr>
+            <w:t xml:space="preserve">dan </w:t>
+          </w:r>
+          <w:r>
+            <w:rPr>
+              <w:rFonts w:eastAsia="Times New Roman" w:cs="Times New Roman"/>
+              <w:b w:val="false"/>
+              <w:i/>
+              <w:iCs/>
+              <w:caps w:val="false"/>
+              <w:smallCaps w:val="false"/>
+              <w:strike w:val="false"/>
+              <w:dstrike w:val="false"/>
+              <w:color w:val="000000"/>
+              <w:position w:val="0"/>
+              <w:sz w:val="24"/>
+              <w:sz w:val="24"/>
+              <w:szCs w:val="24"/>
+              <w:u w:val="none"/>
+              <w:shd w:fill="auto" w:val="clear"/>
+              <w:vertAlign w:val="baseline"/>
+            </w:rPr>
+            <w:t>uninfected</w:t>
+          </w:r>
+          <w:r>
+            <w:rPr>
+              <w:rFonts w:eastAsia="Times New Roman" w:cs="Times New Roman"/>
+              <w:b w:val="false"/>
+              <w:i w:val="false"/>
+              <w:iCs w:val="false"/>
+              <w:caps w:val="false"/>
+              <w:smallCaps w:val="false"/>
+              <w:strike w:val="false"/>
+              <w:dstrike w:val="false"/>
+              <w:color w:val="000000"/>
+              <w:position w:val="0"/>
+              <w:sz w:val="24"/>
+              <w:sz w:val="24"/>
+              <w:szCs w:val="24"/>
+              <w:u w:val="none"/>
+              <w:vertAlign w:val="baseline"/>
+            </w:rPr>
+            <w:t>.</w:t>
+          </w:r>
+        </w:p>
+        <w:p>
+          <w:pPr>
+            <w:pStyle w:val="Normal"/>
+            <w:widowControl/>
+            <w:shd w:val="clear" w:fill="auto"/>
+            <w:spacing w:lineRule="auto" w:line="360" w:before="0" w:after="0"/>
+            <w:ind w:left="0" w:right="0" w:firstLine="720"/>
+            <w:jc w:val="both"/>
+            <w:rPr>
+              <w:i w:val="false"/>
+              <w:i w:val="false"/>
+              <w:iCs w:val="false"/>
+            </w:rPr>
+          </w:pPr>
+          <w:r>
+            <w:rPr>
+              <w:rFonts w:eastAsia="Times New Roman" w:cs="Times New Roman"/>
+              <w:b w:val="false"/>
+              <w:i/>
+              <w:iCs/>
               <w:caps w:val="false"/>
               <w:smallCaps w:val="false"/>
               <w:strike w:val="false"/>
@@ -4549,11 +5124,559 @@
             </w:numPr>
             <w:rPr/>
           </w:pPr>
-          <w:bookmarkStart w:id="34" w:name="__RefHeading___Toc1669_35880873481111111"/>
-          <w:bookmarkEnd w:id="34"/>
           <w:r>
             <w:rPr/>
-            <w:t>Desain Website</w:t>
+            <w:t>Rancangan</w:t>
+          </w:r>
+          <w:r>
+            <w:rPr/>
+            <w:t xml:space="preserve"> </w:t>
+          </w:r>
+          <w:r>
+            <w:rPr/>
+            <w:t xml:space="preserve">Tampilan </w:t>
+          </w:r>
+          <w:r>
+            <w:rPr/>
+            <w:t>Website</w:t>
+          </w:r>
+        </w:p>
+        <w:p>
+          <w:pPr>
+            <w:pStyle w:val="Normal"/>
+            <w:rPr/>
+          </w:pPr>
+          <w:r>
+            <w:rPr/>
+            <w:tab/>
+          </w:r>
+          <w:r>
+            <w:rPr>
+              <w:rFonts w:eastAsia="Times New Roman" w:cs="Times New Roman"/>
+              <w:b w:val="false"/>
+              <w:i w:val="false"/>
+              <w:caps w:val="false"/>
+              <w:smallCaps w:val="false"/>
+              <w:strike w:val="false"/>
+              <w:dstrike w:val="false"/>
+              <w:color w:val="000000"/>
+              <w:position w:val="0"/>
+              <w:sz w:val="24"/>
+              <w:sz w:val="24"/>
+              <w:szCs w:val="24"/>
+              <w:u w:val="none"/>
+              <w:vertAlign w:val="baseline"/>
+            </w:rPr>
+            <w:t>Rancangan tampilan antarmuka pengguna website dibuat sederhana dan menarik untuk mempermudah dalam pengunaan website ini.</w:t>
+          </w:r>
+        </w:p>
+        <w:p>
+          <w:pPr>
+            <w:pStyle w:val="Normal"/>
+            <w:rPr>
+              <w:rFonts w:ascii="Times New Roman" w:hAnsi="Times New Roman" w:eastAsia="Times New Roman" w:cs="Times New Roman"/>
+              <w:b w:val="false"/>
+              <w:b w:val="false"/>
+              <w:i w:val="false"/>
+              <w:i w:val="false"/>
+              <w:caps w:val="false"/>
+              <w:smallCaps w:val="false"/>
+              <w:strike w:val="false"/>
+              <w:dstrike w:val="false"/>
+              <w:color w:val="000000"/>
+              <w:position w:val="0"/>
+              <w:sz w:val="24"/>
+              <w:sz w:val="24"/>
+              <w:szCs w:val="24"/>
+              <w:u w:val="none"/>
+              <w:vertAlign w:val="baseline"/>
+            </w:rPr>
+          </w:pPr>
+          <w:r>
+            <w:rPr/>
+          </w:r>
+        </w:p>
+        <w:p>
+          <w:pPr>
+            <w:pStyle w:val="Heading2"/>
+            <w:numPr>
+              <w:ilvl w:val="2"/>
+              <w:numId w:val="4"/>
+            </w:numPr>
+            <w:rPr/>
+          </w:pPr>
+          <w:r>
+            <w:rPr/>
+            <w:t xml:space="preserve">Rancangan Tampilan Utama </w:t>
+          </w:r>
+        </w:p>
+        <w:p>
+          <w:pPr>
+            <w:pStyle w:val="Normal"/>
+            <w:rPr/>
+          </w:pPr>
+          <w:r>
+            <w:rPr/>
+            <w:tab/>
+          </w:r>
+          <w:r>
+            <w:rPr/>
+            <w:t xml:space="preserve">Pada Gambar 3.1 menunjukkan rancangan tampilan halaman utama </w:t>
+          </w:r>
+          <w:r>
+            <w:rPr>
+              <w:i/>
+              <w:iCs/>
+            </w:rPr>
+            <w:t xml:space="preserve">website </w:t>
+          </w:r>
+          <w:r>
+            <w:rPr>
+              <w:i w:val="false"/>
+              <w:iCs w:val="false"/>
+            </w:rPr>
+            <w:t xml:space="preserve">yang terdiri dari bagian untuk fitur utama yaitu klasifikasi citra digital malaria dan bagian </w:t>
+          </w:r>
+          <w:r>
+            <w:rPr>
+              <w:i/>
+              <w:iCs/>
+            </w:rPr>
+            <w:t>about.</w:t>
+          </w:r>
+        </w:p>
+        <w:p>
+          <w:pPr>
+            <w:pStyle w:val="Normal"/>
+            <w:rPr/>
+          </w:pPr>
+          <w:r>
+            <w:rPr>
+              <w:i/>
+              <w:iCs/>
+            </w:rPr>
+            <w:tab/>
+          </w:r>
+          <w:r>
+            <w:rPr>
+              <w:i w:val="false"/>
+              <w:iCs w:val="false"/>
+            </w:rPr>
+            <w:t xml:space="preserve">Pada bagian klasifikasi citra digital malaria, pengguna dapat melakukan pengunggahan citra digital sel darah merah </w:t>
+          </w:r>
+          <w:r>
+            <w:rPr>
+              <w:i w:val="false"/>
+              <w:iCs w:val="false"/>
+            </w:rPr>
+            <w:t xml:space="preserve">kemudian dengan menekan tombol </w:t>
+          </w:r>
+          <w:r>
+            <w:rPr>
+              <w:i/>
+              <w:iCs/>
+            </w:rPr>
+            <w:t xml:space="preserve">predict </w:t>
+          </w:r>
+          <w:r>
+            <w:rPr>
+              <w:i w:val="false"/>
+              <w:iCs w:val="false"/>
+            </w:rPr>
+            <w:t xml:space="preserve">akan memunculkan tampilan </w:t>
+          </w:r>
+          <w:r>
+            <w:rPr>
+              <w:i/>
+              <w:iCs/>
+            </w:rPr>
+            <w:t>modal window</w:t>
+          </w:r>
+          <w:r>
+            <w:rPr>
+              <w:i w:val="false"/>
+              <w:iCs w:val="false"/>
+            </w:rPr>
+            <w:t xml:space="preserve"> hasil prediksi yang dilakukan.</w:t>
+          </w:r>
+        </w:p>
+        <w:p>
+          <w:pPr>
+            <w:pStyle w:val="Normal"/>
+            <w:rPr/>
+          </w:pPr>
+          <w:r>
+            <w:rPr>
+              <w:i w:val="false"/>
+              <w:iCs w:val="false"/>
+            </w:rPr>
+            <w:tab/>
+            <w:t xml:space="preserve">Pada bagian </w:t>
+          </w:r>
+          <w:r>
+            <w:rPr>
+              <w:i/>
+              <w:iCs/>
+            </w:rPr>
+            <w:t>about</w:t>
+          </w:r>
+          <w:r>
+            <w:rPr>
+              <w:i w:val="false"/>
+              <w:iCs w:val="false"/>
+            </w:rPr>
+            <w:t xml:space="preserve">, pengguna dapat membaca detail tentang tujuan dari </w:t>
+          </w:r>
+          <w:r>
+            <w:rPr>
+              <w:i/>
+              <w:iCs/>
+            </w:rPr>
+            <w:t xml:space="preserve">website </w:t>
+          </w:r>
+          <w:r>
+            <w:rPr>
+              <w:i w:val="false"/>
+              <w:iCs w:val="false"/>
+            </w:rPr>
+            <w:t xml:space="preserve">dibuat dan detail tentang algoritma </w:t>
+          </w:r>
+          <w:r>
+            <w:rPr>
+              <w:i/>
+              <w:iCs/>
+            </w:rPr>
+            <w:t xml:space="preserve">ResNet34 </w:t>
+          </w:r>
+          <w:r>
+            <w:rPr>
+              <w:i w:val="false"/>
+              <w:iCs w:val="false"/>
+            </w:rPr>
+            <w:t xml:space="preserve">serta hasil pelatihan model yang digunakan dalam </w:t>
+          </w:r>
+          <w:r>
+            <w:rPr>
+              <w:i/>
+              <w:iCs/>
+            </w:rPr>
+            <w:t>website</w:t>
+          </w:r>
+          <w:r>
+            <w:rPr>
+              <w:i w:val="false"/>
+              <w:iCs w:val="false"/>
+            </w:rPr>
+            <w:t>.</w:t>
+          </w:r>
+        </w:p>
+        <w:p>
+          <w:pPr>
+            <w:pStyle w:val="Normal"/>
+            <w:rPr>
+              <w:i w:val="false"/>
+              <w:i w:val="false"/>
+              <w:iCs w:val="false"/>
+            </w:rPr>
+          </w:pPr>
+          <w:r>
+            <w:rPr/>
+          </w:r>
+          <w:r>
+            <mc:AlternateContent>
+              <mc:Choice Requires="wps">
+                <w:drawing>
+                  <wp:anchor behindDoc="0" distT="0" distB="0" distL="0" distR="0" simplePos="0" locked="0" layoutInCell="1" allowOverlap="1" relativeHeight="9">
+                    <wp:simplePos x="0" y="0"/>
+                    <wp:positionH relativeFrom="column">
+                      <wp:align>center</wp:align>
+                    </wp:positionH>
+                    <wp:positionV relativeFrom="paragraph">
+                      <wp:posOffset>635</wp:posOffset>
+                    </wp:positionV>
+                    <wp:extent cx="5039995" cy="3358515"/>
+                    <wp:effectExtent l="0" t="0" r="0" b="0"/>
+                    <wp:wrapSquare wrapText="largest"/>
+                    <wp:docPr id="6" name="Frame2"/>
+                    <a:graphic xmlns:a="http://schemas.openxmlformats.org/drawingml/2006/main">
+                      <a:graphicData uri="http://schemas.microsoft.com/office/word/2010/wordprocessingShape">
+                        <wps:wsp>
+                          <wps:cNvSpPr txBox="1"/>
+                          <wps:spPr>
+                            <a:xfrm>
+                              <a:off x="0" y="0"/>
+                              <a:ext cx="5039995" cy="3358515"/>
+                            </a:xfrm>
+                            <a:prstGeom prst="rect"/>
+                          </wps:spPr>
+                          <wps:txbx>
+                            <w:txbxContent>
+                              <w:p>
+                                <w:pPr>
+                                  <w:pStyle w:val="Caption"/>
+                                  <w:spacing w:before="120" w:after="120"/>
+                                  <w:jc w:val="center"/>
+                                  <w:rPr/>
+                                </w:pPr>
+                                <w:r>
+                                  <w:rPr/>
+                                  <w:drawing>
+                                    <wp:inline distT="0" distB="0" distL="0" distR="0">
+                                      <wp:extent cx="5039995" cy="2986405"/>
+                                      <wp:effectExtent l="0" t="0" r="0" b="0"/>
+                                      <wp:docPr id="7" name="Image2" descr=""/>
+                                      <wp:cNvGraphicFramePr>
+                                        <a:graphicFrameLocks xmlns:a="http://schemas.openxmlformats.org/drawingml/2006/main" noChangeAspect="1"/>
+                                      </wp:cNvGraphicFramePr>
+                                      <a:graphic xmlns:a="http://schemas.openxmlformats.org/drawingml/2006/main">
+                                        <a:graphicData uri="http://schemas.openxmlformats.org/drawingml/2006/picture">
+                                          <pic:pic xmlns:pic="http://schemas.openxmlformats.org/drawingml/2006/picture">
+                                            <pic:nvPicPr>
+                                              <pic:cNvPr id="7" name="Image2" descr=""/>
+                                              <pic:cNvPicPr>
+                                                <a:picLocks noChangeAspect="1" noChangeArrowheads="1"/>
+                                              </pic:cNvPicPr>
+                                            </pic:nvPicPr>
+                                            <pic:blipFill>
+                                              <a:blip r:embed="rId8"/>
+                                              <a:stretch>
+                                                <a:fillRect/>
+                                              </a:stretch>
+                                            </pic:blipFill>
+                                            <pic:spPr bwMode="auto">
+                                              <a:xfrm>
+                                                <a:off x="0" y="0"/>
+                                                <a:ext cx="5039995" cy="2986405"/>
+                                              </a:xfrm>
+                                              <a:prstGeom prst="rect">
+                                                <a:avLst/>
+                                              </a:prstGeom>
+                                            </pic:spPr>
+                                          </pic:pic>
+                                        </a:graphicData>
+                                      </a:graphic>
+                                    </wp:inline>
+                                  </w:drawing>
+                                </w:r>
+                                <w:r>
+                                  <w:rPr>
+                                    <w:vanish/>
+                                  </w:rPr>
+                                  <w:br/>
+                                </w:r>
+                                <w:r>
+                                  <w:rPr/>
+                                  <w:t>Gambar 3.1 Rancangan Tampilan Utama</w:t>
+                                </w:r>
+                              </w:p>
+                            </w:txbxContent>
+                          </wps:txbx>
+                          <wps:bodyPr anchor="t" lIns="0" tIns="0" rIns="0" bIns="0">
+                            <a:noAutofit/>
+                          </wps:bodyPr>
+                        </wps:wsp>
+                      </a:graphicData>
+                    </a:graphic>
+                  </wp:anchor>
+                </w:drawing>
+              </mc:Choice>
+              <mc:Fallback>
+                <w:pict>
+                  <v:rect style="position:absolute;rotation:0;width:396.85pt;height:264.45pt;mso-wrap-distance-left:0pt;mso-wrap-distance-right:0pt;mso-wrap-distance-top:0pt;mso-wrap-distance-bottom:0pt;margin-top:0pt;mso-position-vertical:top;mso-position-vertical-relative:text;margin-left:0pt;mso-position-horizontal:center;mso-position-horizontal-relative:text">
+                    <v:textbox inset="0in,0in,0in,0in">
+                      <w:txbxContent>
+                        <w:p>
+                          <w:pPr>
+                            <w:pStyle w:val="Caption"/>
+                            <w:spacing w:before="120" w:after="120"/>
+                            <w:jc w:val="center"/>
+                            <w:rPr/>
+                          </w:pPr>
+                          <w:r>
+                            <w:rPr/>
+                            <w:drawing>
+                              <wp:inline distT="0" distB="0" distL="0" distR="0">
+                                <wp:extent cx="5039995" cy="2986405"/>
+                                <wp:effectExtent l="0" t="0" r="0" b="0"/>
+                                <wp:docPr id="8" name="Image2" descr=""/>
+                                <wp:cNvGraphicFramePr>
+                                  <a:graphicFrameLocks xmlns:a="http://schemas.openxmlformats.org/drawingml/2006/main" noChangeAspect="1"/>
+                                </wp:cNvGraphicFramePr>
+                                <a:graphic xmlns:a="http://schemas.openxmlformats.org/drawingml/2006/main">
+                                  <a:graphicData uri="http://schemas.openxmlformats.org/drawingml/2006/picture">
+                                    <pic:pic xmlns:pic="http://schemas.openxmlformats.org/drawingml/2006/picture">
+                                      <pic:nvPicPr>
+                                        <pic:cNvPr id="8" name="Image2" descr=""/>
+                                        <pic:cNvPicPr>
+                                          <a:picLocks noChangeAspect="1" noChangeArrowheads="1"/>
+                                        </pic:cNvPicPr>
+                                      </pic:nvPicPr>
+                                      <pic:blipFill>
+                                        <a:blip r:embed="rId8"/>
+                                        <a:stretch>
+                                          <a:fillRect/>
+                                        </a:stretch>
+                                      </pic:blipFill>
+                                      <pic:spPr bwMode="auto">
+                                        <a:xfrm>
+                                          <a:off x="0" y="0"/>
+                                          <a:ext cx="5039995" cy="2986405"/>
+                                        </a:xfrm>
+                                        <a:prstGeom prst="rect">
+                                          <a:avLst/>
+                                        </a:prstGeom>
+                                      </pic:spPr>
+                                    </pic:pic>
+                                  </a:graphicData>
+                                </a:graphic>
+                              </wp:inline>
+                            </w:drawing>
+                          </w:r>
+                          <w:r>
+                            <w:rPr>
+                              <w:vanish/>
+                            </w:rPr>
+                            <w:br/>
+                          </w:r>
+                          <w:r>
+                            <w:rPr/>
+                            <w:t>Gambar 3.1 Rancangan Tampilan Utama</w:t>
+                          </w:r>
+                        </w:p>
+                      </w:txbxContent>
+                    </v:textbox>
+                    <w10:wrap type="square" side="largest"/>
+                  </v:rect>
+                </w:pict>
+              </mc:Fallback>
+            </mc:AlternateContent>
+          </w:r>
+        </w:p>
+        <w:p>
+          <w:pPr>
+            <w:pStyle w:val="Heading2"/>
+            <w:numPr>
+              <w:ilvl w:val="2"/>
+              <w:numId w:val="4"/>
+            </w:numPr>
+            <w:rPr/>
+          </w:pPr>
+          <w:bookmarkStart w:id="35" w:name="__RefHeading___Toc1669_35880873481111111"/>
+          <w:bookmarkEnd w:id="35"/>
+          <w:r>
+            <w:rPr/>
+            <w:t xml:space="preserve">Rancangan Tampilan </w:t>
+          </w:r>
+          <w:r>
+            <w:rPr>
+              <w:i/>
+              <w:iCs/>
+            </w:rPr>
+            <w:t xml:space="preserve">Prediction Result </w:t>
+          </w:r>
+        </w:p>
+        <w:p>
+          <w:pPr>
+            <w:pStyle w:val="Normal"/>
+            <w:rPr/>
+          </w:pPr>
+          <w:r>
+            <w:rPr>
+              <w:i/>
+              <w:iCs/>
+            </w:rPr>
+            <w:tab/>
+          </w:r>
+          <w:r>
+            <w:rPr>
+              <w:i w:val="false"/>
+              <w:iCs w:val="false"/>
+            </w:rPr>
+            <w:t xml:space="preserve">Gambar 3.2 menunjukkan hasil dari prediksi model </w:t>
+          </w:r>
+          <w:r>
+            <w:rPr>
+              <w:i/>
+              <w:iCs/>
+            </w:rPr>
+            <w:t xml:space="preserve">ResNet34 </w:t>
+          </w:r>
+          <w:r>
+            <w:rPr>
+              <w:i w:val="false"/>
+              <w:iCs w:val="false"/>
+            </w:rPr>
+            <w:t xml:space="preserve">yang ditampilkan berupa </w:t>
+          </w:r>
+          <w:r>
+            <w:rPr>
+              <w:i/>
+              <w:iCs/>
+            </w:rPr>
+            <w:t xml:space="preserve">pop-up window </w:t>
+          </w:r>
+          <w:r>
+            <w:rPr>
+              <w:i w:val="false"/>
+              <w:iCs w:val="false"/>
+            </w:rPr>
+            <w:t xml:space="preserve">yang berisi citra digital sel darah yang telah diunggah dan skor hasil prediksi. Jika hasil prediksi menunjukkan kemungkinan terinfeksi lebih besar dari 50% maka </w:t>
+          </w:r>
+          <w:r>
+            <w:rPr>
+              <w:i/>
+              <w:iCs/>
+            </w:rPr>
+            <w:t xml:space="preserve">website </w:t>
+          </w:r>
+          <w:r>
+            <w:rPr>
+              <w:i w:val="false"/>
+              <w:iCs w:val="false"/>
+            </w:rPr>
+            <w:t>akan menampilkan hasil prediksi berupa teks “</w:t>
+          </w:r>
+          <w:r>
+            <w:rPr>
+              <w:i/>
+              <w:iCs/>
+            </w:rPr>
+            <w:t xml:space="preserve">XX% infected” </w:t>
+          </w:r>
+          <w:r>
+            <w:rPr>
+              <w:i w:val="false"/>
+              <w:iCs w:val="false"/>
+            </w:rPr>
+            <w:t>dan jika hasil prediksi menunjukkan kemungkinan tidak terinfeksi lebih besar dari 50% maka website akan menampilkan hasil prediksi berupa teks “</w:t>
+          </w:r>
+          <w:r>
+            <w:rPr>
+              <w:i/>
+              <w:iCs/>
+            </w:rPr>
+            <w:t>XX% uninfected</w:t>
+          </w:r>
+          <w:r>
+            <w:rPr>
+              <w:i w:val="false"/>
+              <w:iCs w:val="false"/>
+            </w:rPr>
+            <w:t>”</w:t>
+          </w:r>
+          <w:r>
+            <w:rPr>
+              <w:i/>
+              <w:iCs/>
+            </w:rPr>
+            <w:t xml:space="preserve"> </w:t>
+          </w:r>
+          <w:r>
+            <w:rPr>
+              <w:i w:val="false"/>
+              <w:iCs w:val="false"/>
+            </w:rPr>
+            <w:t>.</w:t>
           </w:r>
         </w:p>
         <w:p>
@@ -4603,27 +5726,376 @@
               <w:vertAlign w:val="baseline"/>
             </w:rPr>
           </w:r>
+          <w:r>
+            <mc:AlternateContent>
+              <mc:Choice Requires="wps">
+                <w:drawing>
+                  <wp:anchor behindDoc="0" distT="0" distB="0" distL="0" distR="0" simplePos="0" locked="0" layoutInCell="1" allowOverlap="1" relativeHeight="6">
+                    <wp:simplePos x="0" y="0"/>
+                    <wp:positionH relativeFrom="column">
+                      <wp:align>center</wp:align>
+                    </wp:positionH>
+                    <wp:positionV relativeFrom="paragraph">
+                      <wp:posOffset>635</wp:posOffset>
+                    </wp:positionV>
+                    <wp:extent cx="5039995" cy="3467735"/>
+                    <wp:effectExtent l="0" t="0" r="0" b="0"/>
+                    <wp:wrapSquare wrapText="largest"/>
+                    <wp:docPr id="9" name="Frame3"/>
+                    <a:graphic xmlns:a="http://schemas.openxmlformats.org/drawingml/2006/main">
+                      <a:graphicData uri="http://schemas.microsoft.com/office/word/2010/wordprocessingShape">
+                        <wps:wsp>
+                          <wps:cNvSpPr txBox="1"/>
+                          <wps:spPr>
+                            <a:xfrm>
+                              <a:off x="0" y="0"/>
+                              <a:ext cx="5039995" cy="3467735"/>
+                            </a:xfrm>
+                            <a:prstGeom prst="rect"/>
+                          </wps:spPr>
+                          <wps:txbx>
+                            <w:txbxContent>
+                              <w:p>
+                                <w:pPr>
+                                  <w:pStyle w:val="Illustration"/>
+                                  <w:spacing w:before="120" w:after="120"/>
+                                  <w:rPr/>
+                                </w:pPr>
+                                <w:r>
+                                  <w:rPr/>
+                                </w:r>
+                                <w:r>
+                                  <w:rPr>
+                                    <w:vanish/>
+                                  </w:rPr>
+                                  <w:br/>
+                                </w:r>
+                              </w:p>
+                            </w:txbxContent>
+                          </wps:txbx>
+                          <wps:bodyPr anchor="t" lIns="0" tIns="0" rIns="0" bIns="0">
+                            <a:noAutofit/>
+                          </wps:bodyPr>
+                        </wps:wsp>
+                      </a:graphicData>
+                    </a:graphic>
+                  </wp:anchor>
+                </w:drawing>
+              </mc:Choice>
+              <mc:Fallback>
+                <w:pict>
+                  <v:rect style="position:absolute;rotation:0;width:396.85pt;height:273.05pt;mso-wrap-distance-left:0pt;mso-wrap-distance-right:0pt;mso-wrap-distance-top:0pt;mso-wrap-distance-bottom:0pt;margin-top:0pt;mso-position-vertical:top;mso-position-vertical-relative:text;margin-left:0pt;mso-position-horizontal:center;mso-position-horizontal-relative:text">
+                    <v:textbox inset="0in,0in,0in,0in">
+                      <w:txbxContent>
+                        <w:p>
+                          <w:pPr>
+                            <w:pStyle w:val="Illustration"/>
+                            <w:spacing w:before="120" w:after="120"/>
+                            <w:rPr/>
+                          </w:pPr>
+                          <w:r>
+                            <w:rPr/>
+                          </w:r>
+                          <w:r>
+                            <w:rPr>
+                              <w:vanish/>
+                            </w:rPr>
+                            <w:br/>
+                          </w:r>
+                        </w:p>
+                      </w:txbxContent>
+                    </v:textbox>
+                    <w10:wrap type="square" side="largest"/>
+                  </v:rect>
+                </w:pict>
+              </mc:Fallback>
+            </mc:AlternateContent>
+          </w:r>
+          <w:r>
+            <mc:AlternateContent>
+              <mc:Choice Requires="wps">
+                <w:drawing>
+                  <wp:inline distT="0" distB="0" distL="0" distR="0">
+                    <wp:extent cx="5039995" cy="3358515"/>
+                    <wp:effectExtent l="0" t="0" r="0" b="0"/>
+                    <wp:docPr id="10" name="Frame4"/>
+                    <a:graphic xmlns:a="http://schemas.openxmlformats.org/drawingml/2006/main">
+                      <a:graphicData uri="http://schemas.microsoft.com/office/word/2010/wordprocessingShape">
+                        <wps:wsp>
+                          <wps:cNvSpPr txBox="1"/>
+                          <wps:spPr>
+                            <a:xfrm>
+                              <a:off x="0" y="0"/>
+                              <a:ext cx="5039995" cy="3358515"/>
+                            </a:xfrm>
+                            <a:prstGeom prst="rect"/>
+                          </wps:spPr>
+                          <wps:txbx>
+                            <w:txbxContent>
+                              <w:p>
+                                <w:pPr>
+                                  <w:pStyle w:val="Caption"/>
+                                  <w:spacing w:before="120" w:after="120"/>
+                                  <w:jc w:val="center"/>
+                                  <w:rPr/>
+                                </w:pPr>
+                                <w:r>
+                                  <w:rPr/>
+                                  <w:drawing>
+                                    <wp:inline distT="0" distB="0" distL="0" distR="0">
+                                      <wp:extent cx="5039995" cy="2986405"/>
+                                      <wp:effectExtent l="0" t="0" r="0" b="0"/>
+                                      <wp:docPr id="11" name="Image3" descr=""/>
+                                      <wp:cNvGraphicFramePr>
+                                        <a:graphicFrameLocks xmlns:a="http://schemas.openxmlformats.org/drawingml/2006/main" noChangeAspect="1"/>
+                                      </wp:cNvGraphicFramePr>
+                                      <a:graphic xmlns:a="http://schemas.openxmlformats.org/drawingml/2006/main">
+                                        <a:graphicData uri="http://schemas.openxmlformats.org/drawingml/2006/picture">
+                                          <pic:pic xmlns:pic="http://schemas.openxmlformats.org/drawingml/2006/picture">
+                                            <pic:nvPicPr>
+                                              <pic:cNvPr id="11" name="Image3" descr=""/>
+                                              <pic:cNvPicPr>
+                                                <a:picLocks noChangeAspect="1" noChangeArrowheads="1"/>
+                                              </pic:cNvPicPr>
+                                            </pic:nvPicPr>
+                                            <pic:blipFill>
+                                              <a:blip r:embed="rId9"/>
+                                              <a:stretch>
+                                                <a:fillRect/>
+                                              </a:stretch>
+                                            </pic:blipFill>
+                                            <pic:spPr bwMode="auto">
+                                              <a:xfrm>
+                                                <a:off x="0" y="0"/>
+                                                <a:ext cx="5039995" cy="2986405"/>
+                                              </a:xfrm>
+                                              <a:prstGeom prst="rect">
+                                                <a:avLst/>
+                                              </a:prstGeom>
+                                            </pic:spPr>
+                                          </pic:pic>
+                                        </a:graphicData>
+                                      </a:graphic>
+                                    </wp:inline>
+                                  </w:drawing>
+                                </w:r>
+                                <w:r>
+                                  <w:rPr>
+                                    <w:vanish/>
+                                  </w:rPr>
+                                  <w:br/>
+                                </w:r>
+                                <w:r>
+                                  <w:rPr/>
+                                  <w:t>Gambar 3.2 Rancangan Tampilan Result</w:t>
+                                </w:r>
+                              </w:p>
+                            </w:txbxContent>
+                          </wps:txbx>
+                          <wps:bodyPr anchor="t" lIns="0" tIns="0" rIns="0" bIns="0">
+                            <a:noAutofit/>
+                          </wps:bodyPr>
+                        </wps:wsp>
+                      </a:graphicData>
+                    </a:graphic>
+                    <wp14:sizeRelH relativeFrom="margin">
+                      <wp14:pctWidth>100000</wp14:pctWidth>
+                    </wp14:sizeRelH>
+                  </wp:inline>
+                </w:drawing>
+              </mc:Choice>
+              <mc:Fallback>
+                <w:pict>
+                  <v:rect style="position:absolute;rotation:0;width:396.85pt;height:264.45pt;mso-wrap-distance-left:0pt;mso-wrap-distance-right:0pt;mso-wrap-distance-top:0pt;mso-wrap-distance-bottom:0pt;margin-top:-264.45pt;mso-position-vertical:top;mso-position-vertical-relative:text;margin-left:147.6pt;mso-position-horizontal:center;mso-position-horizontal-relative:text">
+                    <v:textbox inset="0in,0in,0in,0in">
+                      <w:txbxContent>
+                        <w:p>
+                          <w:pPr>
+                            <w:pStyle w:val="Caption"/>
+                            <w:spacing w:before="120" w:after="120"/>
+                            <w:jc w:val="center"/>
+                            <w:rPr/>
+                          </w:pPr>
+                          <w:r>
+                            <w:rPr/>
+                            <w:drawing>
+                              <wp:inline distT="0" distB="0" distL="0" distR="0">
+                                <wp:extent cx="5039995" cy="2986405"/>
+                                <wp:effectExtent l="0" t="0" r="0" b="0"/>
+                                <wp:docPr id="12" name="Image3" descr=""/>
+                                <wp:cNvGraphicFramePr>
+                                  <a:graphicFrameLocks xmlns:a="http://schemas.openxmlformats.org/drawingml/2006/main" noChangeAspect="1"/>
+                                </wp:cNvGraphicFramePr>
+                                <a:graphic xmlns:a="http://schemas.openxmlformats.org/drawingml/2006/main">
+                                  <a:graphicData uri="http://schemas.openxmlformats.org/drawingml/2006/picture">
+                                    <pic:pic xmlns:pic="http://schemas.openxmlformats.org/drawingml/2006/picture">
+                                      <pic:nvPicPr>
+                                        <pic:cNvPr id="12" name="Image3" descr=""/>
+                                        <pic:cNvPicPr>
+                                          <a:picLocks noChangeAspect="1" noChangeArrowheads="1"/>
+                                        </pic:cNvPicPr>
+                                      </pic:nvPicPr>
+                                      <pic:blipFill>
+                                        <a:blip r:embed="rId9"/>
+                                        <a:stretch>
+                                          <a:fillRect/>
+                                        </a:stretch>
+                                      </pic:blipFill>
+                                      <pic:spPr bwMode="auto">
+                                        <a:xfrm>
+                                          <a:off x="0" y="0"/>
+                                          <a:ext cx="5039995" cy="2986405"/>
+                                        </a:xfrm>
+                                        <a:prstGeom prst="rect">
+                                          <a:avLst/>
+                                        </a:prstGeom>
+                                      </pic:spPr>
+                                    </pic:pic>
+                                  </a:graphicData>
+                                </a:graphic>
+                              </wp:inline>
+                            </w:drawing>
+                          </w:r>
+                          <w:r>
+                            <w:rPr>
+                              <w:vanish/>
+                            </w:rPr>
+                            <w:br/>
+                          </w:r>
+                          <w:r>
+                            <w:rPr/>
+                            <w:t>Gambar 3.2 Rancangan Tampilan Result</w:t>
+                          </w:r>
+                        </w:p>
+                      </w:txbxContent>
+                    </v:textbox>
+                    <w10:wrap type="topAndBottom"/>
+                  </v:rect>
+                </w:pict>
+              </mc:Fallback>
+            </mc:AlternateContent>
+          </w:r>
         </w:p>
         <w:p>
           <w:pPr>
             <w:pStyle w:val="Normal"/>
+            <w:widowControl/>
+            <w:numPr>
+              <w:ilvl w:val="0"/>
+              <w:numId w:val="0"/>
+            </w:numPr>
+            <w:shd w:val="clear" w:fill="auto"/>
+            <w:spacing w:lineRule="auto" w:line="360" w:before="0" w:after="0"/>
+            <w:ind w:left="720" w:hanging="0"/>
+            <w:jc w:val="both"/>
+            <w:rPr>
+              <w:rFonts w:ascii="Times New Roman" w:hAnsi="Times New Roman" w:eastAsia="Times New Roman" w:cs="Times New Roman"/>
+              <w:b w:val="false"/>
+              <w:b w:val="false"/>
+              <w:i w:val="false"/>
+              <w:i w:val="false"/>
+              <w:caps w:val="false"/>
+              <w:smallCaps w:val="false"/>
+              <w:strike w:val="false"/>
+              <w:dstrike w:val="false"/>
+              <w:color w:val="000000"/>
+              <w:position w:val="0"/>
+              <w:sz w:val="24"/>
+              <w:sz w:val="24"/>
+              <w:szCs w:val="24"/>
+              <w:u w:val="none"/>
+              <w:vertAlign w:val="baseline"/>
+            </w:rPr>
+          </w:pPr>
+          <w:r>
+            <w:rPr>
+              <w:rFonts w:eastAsia="Times New Roman" w:cs="Times New Roman"/>
+              <w:b w:val="false"/>
+              <w:i w:val="false"/>
+              <w:caps w:val="false"/>
+              <w:smallCaps w:val="false"/>
+              <w:strike w:val="false"/>
+              <w:dstrike w:val="false"/>
+              <w:color w:val="000000"/>
+              <w:position w:val="0"/>
+              <w:sz w:val="24"/>
+              <w:sz w:val="24"/>
+              <w:szCs w:val="24"/>
+              <w:u w:val="none"/>
+              <w:vertAlign w:val="baseline"/>
+            </w:rPr>
+          </w:r>
+        </w:p>
+        <w:p>
+          <w:pPr>
+            <w:pStyle w:val="Normal"/>
+            <w:widowControl/>
+            <w:numPr>
+              <w:ilvl w:val="0"/>
+              <w:numId w:val="0"/>
+            </w:numPr>
+            <w:shd w:val="clear" w:fill="auto"/>
+            <w:spacing w:lineRule="auto" w:line="360" w:before="0" w:after="0"/>
+            <w:ind w:left="1500" w:hanging="0"/>
+            <w:jc w:val="both"/>
+            <w:rPr>
+              <w:rFonts w:ascii="Times New Roman" w:hAnsi="Times New Roman" w:eastAsia="Times New Roman" w:cs="Times New Roman"/>
+              <w:b w:val="false"/>
+              <w:b w:val="false"/>
+              <w:i w:val="false"/>
+              <w:i w:val="false"/>
+              <w:caps w:val="false"/>
+              <w:smallCaps w:val="false"/>
+              <w:strike w:val="false"/>
+              <w:dstrike w:val="false"/>
+              <w:color w:val="000000"/>
+              <w:position w:val="0"/>
+              <w:sz w:val="24"/>
+              <w:sz w:val="24"/>
+              <w:szCs w:val="24"/>
+              <w:u w:val="none"/>
+              <w:vertAlign w:val="baseline"/>
+            </w:rPr>
+          </w:pPr>
+          <w:r>
+            <w:rPr>
+              <w:rFonts w:eastAsia="Times New Roman" w:cs="Times New Roman"/>
+              <w:b w:val="false"/>
+              <w:i w:val="false"/>
+              <w:caps w:val="false"/>
+              <w:smallCaps w:val="false"/>
+              <w:strike w:val="false"/>
+              <w:dstrike w:val="false"/>
+              <w:color w:val="000000"/>
+              <w:position w:val="0"/>
+              <w:sz w:val="24"/>
+              <w:sz w:val="24"/>
+              <w:szCs w:val="24"/>
+              <w:u w:val="none"/>
+              <w:vertAlign w:val="baseline"/>
+            </w:rPr>
+          </w:r>
+        </w:p>
+        <w:p>
+          <w:pPr>
+            <w:pStyle w:val="Heading2"/>
+            <w:numPr>
+              <w:ilvl w:val="1"/>
+              <w:numId w:val="4"/>
+            </w:numPr>
+            <w:ind w:left="0" w:hanging="0"/>
             <w:rPr/>
           </w:pPr>
           <w:r>
             <w:rPr/>
-          </w:r>
-          <w:bookmarkStart w:id="35" w:name="__RefHeading___Toc1671_3588087348"/>
-          <w:bookmarkStart w:id="36" w:name="_heading=h.32hioqz"/>
-          <w:bookmarkStart w:id="37" w:name="__RefHeading___Toc1671_3588087348"/>
-          <w:bookmarkStart w:id="38" w:name="_heading=h.32hioqz"/>
-          <w:bookmarkEnd w:id="37"/>
-          <w:bookmarkEnd w:id="38"/>
+            <w:t>Subbab 3</w:t>
+          </w:r>
         </w:p>
         <w:p>
           <w:pPr>
             <w:sectPr>
-              <w:headerReference w:type="default" r:id="rId8"/>
-              <w:footerReference w:type="default" r:id="rId9"/>
+              <w:headerReference w:type="default" r:id="rId10"/>
+              <w:footerReference w:type="default" r:id="rId11"/>
               <w:type w:val="nextPage"/>
               <w:pgSz w:w="11906" w:h="16838"/>
               <w:pgMar w:left="2268" w:right="1701" w:header="0" w:top="1701" w:footer="0" w:bottom="1701" w:gutter="0"/>
@@ -4632,18 +6104,18 @@
               <w:textDirection w:val="lrTb"/>
               <w:docGrid w:type="default" w:linePitch="100" w:charSpace="0"/>
             </w:sectPr>
-            <w:pStyle w:val="Heading2"/>
-            <w:numPr>
-              <w:ilvl w:val="1"/>
-              <w:numId w:val="4"/>
-            </w:numPr>
-            <w:ind w:left="0" w:hanging="0"/>
+            <w:pStyle w:val="Normal"/>
             <w:rPr/>
           </w:pPr>
           <w:r>
             <w:rPr/>
-            <w:t>Subbab 3</w:t>
-          </w:r>
+          </w:r>
+          <w:bookmarkStart w:id="36" w:name="__RefHeading___Toc1671_3588087348"/>
+          <w:bookmarkStart w:id="37" w:name="_heading=h.32hioqz"/>
+          <w:bookmarkStart w:id="38" w:name="__RefHeading___Toc1671_3588087348"/>
+          <w:bookmarkStart w:id="39" w:name="_heading=h.32hioqz"/>
+          <w:bookmarkEnd w:id="38"/>
+          <w:bookmarkEnd w:id="39"/>
         </w:p>
       </w:sdtContent>
     </w:sdt>
@@ -4657,10 +6129,10 @@
         <w:ind w:left="0" w:right="0" w:hanging="0"/>
         <w:rPr/>
       </w:pPr>
-      <w:bookmarkStart w:id="39" w:name="__RefHeading___Toc1673_3588087348"/>
-      <w:bookmarkStart w:id="40" w:name="_heading=h.1hmsyys"/>
-      <w:bookmarkEnd w:id="39"/>
+      <w:bookmarkStart w:id="40" w:name="__RefHeading___Toc1673_3588087348"/>
+      <w:bookmarkStart w:id="41" w:name="_heading=h.1hmsyys"/>
       <w:bookmarkEnd w:id="40"/>
+      <w:bookmarkEnd w:id="41"/>
       <w:r>
         <w:rPr/>
         <w:br/>
@@ -4686,10 +6158,10 @@
         <w:ind w:left="0" w:hanging="0"/>
         <w:rPr/>
       </w:pPr>
-      <w:bookmarkStart w:id="41" w:name="__RefHeading___Toc1675_3588087348"/>
-      <w:bookmarkStart w:id="42" w:name="_heading=h.41mghml"/>
-      <w:bookmarkEnd w:id="41"/>
+      <w:bookmarkStart w:id="42" w:name="__RefHeading___Toc1675_3588087348"/>
+      <w:bookmarkStart w:id="43" w:name="_heading=h.41mghml"/>
       <w:bookmarkEnd w:id="42"/>
+      <w:bookmarkEnd w:id="43"/>
       <w:r>
         <w:rPr/>
         <w:t>Sub Topik Bab 4</w:t>
@@ -4747,10 +6219,10 @@
         <w:ind w:left="0" w:hanging="0"/>
         <w:rPr/>
       </w:pPr>
-      <w:bookmarkStart w:id="43" w:name="__RefHeading___Toc1677_3588087348"/>
-      <w:bookmarkStart w:id="44" w:name="_heading=h.2grqrue"/>
-      <w:bookmarkEnd w:id="43"/>
+      <w:bookmarkStart w:id="44" w:name="__RefHeading___Toc1677_3588087348"/>
+      <w:bookmarkStart w:id="45" w:name="_heading=h.2grqrue"/>
       <w:bookmarkEnd w:id="44"/>
+      <w:bookmarkEnd w:id="45"/>
       <w:r>
         <w:rPr/>
         <w:t>Sub Topik Bab 4</w:t>
@@ -4808,10 +6280,10 @@
         <w:ind w:left="0" w:hanging="0"/>
         <w:rPr/>
       </w:pPr>
-      <w:bookmarkStart w:id="45" w:name="__RefHeading___Toc1679_3588087348"/>
-      <w:bookmarkStart w:id="46" w:name="_heading=h.vx1227"/>
-      <w:bookmarkEnd w:id="45"/>
+      <w:bookmarkStart w:id="46" w:name="__RefHeading___Toc1679_3588087348"/>
+      <w:bookmarkStart w:id="47" w:name="_heading=h.vx1227"/>
       <w:bookmarkEnd w:id="46"/>
+      <w:bookmarkEnd w:id="47"/>
       <w:r>
         <w:rPr/>
         <w:t>Sub Topik Bab 4</w:t>
@@ -4820,8 +6292,8 @@
     <w:p>
       <w:pPr>
         <w:sectPr>
-          <w:headerReference w:type="default" r:id="rId10"/>
-          <w:footerReference w:type="default" r:id="rId11"/>
+          <w:headerReference w:type="default" r:id="rId12"/>
+          <w:footerReference w:type="default" r:id="rId13"/>
           <w:type w:val="nextPage"/>
           <w:pgSz w:w="11906" w:h="16838"/>
           <w:pgMar w:left="2268" w:right="1701" w:header="0" w:top="1701" w:footer="0" w:bottom="1701" w:gutter="0"/>
@@ -4871,10 +6343,10 @@
         <w:ind w:left="0" w:hanging="0"/>
         <w:rPr/>
       </w:pPr>
-      <w:bookmarkStart w:id="47" w:name="__RefHeading___Toc1681_3588087348"/>
-      <w:bookmarkStart w:id="48" w:name="_heading=h.3fwokq0"/>
-      <w:bookmarkEnd w:id="47"/>
+      <w:bookmarkStart w:id="48" w:name="__RefHeading___Toc1681_3588087348"/>
+      <w:bookmarkStart w:id="49" w:name="_heading=h.3fwokq0"/>
       <w:bookmarkEnd w:id="48"/>
+      <w:bookmarkEnd w:id="49"/>
       <w:r>
         <w:rPr/>
         <w:br/>
@@ -4900,10 +6372,10 @@
         <w:ind w:left="0" w:hanging="0"/>
         <w:rPr/>
       </w:pPr>
-      <w:bookmarkStart w:id="49" w:name="__RefHeading___Toc1683_3588087348"/>
-      <w:bookmarkStart w:id="50" w:name="_heading=h.1v1yuxt"/>
-      <w:bookmarkEnd w:id="49"/>
+      <w:bookmarkStart w:id="50" w:name="__RefHeading___Toc1683_3588087348"/>
+      <w:bookmarkStart w:id="51" w:name="_heading=h.1v1yuxt"/>
       <w:bookmarkEnd w:id="50"/>
+      <w:bookmarkEnd w:id="51"/>
       <w:r>
         <w:rPr/>
         <w:t>Sub Topik Bab 5</w:t>
@@ -4961,10 +6433,10 @@
         <w:ind w:left="0" w:hanging="0"/>
         <w:rPr/>
       </w:pPr>
-      <w:bookmarkStart w:id="51" w:name="__RefHeading___Toc1685_3588087348"/>
-      <w:bookmarkStart w:id="52" w:name="_heading=h.4f1mdlm"/>
-      <w:bookmarkEnd w:id="51"/>
+      <w:bookmarkStart w:id="52" w:name="__RefHeading___Toc1685_3588087348"/>
+      <w:bookmarkStart w:id="53" w:name="_heading=h.4f1mdlm"/>
       <w:bookmarkEnd w:id="52"/>
+      <w:bookmarkEnd w:id="53"/>
       <w:r>
         <w:rPr/>
         <w:t xml:space="preserve">Pengujian </w:t>
@@ -5043,10 +6515,10 @@
         <w:ind w:left="0" w:hanging="0"/>
         <w:rPr/>
       </w:pPr>
-      <w:bookmarkStart w:id="53" w:name="__RefHeading___Toc1687_3588087348"/>
-      <w:bookmarkStart w:id="54" w:name="_heading=h.2u6wntf"/>
-      <w:bookmarkEnd w:id="53"/>
+      <w:bookmarkStart w:id="54" w:name="__RefHeading___Toc1687_3588087348"/>
+      <w:bookmarkStart w:id="55" w:name="_heading=h.2u6wntf"/>
       <w:bookmarkEnd w:id="54"/>
+      <w:bookmarkEnd w:id="55"/>
       <w:r>
         <w:rPr/>
         <w:t xml:space="preserve">Pengujian </w:t>
@@ -5135,10 +6607,10 @@
         <w:ind w:left="0" w:hanging="0"/>
         <w:rPr/>
       </w:pPr>
-      <w:bookmarkStart w:id="55" w:name="__RefHeading___Toc1689_3588087348"/>
-      <w:bookmarkStart w:id="56" w:name="_heading=h.19c6y18"/>
-      <w:bookmarkEnd w:id="55"/>
+      <w:bookmarkStart w:id="56" w:name="__RefHeading___Toc1689_3588087348"/>
+      <w:bookmarkStart w:id="57" w:name="_heading=h.19c6y18"/>
       <w:bookmarkEnd w:id="56"/>
+      <w:bookmarkEnd w:id="57"/>
       <w:r>
         <w:rPr>
           <w:i/>
@@ -5222,18 +6694,18 @@
       <w:r>
         <w:rPr/>
       </w:r>
-      <w:bookmarkStart w:id="57" w:name="__RefHeading___Toc1691_3588087348"/>
-      <w:bookmarkStart w:id="58" w:name="_heading=h.3tbugp1"/>
-      <w:bookmarkStart w:id="59" w:name="__RefHeading___Toc1691_3588087348"/>
-      <w:bookmarkStart w:id="60" w:name="_heading=h.3tbugp1"/>
-      <w:bookmarkEnd w:id="59"/>
+      <w:bookmarkStart w:id="58" w:name="__RefHeading___Toc1691_3588087348"/>
+      <w:bookmarkStart w:id="59" w:name="_heading=h.3tbugp1"/>
+      <w:bookmarkStart w:id="60" w:name="__RefHeading___Toc1691_3588087348"/>
+      <w:bookmarkStart w:id="61" w:name="_heading=h.3tbugp1"/>
       <w:bookmarkEnd w:id="60"/>
+      <w:bookmarkEnd w:id="61"/>
     </w:p>
     <w:p>
       <w:pPr>
         <w:sectPr>
-          <w:headerReference w:type="default" r:id="rId12"/>
-          <w:footerReference w:type="default" r:id="rId13"/>
+          <w:headerReference w:type="default" r:id="rId14"/>
+          <w:footerReference w:type="default" r:id="rId15"/>
           <w:type w:val="nextPage"/>
           <w:pgSz w:w="11906" w:h="16838"/>
           <w:pgMar w:left="2268" w:right="1701" w:header="0" w:top="1701" w:footer="0" w:bottom="1701" w:gutter="0"/>
@@ -5267,10 +6739,10 @@
         <w:ind w:left="0" w:right="0" w:hanging="0"/>
         <w:rPr/>
       </w:pPr>
-      <w:bookmarkStart w:id="61" w:name="__RefHeading___Toc1693_3588087348"/>
-      <w:bookmarkStart w:id="62" w:name="_heading=h.28h4qwu"/>
-      <w:bookmarkEnd w:id="61"/>
+      <w:bookmarkStart w:id="62" w:name="__RefHeading___Toc1693_3588087348"/>
+      <w:bookmarkStart w:id="63" w:name="_heading=h.28h4qwu"/>
       <w:bookmarkEnd w:id="62"/>
+      <w:bookmarkEnd w:id="63"/>
       <w:r>
         <w:rPr/>
         <w:br/>
@@ -5296,10 +6768,10 @@
         <w:ind w:left="0" w:hanging="0"/>
         <w:rPr/>
       </w:pPr>
-      <w:bookmarkStart w:id="63" w:name="__RefHeading___Toc1695_3588087348"/>
-      <w:bookmarkStart w:id="64" w:name="_heading=h.nmf14n"/>
-      <w:bookmarkEnd w:id="63"/>
+      <w:bookmarkStart w:id="64" w:name="__RefHeading___Toc1695_3588087348"/>
+      <w:bookmarkStart w:id="65" w:name="_heading=h.nmf14n"/>
       <w:bookmarkEnd w:id="64"/>
+      <w:bookmarkEnd w:id="65"/>
       <w:r>
         <w:rPr/>
         <w:t>Simpulan</w:t>
@@ -5357,10 +6829,10 @@
         <w:ind w:left="0" w:hanging="0"/>
         <w:rPr/>
       </w:pPr>
-      <w:bookmarkStart w:id="65" w:name="__RefHeading___Toc1697_3588087348"/>
-      <w:bookmarkStart w:id="66" w:name="_heading=h.37m2jsg"/>
-      <w:bookmarkEnd w:id="65"/>
+      <w:bookmarkStart w:id="66" w:name="__RefHeading___Toc1697_3588087348"/>
+      <w:bookmarkStart w:id="67" w:name="_heading=h.37m2jsg"/>
       <w:bookmarkEnd w:id="66"/>
+      <w:bookmarkEnd w:id="67"/>
       <w:r>
         <w:rPr/>
         <w:t>Saran</w:t>
@@ -5369,8 +6841,8 @@
     <w:p>
       <w:pPr>
         <w:sectPr>
-          <w:headerReference w:type="default" r:id="rId14"/>
-          <w:footerReference w:type="default" r:id="rId15"/>
+          <w:headerReference w:type="default" r:id="rId16"/>
+          <w:footerReference w:type="default" r:id="rId17"/>
           <w:type w:val="nextPage"/>
           <w:pgSz w:w="11906" w:h="16838"/>
           <w:pgMar w:left="2268" w:right="1701" w:header="0" w:top="1701" w:footer="0" w:bottom="1701" w:gutter="0"/>
@@ -5415,10 +6887,10 @@
         <w:pStyle w:val="Heading1"/>
         <w:rPr/>
       </w:pPr>
-      <w:bookmarkStart w:id="67" w:name="__RefHeading___Toc1699_3588087348"/>
-      <w:bookmarkStart w:id="68" w:name="_heading=h.1mrcu09"/>
-      <w:bookmarkEnd w:id="67"/>
+      <w:bookmarkStart w:id="68" w:name="__RefHeading___Toc1699_3588087348"/>
+      <w:bookmarkStart w:id="69" w:name="_heading=h.1mrcu09"/>
       <w:bookmarkEnd w:id="68"/>
+      <w:bookmarkEnd w:id="69"/>
       <w:r>
         <w:rPr/>
         <w:t>DAFTAR PUSTAKA</w:t>
@@ -6079,7 +7551,7 @@
               <w:rPr/>
               <w:t>Rajaraman S, Antani SK, Poostchi M, Silamut K, Hossain MA, Maude RJ, Jaeger S, Thoma GR. 2018. “Pre-trained convolutional neural networks as feature extractors toward improved malaria parasite detection in thin blood smear images”. PeerJ 6:e4568</w:t>
             </w:r>
-            <w:hyperlink r:id="rId16">
+            <w:hyperlink r:id="rId18">
               <w:r>
                 <w:rPr>
                   <w:rStyle w:val="ListLabel33"/>
@@ -6172,6 +7644,7 @@
             </w:pPr>
             <w:r>
               <w:rPr/>
+              <w:t>11</w:t>
             </w:r>
           </w:p>
         </w:tc>
@@ -6195,6 +7668,35 @@
             </w:pPr>
             <w:r>
               <w:rPr/>
+              <w:t>fastai</w:t>
+            </w:r>
+            <w:r>
+              <w:rPr/>
+              <w:t>, “</w:t>
+            </w:r>
+            <w:r>
+              <w:rPr/>
+              <w:t>vision.data | fastai</w:t>
+            </w:r>
+            <w:r>
+              <w:rPr/>
+              <w:t>,” [Online]. Available: https://docs.fast.ai/vision.data.html#ImageDataBunch. [Diakses 0</w:t>
+            </w:r>
+            <w:r>
+              <w:rPr/>
+              <w:t>1</w:t>
+            </w:r>
+            <w:r>
+              <w:rPr/>
+              <w:t xml:space="preserve"> </w:t>
+            </w:r>
+            <w:r>
+              <w:rPr/>
+              <w:t>April 2020</w:t>
+            </w:r>
+            <w:r>
+              <w:rPr/>
+              <w:t>].</w:t>
             </w:r>
           </w:p>
         </w:tc>
@@ -6268,8 +7770,8 @@
       </w:r>
     </w:p>
     <w:sectPr>
-      <w:headerReference w:type="default" r:id="rId17"/>
-      <w:footerReference w:type="default" r:id="rId18"/>
+      <w:headerReference w:type="default" r:id="rId19"/>
+      <w:footerReference w:type="default" r:id="rId20"/>
       <w:type w:val="nextPage"/>
       <w:pgSz w:w="11906" w:h="16838"/>
       <w:pgMar w:left="2268" w:right="1701" w:header="720" w:top="1701" w:footer="720" w:bottom="1701" w:gutter="0"/>
@@ -6620,7 +8122,7 @@
     </w:r>
     <w:r>
       <w:rPr/>
-      <w:t>14</w:t>
+      <w:t>16</w:t>
     </w:r>
     <w:r>
       <w:rPr/>
@@ -6824,7 +8326,7 @@
     </w:r>
     <w:r>
       <w:rPr/>
-      <w:t>10</w:t>
+      <w:t>12</w:t>
     </w:r>
     <w:r>
       <w:rPr/>
@@ -6918,7 +8420,7 @@
     </w:r>
     <w:r>
       <w:rPr/>
-      <w:t>11</w:t>
+      <w:t>13</w:t>
     </w:r>
     <w:r>
       <w:rPr/>
@@ -7012,7 +8514,7 @@
     </w:r>
     <w:r>
       <w:rPr/>
-      <w:t>12</w:t>
+      <w:t>14</w:t>
     </w:r>
     <w:r>
       <w:rPr/>
@@ -7106,7 +8608,7 @@
     </w:r>
     <w:r>
       <w:rPr/>
-      <w:t>13</w:t>
+      <w:t>15</w:t>
     </w:r>
     <w:r>
       <w:rPr/>
@@ -7666,6 +9168,244 @@
   <w:abstractNum w:abstractNumId="5">
     <w:lvl w:ilvl="0">
       <w:start w:val="1"/>
+      <w:numFmt w:val="decimal"/>
+      <w:lvlText w:val="%1."/>
+      <w:lvlJc w:val="left"/>
+      <w:pPr>
+        <w:tabs>
+          <w:tab w:val="num" w:pos="1500"/>
+        </w:tabs>
+        <w:ind w:left="1500" w:hanging="360"/>
+      </w:pPr>
+      <w:rPr/>
+    </w:lvl>
+    <w:lvl w:ilvl="1">
+      <w:start w:val="1"/>
+      <w:numFmt w:val="decimal"/>
+      <w:lvlText w:val="%2."/>
+      <w:lvlJc w:val="left"/>
+      <w:pPr>
+        <w:tabs>
+          <w:tab w:val="num" w:pos="1860"/>
+        </w:tabs>
+        <w:ind w:left="1860" w:hanging="360"/>
+      </w:pPr>
+      <w:rPr/>
+    </w:lvl>
+    <w:lvl w:ilvl="2">
+      <w:start w:val="1"/>
+      <w:numFmt w:val="decimal"/>
+      <w:lvlText w:val="%3."/>
+      <w:lvlJc w:val="left"/>
+      <w:pPr>
+        <w:tabs>
+          <w:tab w:val="num" w:pos="2220"/>
+        </w:tabs>
+        <w:ind w:left="2220" w:hanging="360"/>
+      </w:pPr>
+      <w:rPr/>
+    </w:lvl>
+    <w:lvl w:ilvl="3">
+      <w:start w:val="1"/>
+      <w:numFmt w:val="decimal"/>
+      <w:lvlText w:val="%4."/>
+      <w:lvlJc w:val="left"/>
+      <w:pPr>
+        <w:tabs>
+          <w:tab w:val="num" w:pos="2580"/>
+        </w:tabs>
+        <w:ind w:left="2580" w:hanging="360"/>
+      </w:pPr>
+      <w:rPr/>
+    </w:lvl>
+    <w:lvl w:ilvl="4">
+      <w:start w:val="1"/>
+      <w:numFmt w:val="decimal"/>
+      <w:lvlText w:val="%5."/>
+      <w:lvlJc w:val="left"/>
+      <w:pPr>
+        <w:tabs>
+          <w:tab w:val="num" w:pos="2940"/>
+        </w:tabs>
+        <w:ind w:left="2940" w:hanging="360"/>
+      </w:pPr>
+      <w:rPr/>
+    </w:lvl>
+    <w:lvl w:ilvl="5">
+      <w:start w:val="1"/>
+      <w:numFmt w:val="decimal"/>
+      <w:lvlText w:val="%6."/>
+      <w:lvlJc w:val="left"/>
+      <w:pPr>
+        <w:tabs>
+          <w:tab w:val="num" w:pos="3300"/>
+        </w:tabs>
+        <w:ind w:left="3300" w:hanging="360"/>
+      </w:pPr>
+      <w:rPr/>
+    </w:lvl>
+    <w:lvl w:ilvl="6">
+      <w:start w:val="1"/>
+      <w:numFmt w:val="decimal"/>
+      <w:lvlText w:val="%7."/>
+      <w:lvlJc w:val="left"/>
+      <w:pPr>
+        <w:tabs>
+          <w:tab w:val="num" w:pos="3660"/>
+        </w:tabs>
+        <w:ind w:left="3660" w:hanging="360"/>
+      </w:pPr>
+      <w:rPr/>
+    </w:lvl>
+    <w:lvl w:ilvl="7">
+      <w:start w:val="1"/>
+      <w:numFmt w:val="decimal"/>
+      <w:lvlText w:val="%8."/>
+      <w:lvlJc w:val="left"/>
+      <w:pPr>
+        <w:tabs>
+          <w:tab w:val="num" w:pos="4020"/>
+        </w:tabs>
+        <w:ind w:left="4020" w:hanging="360"/>
+      </w:pPr>
+      <w:rPr/>
+    </w:lvl>
+    <w:lvl w:ilvl="8">
+      <w:start w:val="1"/>
+      <w:numFmt w:val="decimal"/>
+      <w:lvlText w:val="%9."/>
+      <w:lvlJc w:val="left"/>
+      <w:pPr>
+        <w:tabs>
+          <w:tab w:val="num" w:pos="4380"/>
+        </w:tabs>
+        <w:ind w:left="4380" w:hanging="360"/>
+      </w:pPr>
+      <w:rPr/>
+    </w:lvl>
+  </w:abstractNum>
+  <w:abstractNum w:abstractNumId="6">
+    <w:lvl w:ilvl="0">
+      <w:start w:val="1"/>
+      <w:numFmt w:val="decimal"/>
+      <w:lvlText w:val="%1."/>
+      <w:lvlJc w:val="left"/>
+      <w:pPr>
+        <w:tabs>
+          <w:tab w:val="num" w:pos="720"/>
+        </w:tabs>
+        <w:ind w:left="720" w:hanging="360"/>
+      </w:pPr>
+      <w:rPr/>
+    </w:lvl>
+    <w:lvl w:ilvl="1">
+      <w:start w:val="1"/>
+      <w:numFmt w:val="decimal"/>
+      <w:lvlText w:val="%2."/>
+      <w:lvlJc w:val="left"/>
+      <w:pPr>
+        <w:tabs>
+          <w:tab w:val="num" w:pos="1080"/>
+        </w:tabs>
+        <w:ind w:left="1080" w:hanging="360"/>
+      </w:pPr>
+      <w:rPr/>
+    </w:lvl>
+    <w:lvl w:ilvl="2">
+      <w:start w:val="1"/>
+      <w:numFmt w:val="decimal"/>
+      <w:lvlText w:val="%3."/>
+      <w:lvlJc w:val="left"/>
+      <w:pPr>
+        <w:tabs>
+          <w:tab w:val="num" w:pos="1440"/>
+        </w:tabs>
+        <w:ind w:left="1440" w:hanging="360"/>
+      </w:pPr>
+      <w:rPr/>
+    </w:lvl>
+    <w:lvl w:ilvl="3">
+      <w:start w:val="1"/>
+      <w:numFmt w:val="decimal"/>
+      <w:lvlText w:val="%4."/>
+      <w:lvlJc w:val="left"/>
+      <w:pPr>
+        <w:tabs>
+          <w:tab w:val="num" w:pos="1800"/>
+        </w:tabs>
+        <w:ind w:left="1800" w:hanging="360"/>
+      </w:pPr>
+      <w:rPr/>
+    </w:lvl>
+    <w:lvl w:ilvl="4">
+      <w:start w:val="1"/>
+      <w:numFmt w:val="decimal"/>
+      <w:lvlText w:val="%5."/>
+      <w:lvlJc w:val="left"/>
+      <w:pPr>
+        <w:tabs>
+          <w:tab w:val="num" w:pos="2160"/>
+        </w:tabs>
+        <w:ind w:left="2160" w:hanging="360"/>
+      </w:pPr>
+      <w:rPr/>
+    </w:lvl>
+    <w:lvl w:ilvl="5">
+      <w:start w:val="1"/>
+      <w:numFmt w:val="decimal"/>
+      <w:lvlText w:val="%6."/>
+      <w:lvlJc w:val="left"/>
+      <w:pPr>
+        <w:tabs>
+          <w:tab w:val="num" w:pos="2520"/>
+        </w:tabs>
+        <w:ind w:left="2520" w:hanging="360"/>
+      </w:pPr>
+      <w:rPr/>
+    </w:lvl>
+    <w:lvl w:ilvl="6">
+      <w:start w:val="1"/>
+      <w:numFmt w:val="decimal"/>
+      <w:lvlText w:val="%7."/>
+      <w:lvlJc w:val="left"/>
+      <w:pPr>
+        <w:tabs>
+          <w:tab w:val="num" w:pos="2880"/>
+        </w:tabs>
+        <w:ind w:left="2880" w:hanging="360"/>
+      </w:pPr>
+      <w:rPr/>
+    </w:lvl>
+    <w:lvl w:ilvl="7">
+      <w:start w:val="1"/>
+      <w:numFmt w:val="decimal"/>
+      <w:lvlText w:val="%8."/>
+      <w:lvlJc w:val="left"/>
+      <w:pPr>
+        <w:tabs>
+          <w:tab w:val="num" w:pos="3240"/>
+        </w:tabs>
+        <w:ind w:left="3240" w:hanging="360"/>
+      </w:pPr>
+      <w:rPr/>
+    </w:lvl>
+    <w:lvl w:ilvl="8">
+      <w:start w:val="1"/>
+      <w:numFmt w:val="decimal"/>
+      <w:lvlText w:val="%9."/>
+      <w:lvlJc w:val="left"/>
+      <w:pPr>
+        <w:tabs>
+          <w:tab w:val="num" w:pos="3600"/>
+        </w:tabs>
+        <w:ind w:left="3600" w:hanging="360"/>
+      </w:pPr>
+      <w:rPr/>
+    </w:lvl>
+  </w:abstractNum>
+  <w:abstractNum w:abstractNumId="7">
+    <w:lvl w:ilvl="0">
+      <w:start w:val="1"/>
       <w:numFmt w:val="none"/>
       <w:suff w:val="nothing"/>
       <w:lvlText w:val=""/>
@@ -7769,6 +9509,12 @@
   </w:num>
   <w:num w:numId="5">
     <w:abstractNumId w:val="5"/>
+  </w:num>
+  <w:num w:numId="6">
+    <w:abstractNumId w:val="6"/>
+  </w:num>
+  <w:num w:numId="7">
+    <w:abstractNumId w:val="7"/>
   </w:num>
 </w:numbering>
 </file>
@@ -9942,6 +11688,189 @@
     <w:qFormat/>
     <w:rPr/>
   </w:style>
+  <w:style w:type="character" w:styleId="ListLabel207">
+    <w:name w:val="ListLabel 207"/>
+    <w:qFormat/>
+    <w:rPr>
+      <w:rFonts w:cs="OpenSymbol"/>
+    </w:rPr>
+  </w:style>
+  <w:style w:type="character" w:styleId="ListLabel208">
+    <w:name w:val="ListLabel 208"/>
+    <w:qFormat/>
+    <w:rPr>
+      <w:rFonts w:cs="OpenSymbol"/>
+    </w:rPr>
+  </w:style>
+  <w:style w:type="character" w:styleId="ListLabel209">
+    <w:name w:val="ListLabel 209"/>
+    <w:qFormat/>
+    <w:rPr>
+      <w:rFonts w:cs="OpenSymbol"/>
+    </w:rPr>
+  </w:style>
+  <w:style w:type="character" w:styleId="ListLabel210">
+    <w:name w:val="ListLabel 210"/>
+    <w:qFormat/>
+    <w:rPr>
+      <w:rFonts w:cs="OpenSymbol"/>
+    </w:rPr>
+  </w:style>
+  <w:style w:type="character" w:styleId="ListLabel211">
+    <w:name w:val="ListLabel 211"/>
+    <w:qFormat/>
+    <w:rPr>
+      <w:rFonts w:cs="OpenSymbol"/>
+    </w:rPr>
+  </w:style>
+  <w:style w:type="character" w:styleId="ListLabel212">
+    <w:name w:val="ListLabel 212"/>
+    <w:qFormat/>
+    <w:rPr>
+      <w:rFonts w:cs="OpenSymbol"/>
+    </w:rPr>
+  </w:style>
+  <w:style w:type="character" w:styleId="ListLabel213">
+    <w:name w:val="ListLabel 213"/>
+    <w:qFormat/>
+    <w:rPr>
+      <w:rFonts w:cs="OpenSymbol"/>
+    </w:rPr>
+  </w:style>
+  <w:style w:type="character" w:styleId="ListLabel214">
+    <w:name w:val="ListLabel 214"/>
+    <w:qFormat/>
+    <w:rPr>
+      <w:rFonts w:cs="OpenSymbol"/>
+    </w:rPr>
+  </w:style>
+  <w:style w:type="character" w:styleId="ListLabel215">
+    <w:name w:val="ListLabel 215"/>
+    <w:qFormat/>
+    <w:rPr>
+      <w:rFonts w:cs="OpenSymbol"/>
+    </w:rPr>
+  </w:style>
+  <w:style w:type="character" w:styleId="ListLabel216">
+    <w:name w:val="ListLabel 216"/>
+    <w:qFormat/>
+    <w:rPr>
+      <w:rFonts w:cs="OpenSymbol"/>
+    </w:rPr>
+  </w:style>
+  <w:style w:type="character" w:styleId="ListLabel217">
+    <w:name w:val="ListLabel 217"/>
+    <w:qFormat/>
+    <w:rPr>
+      <w:rFonts w:cs="OpenSymbol"/>
+    </w:rPr>
+  </w:style>
+  <w:style w:type="character" w:styleId="ListLabel218">
+    <w:name w:val="ListLabel 218"/>
+    <w:qFormat/>
+    <w:rPr>
+      <w:rFonts w:cs="OpenSymbol"/>
+    </w:rPr>
+  </w:style>
+  <w:style w:type="character" w:styleId="ListLabel219">
+    <w:name w:val="ListLabel 219"/>
+    <w:qFormat/>
+    <w:rPr>
+      <w:rFonts w:cs="OpenSymbol"/>
+    </w:rPr>
+  </w:style>
+  <w:style w:type="character" w:styleId="ListLabel220">
+    <w:name w:val="ListLabel 220"/>
+    <w:qFormat/>
+    <w:rPr>
+      <w:rFonts w:cs="OpenSymbol"/>
+    </w:rPr>
+  </w:style>
+  <w:style w:type="character" w:styleId="ListLabel221">
+    <w:name w:val="ListLabel 221"/>
+    <w:qFormat/>
+    <w:rPr>
+      <w:rFonts w:cs="OpenSymbol"/>
+    </w:rPr>
+  </w:style>
+  <w:style w:type="character" w:styleId="ListLabel222">
+    <w:name w:val="ListLabel 222"/>
+    <w:qFormat/>
+    <w:rPr>
+      <w:rFonts w:cs="OpenSymbol"/>
+    </w:rPr>
+  </w:style>
+  <w:style w:type="character" w:styleId="ListLabel223">
+    <w:name w:val="ListLabel 223"/>
+    <w:qFormat/>
+    <w:rPr>
+      <w:rFonts w:cs="OpenSymbol"/>
+    </w:rPr>
+  </w:style>
+  <w:style w:type="character" w:styleId="ListLabel224">
+    <w:name w:val="ListLabel 224"/>
+    <w:qFormat/>
+    <w:rPr>
+      <w:rFonts w:cs="OpenSymbol"/>
+    </w:rPr>
+  </w:style>
+  <w:style w:type="character" w:styleId="ListLabel225">
+    <w:name w:val="ListLabel 225"/>
+    <w:qFormat/>
+    <w:rPr>
+      <w:rFonts w:cs="OpenSymbol"/>
+    </w:rPr>
+  </w:style>
+  <w:style w:type="character" w:styleId="ListLabel226">
+    <w:name w:val="ListLabel 226"/>
+    <w:qFormat/>
+    <w:rPr>
+      <w:rFonts w:cs="OpenSymbol"/>
+    </w:rPr>
+  </w:style>
+  <w:style w:type="character" w:styleId="ListLabel227">
+    <w:name w:val="ListLabel 227"/>
+    <w:qFormat/>
+    <w:rPr>
+      <w:rFonts w:cs="OpenSymbol"/>
+    </w:rPr>
+  </w:style>
+  <w:style w:type="character" w:styleId="ListLabel228">
+    <w:name w:val="ListLabel 228"/>
+    <w:qFormat/>
+    <w:rPr>
+      <w:rFonts w:cs="OpenSymbol"/>
+    </w:rPr>
+  </w:style>
+  <w:style w:type="character" w:styleId="ListLabel229">
+    <w:name w:val="ListLabel 229"/>
+    <w:qFormat/>
+    <w:rPr>
+      <w:rFonts w:cs="OpenSymbol"/>
+    </w:rPr>
+  </w:style>
+  <w:style w:type="character" w:styleId="ListLabel230">
+    <w:name w:val="ListLabel 230"/>
+    <w:qFormat/>
+    <w:rPr>
+      <w:rFonts w:cs="OpenSymbol"/>
+    </w:rPr>
+  </w:style>
+  <w:style w:type="character" w:styleId="ListLabel231">
+    <w:name w:val="ListLabel 231"/>
+    <w:qFormat/>
+    <w:rPr>
+      <w:b/>
+      <w:i w:val="false"/>
+      <w:sz w:val="32"/>
+      <w:szCs w:val="32"/>
+    </w:rPr>
+  </w:style>
+  <w:style w:type="character" w:styleId="ListLabel232">
+    <w:name w:val="ListLabel 232"/>
+    <w:qFormat/>
+    <w:rPr/>
+  </w:style>
   <w:style w:type="paragraph" w:styleId="Heading">
     <w:name w:val="Heading"/>
     <w:basedOn w:val="Normal"/>
@@ -10627,6 +12556,13 @@
       <w:b/>
       <w:bCs/>
     </w:rPr>
+  </w:style>
+  <w:style w:type="paragraph" w:styleId="Illustration">
+    <w:name w:val="Illustration"/>
+    <w:basedOn w:val="Caption"/>
+    <w:qFormat/>
+    <w:pPr/>
+    <w:rPr/>
   </w:style>
   <w:style w:type="numbering" w:styleId="NoList" w:default="1">
     <w:name w:val="No List"/>

</xml_diff>

<commit_message>
pengerjaan backend web (bug pada PopUp Modal & belum edit About section)
</commit_message>
<xml_diff>
--- a/Laporan_KP.docx
+++ b/Laporan_KP.docx
@@ -282,922 +282,6 @@
       <w:bookmarkEnd w:id="2"/>
     </w:p>
     <w:p/>
-    <w:p>
-      <w:pPr>
-        <w:pStyle w:val="TOC1"/>
-        <w:tabs>
-          <w:tab w:val="right" w:leader="dot" w:pos="7937"/>
-        </w:tabs>
-      </w:pPr>
-      <w:r>
-        <w:fldChar w:fldCharType="begin"/>
-      </w:r>
-      <w:r>
-        <w:rPr>
-          <w:rStyle w:val="IndexLink"/>
-          <w:webHidden/>
-        </w:rPr>
-        <w:instrText>TOC \z \o "1-9" \u \h</w:instrText>
-      </w:r>
-      <w:r>
-        <w:rPr>
-          <w:rStyle w:val="IndexLink"/>
-        </w:rPr>
-        <w:fldChar w:fldCharType="separate"/>
-      </w:r>
-      <w:hyperlink w:anchor="__RefHeading___Toc1623_3588087348">
-        <w:r>
-          <w:rPr>
-            <w:rStyle w:val="IndexLink"/>
-            <w:webHidden/>
-          </w:rPr>
-          <w:t>DAFTAR ISI</w:t>
-        </w:r>
-        <w:r>
-          <w:rPr>
-            <w:rStyle w:val="IndexLink"/>
-            <w:webHidden/>
-          </w:rPr>
-          <w:tab/>
-          <w:t>2</w:t>
-        </w:r>
-      </w:hyperlink>
-    </w:p>
-    <w:p>
-      <w:pPr>
-        <w:pStyle w:val="TOC1"/>
-        <w:tabs>
-          <w:tab w:val="right" w:leader="dot" w:pos="7937"/>
-        </w:tabs>
-      </w:pPr>
-      <w:hyperlink w:anchor="__RefHeading___Toc1635_3588087348">
-        <w:r>
-          <w:rPr>
-            <w:rStyle w:val="IndexLink"/>
-            <w:webHidden/>
-          </w:rPr>
-          <w:t>BAB 1  PENDAHULUAN</w:t>
-        </w:r>
-        <w:r>
-          <w:rPr>
-            <w:rStyle w:val="IndexLink"/>
-            <w:webHidden/>
-          </w:rPr>
-          <w:tab/>
-          <w:t>4</w:t>
-        </w:r>
-      </w:hyperlink>
-    </w:p>
-    <w:p>
-      <w:pPr>
-        <w:pStyle w:val="TOC2"/>
-        <w:tabs>
-          <w:tab w:val="right" w:leader="dot" w:pos="7937"/>
-        </w:tabs>
-      </w:pPr>
-      <w:hyperlink w:anchor="__RefHeading___Toc1637_3588087348">
-        <w:r>
-          <w:rPr>
-            <w:rStyle w:val="IndexLink"/>
-            <w:webHidden/>
-          </w:rPr>
-          <w:t>1.1 Latar Belakang</w:t>
-        </w:r>
-        <w:r>
-          <w:rPr>
-            <w:rStyle w:val="IndexLink"/>
-            <w:webHidden/>
-          </w:rPr>
-          <w:tab/>
-          <w:t>4</w:t>
-        </w:r>
-      </w:hyperlink>
-    </w:p>
-    <w:p>
-      <w:pPr>
-        <w:pStyle w:val="TOC2"/>
-        <w:tabs>
-          <w:tab w:val="right" w:leader="dot" w:pos="7937"/>
-        </w:tabs>
-      </w:pPr>
-      <w:hyperlink w:anchor="__RefHeading___Toc1639_3588087348">
-        <w:r>
-          <w:rPr>
-            <w:rStyle w:val="IndexLink"/>
-            <w:webHidden/>
-          </w:rPr>
-          <w:t>1.2 Rumusan Masalah</w:t>
-        </w:r>
-        <w:r>
-          <w:rPr>
-            <w:rStyle w:val="IndexLink"/>
-            <w:webHidden/>
-          </w:rPr>
-          <w:tab/>
-          <w:t>5</w:t>
-        </w:r>
-      </w:hyperlink>
-    </w:p>
-    <w:p>
-      <w:pPr>
-        <w:pStyle w:val="TOC2"/>
-        <w:tabs>
-          <w:tab w:val="right" w:leader="dot" w:pos="7937"/>
-        </w:tabs>
-      </w:pPr>
-      <w:hyperlink w:anchor="__RefHeading___Toc1641_3588087348">
-        <w:r>
-          <w:rPr>
-            <w:rStyle w:val="IndexLink"/>
-            <w:webHidden/>
-          </w:rPr>
-          <w:t>1.3 Tujuan Pembahasan</w:t>
-        </w:r>
-        <w:r>
-          <w:rPr>
-            <w:rStyle w:val="IndexLink"/>
-            <w:webHidden/>
-          </w:rPr>
-          <w:tab/>
-          <w:t>5</w:t>
-        </w:r>
-      </w:hyperlink>
-    </w:p>
-    <w:p>
-      <w:pPr>
-        <w:pStyle w:val="TOC2"/>
-        <w:tabs>
-          <w:tab w:val="right" w:leader="dot" w:pos="7937"/>
-        </w:tabs>
-      </w:pPr>
-      <w:hyperlink w:anchor="__RefHeading___Toc1643_3588087348">
-        <w:r>
-          <w:rPr>
-            <w:rStyle w:val="IndexLink"/>
-            <w:webHidden/>
-          </w:rPr>
-          <w:t>1.4 Ruang Lingkup</w:t>
-        </w:r>
-        <w:r>
-          <w:rPr>
-            <w:rStyle w:val="IndexLink"/>
-            <w:webHidden/>
-          </w:rPr>
-          <w:tab/>
-          <w:t>5</w:t>
-        </w:r>
-      </w:hyperlink>
-    </w:p>
-    <w:p>
-      <w:pPr>
-        <w:pStyle w:val="TOC2"/>
-        <w:tabs>
-          <w:tab w:val="right" w:leader="dot" w:pos="7937"/>
-        </w:tabs>
-      </w:pPr>
-      <w:hyperlink w:anchor="__RefHeading___Toc1645_3588087348">
-        <w:r>
-          <w:rPr>
-            <w:rStyle w:val="IndexLink"/>
-            <w:webHidden/>
-          </w:rPr>
-          <w:t>1.5 Sumber Data</w:t>
-        </w:r>
-        <w:r>
-          <w:rPr>
-            <w:rStyle w:val="IndexLink"/>
-            <w:webHidden/>
-          </w:rPr>
-          <w:tab/>
-          <w:t>5</w:t>
-        </w:r>
-      </w:hyperlink>
-    </w:p>
-    <w:p>
-      <w:pPr>
-        <w:pStyle w:val="TOC2"/>
-        <w:tabs>
-          <w:tab w:val="right" w:leader="dot" w:pos="7937"/>
-        </w:tabs>
-      </w:pPr>
-      <w:hyperlink w:anchor="__RefHeading___Toc1647_3588087348">
-        <w:r>
-          <w:rPr>
-            <w:rStyle w:val="IndexLink"/>
-            <w:webHidden/>
-          </w:rPr>
-          <w:t>1.6 Sistematika Penyajian</w:t>
-        </w:r>
-        <w:r>
-          <w:rPr>
-            <w:rStyle w:val="IndexLink"/>
-            <w:webHidden/>
-          </w:rPr>
-          <w:tab/>
-          <w:t>6</w:t>
-        </w:r>
-      </w:hyperlink>
-    </w:p>
-    <w:p>
-      <w:pPr>
-        <w:pStyle w:val="TOC1"/>
-        <w:tabs>
-          <w:tab w:val="right" w:leader="dot" w:pos="7937"/>
-        </w:tabs>
-      </w:pPr>
-      <w:hyperlink w:anchor="__RefHeading___Toc1649_3588087348">
-        <w:r>
-          <w:rPr>
-            <w:rStyle w:val="IndexLink"/>
-            <w:webHidden/>
-          </w:rPr>
-          <w:t>BAB 2  KAJIAN TEORI</w:t>
-        </w:r>
-        <w:r>
-          <w:rPr>
-            <w:rStyle w:val="IndexLink"/>
-            <w:webHidden/>
-          </w:rPr>
-          <w:tab/>
-          <w:t>7</w:t>
-        </w:r>
-      </w:hyperlink>
-    </w:p>
-    <w:p>
-      <w:pPr>
-        <w:pStyle w:val="TOC2"/>
-        <w:tabs>
-          <w:tab w:val="right" w:leader="dot" w:pos="7937"/>
-        </w:tabs>
-      </w:pPr>
-      <w:hyperlink w:anchor="__RefHeading___Toc1651_3588087348">
-        <w:r>
-          <w:rPr>
-            <w:rStyle w:val="IndexLink"/>
-            <w:webHidden/>
-          </w:rPr>
-          <w:t xml:space="preserve">2.1 </w:t>
-        </w:r>
-        <w:r>
-          <w:rPr>
-            <w:rStyle w:val="IndexLink"/>
-            <w:i/>
-          </w:rPr>
-          <w:t>Residual Neural Networks</w:t>
-        </w:r>
-        <w:r>
-          <w:rPr>
-            <w:rStyle w:val="IndexLink"/>
-            <w:i/>
-          </w:rPr>
-          <w:tab/>
-          <w:t>7</w:t>
-        </w:r>
-      </w:hyperlink>
-    </w:p>
-    <w:p>
-      <w:pPr>
-        <w:pStyle w:val="TOC2"/>
-        <w:tabs>
-          <w:tab w:val="right" w:leader="dot" w:pos="7937"/>
-        </w:tabs>
-      </w:pPr>
-      <w:hyperlink w:anchor="__RefHeading___Toc1653_3588087348">
-        <w:r>
-          <w:rPr>
-            <w:rStyle w:val="IndexLink"/>
-            <w:webHidden/>
-          </w:rPr>
-          <w:t xml:space="preserve">2.2 </w:t>
-        </w:r>
-        <w:r>
-          <w:rPr>
-            <w:rStyle w:val="IndexLink"/>
-            <w:i/>
-            <w:iCs/>
-          </w:rPr>
-          <w:t>Learning Rate Finder</w:t>
-        </w:r>
-        <w:r>
-          <w:rPr>
-            <w:rStyle w:val="IndexLink"/>
-          </w:rPr>
-          <w:tab/>
-          <w:t>7</w:t>
-        </w:r>
-      </w:hyperlink>
-    </w:p>
-    <w:p>
-      <w:pPr>
-        <w:pStyle w:val="TOC2"/>
-        <w:tabs>
-          <w:tab w:val="right" w:leader="dot" w:pos="7937"/>
-        </w:tabs>
-      </w:pPr>
-      <w:hyperlink w:anchor="__RefHeading___Toc1661_3588087348">
-        <w:r>
-          <w:rPr>
-            <w:rStyle w:val="IndexLink"/>
-            <w:webHidden/>
-          </w:rPr>
-          <w:t xml:space="preserve">2.3 </w:t>
-        </w:r>
-        <w:r>
-          <w:rPr>
-            <w:rStyle w:val="IndexLink"/>
-            <w:i/>
-            <w:iCs/>
-          </w:rPr>
-          <w:t>FastAi</w:t>
-        </w:r>
-        <w:r>
-          <w:rPr>
-            <w:rStyle w:val="IndexLink"/>
-          </w:rPr>
-          <w:tab/>
-          <w:t>8</w:t>
-        </w:r>
-      </w:hyperlink>
-    </w:p>
-    <w:p>
-      <w:pPr>
-        <w:pStyle w:val="TOC2"/>
-        <w:tabs>
-          <w:tab w:val="right" w:leader="dot" w:pos="7937"/>
-        </w:tabs>
-      </w:pPr>
-      <w:hyperlink w:anchor="__RefHeading___Toc1663_3588087348">
-        <w:r>
-          <w:rPr>
-            <w:rStyle w:val="IndexLink"/>
-            <w:webHidden/>
-          </w:rPr>
-          <w:t xml:space="preserve">2.4 </w:t>
-        </w:r>
-        <w:r>
-          <w:rPr>
-            <w:rStyle w:val="IndexLink"/>
-            <w:i/>
-            <w:iCs/>
-          </w:rPr>
-          <w:t>Flask</w:t>
-        </w:r>
-        <w:r>
-          <w:rPr>
-            <w:rStyle w:val="IndexLink"/>
-          </w:rPr>
-          <w:tab/>
-          <w:t>8</w:t>
-        </w:r>
-      </w:hyperlink>
-    </w:p>
-    <w:p>
-      <w:pPr>
-        <w:pStyle w:val="TOC2"/>
-        <w:tabs>
-          <w:tab w:val="right" w:leader="dot" w:pos="7937"/>
-        </w:tabs>
-      </w:pPr>
-      <w:hyperlink w:anchor="__RefHeading___Toc1968_3588087348">
-        <w:r>
-          <w:rPr>
-            <w:rStyle w:val="IndexLink"/>
-            <w:webHidden/>
-          </w:rPr>
-          <w:t>2.5 Dataset</w:t>
-        </w:r>
-        <w:r>
-          <w:rPr>
-            <w:rStyle w:val="IndexLink"/>
-            <w:webHidden/>
-          </w:rPr>
-          <w:tab/>
-          <w:t>9</w:t>
-        </w:r>
-      </w:hyperlink>
-    </w:p>
-    <w:p>
-      <w:pPr>
-        <w:pStyle w:val="TOC1"/>
-        <w:tabs>
-          <w:tab w:val="right" w:leader="dot" w:pos="7937"/>
-        </w:tabs>
-      </w:pPr>
-      <w:hyperlink w:anchor="__RefHeading___Toc1665_3588087348">
-        <w:r>
-          <w:rPr>
-            <w:rStyle w:val="IndexLink"/>
-            <w:webHidden/>
-          </w:rPr>
-          <w:t>BAB 3  ANALISIS DAN RANCANGAN SISTEM</w:t>
-        </w:r>
-        <w:r>
-          <w:rPr>
-            <w:rStyle w:val="IndexLink"/>
-            <w:webHidden/>
-          </w:rPr>
-          <w:tab/>
-          <w:t>10</w:t>
-        </w:r>
-      </w:hyperlink>
-    </w:p>
-    <w:p>
-      <w:pPr>
-        <w:pStyle w:val="TOC2"/>
-        <w:tabs>
-          <w:tab w:val="right" w:leader="dot" w:pos="7937"/>
-        </w:tabs>
-      </w:pPr>
-      <w:hyperlink w:anchor="__RefHeading___Toc808_496259480">
-        <w:r>
-          <w:rPr>
-            <w:rStyle w:val="IndexLink"/>
-            <w:webHidden/>
-          </w:rPr>
-          <w:t>3.1 Data Preprocessing</w:t>
-        </w:r>
-        <w:r>
-          <w:rPr>
-            <w:rStyle w:val="IndexLink"/>
-            <w:webHidden/>
-          </w:rPr>
-          <w:tab/>
-          <w:t>10</w:t>
-        </w:r>
-      </w:hyperlink>
-    </w:p>
-    <w:p>
-      <w:pPr>
-        <w:pStyle w:val="TOC2"/>
-        <w:tabs>
-          <w:tab w:val="right" w:leader="dot" w:pos="7937"/>
-        </w:tabs>
-      </w:pPr>
-      <w:hyperlink w:anchor="__RefHeading___Toc1669_35880873481111111">
-        <w:r>
-          <w:rPr>
-            <w:rStyle w:val="IndexLink"/>
-            <w:webHidden/>
-          </w:rPr>
-          <w:t>3.2 Desain Website</w:t>
-        </w:r>
-        <w:r>
-          <w:rPr>
-            <w:rStyle w:val="IndexLink"/>
-            <w:webHidden/>
-          </w:rPr>
-          <w:tab/>
-          <w:t>10</w:t>
-        </w:r>
-      </w:hyperlink>
-    </w:p>
-    <w:p>
-      <w:pPr>
-        <w:pStyle w:val="TOC2"/>
-        <w:tabs>
-          <w:tab w:val="right" w:leader="dot" w:pos="7937"/>
-        </w:tabs>
-      </w:pPr>
-      <w:hyperlink w:anchor="__RefHeading___Toc810_496259480">
-        <w:r>
-          <w:rPr>
-            <w:rStyle w:val="IndexLink"/>
-            <w:webHidden/>
-          </w:rPr>
-          <w:t>3.3 Subbab 3</w:t>
-        </w:r>
-        <w:r>
-          <w:rPr>
-            <w:rStyle w:val="IndexLink"/>
-            <w:webHidden/>
-          </w:rPr>
-          <w:tab/>
-          <w:t>10</w:t>
-        </w:r>
-      </w:hyperlink>
-    </w:p>
-    <w:p>
-      <w:pPr>
-        <w:pStyle w:val="TOC1"/>
-        <w:tabs>
-          <w:tab w:val="right" w:leader="dot" w:pos="7937"/>
-        </w:tabs>
-      </w:pPr>
-      <w:hyperlink w:anchor="__RefHeading___Toc1673_3588087348">
-        <w:r>
-          <w:rPr>
-            <w:rStyle w:val="IndexLink"/>
-            <w:webHidden/>
-          </w:rPr>
-          <w:t>BAB 4  IMPLEMENTASI</w:t>
-        </w:r>
-        <w:r>
-          <w:rPr>
-            <w:rStyle w:val="IndexLink"/>
-            <w:webHidden/>
-          </w:rPr>
-          <w:tab/>
-          <w:t>11</w:t>
-        </w:r>
-      </w:hyperlink>
-    </w:p>
-    <w:p>
-      <w:pPr>
-        <w:pStyle w:val="TOC2"/>
-        <w:tabs>
-          <w:tab w:val="right" w:leader="dot" w:pos="7937"/>
-        </w:tabs>
-      </w:pPr>
-      <w:hyperlink w:anchor="__RefHeading___Toc1675_3588087348">
-        <w:r>
-          <w:rPr>
-            <w:rStyle w:val="IndexLink"/>
-            <w:webHidden/>
-          </w:rPr>
-          <w:t>4.1 Sub Topik Bab 4</w:t>
-        </w:r>
-        <w:r>
-          <w:rPr>
-            <w:rStyle w:val="IndexLink"/>
-            <w:webHidden/>
-          </w:rPr>
-          <w:tab/>
-          <w:t>11</w:t>
-        </w:r>
-      </w:hyperlink>
-    </w:p>
-    <w:p>
-      <w:pPr>
-        <w:pStyle w:val="TOC2"/>
-        <w:tabs>
-          <w:tab w:val="right" w:leader="dot" w:pos="7937"/>
-        </w:tabs>
-      </w:pPr>
-      <w:hyperlink w:anchor="__RefHeading___Toc1677_3588087348">
-        <w:r>
-          <w:rPr>
-            <w:rStyle w:val="IndexLink"/>
-            <w:webHidden/>
-          </w:rPr>
-          <w:t>4.2 Sub Topik Bab 4</w:t>
-        </w:r>
-        <w:r>
-          <w:rPr>
-            <w:rStyle w:val="IndexLink"/>
-            <w:webHidden/>
-          </w:rPr>
-          <w:tab/>
-          <w:t>11</w:t>
-        </w:r>
-      </w:hyperlink>
-    </w:p>
-    <w:p>
-      <w:pPr>
-        <w:pStyle w:val="TOC2"/>
-        <w:tabs>
-          <w:tab w:val="right" w:leader="dot" w:pos="7937"/>
-        </w:tabs>
-      </w:pPr>
-      <w:hyperlink w:anchor="__RefHeading___Toc1679_3588087348">
-        <w:r>
-          <w:rPr>
-            <w:rStyle w:val="IndexLink"/>
-            <w:webHidden/>
-          </w:rPr>
-          <w:t>4.3 Sub Topik Bab 4</w:t>
-        </w:r>
-        <w:r>
-          <w:rPr>
-            <w:rStyle w:val="IndexLink"/>
-            <w:webHidden/>
-          </w:rPr>
-          <w:tab/>
-          <w:t>11</w:t>
-        </w:r>
-      </w:hyperlink>
-    </w:p>
-    <w:p>
-      <w:pPr>
-        <w:pStyle w:val="TOC1"/>
-        <w:tabs>
-          <w:tab w:val="right" w:leader="dot" w:pos="7937"/>
-        </w:tabs>
-      </w:pPr>
-      <w:hyperlink w:anchor="__RefHeading___Toc1681_3588087348">
-        <w:r>
-          <w:rPr>
-            <w:rStyle w:val="IndexLink"/>
-            <w:webHidden/>
-          </w:rPr>
-          <w:t>BAB 5  PENGUJIAN</w:t>
-        </w:r>
-        <w:r>
-          <w:rPr>
-            <w:rStyle w:val="IndexLink"/>
-            <w:webHidden/>
-          </w:rPr>
-          <w:tab/>
-          <w:t>12</w:t>
-        </w:r>
-      </w:hyperlink>
-    </w:p>
-    <w:p>
-      <w:pPr>
-        <w:pStyle w:val="TOC2"/>
-        <w:tabs>
-          <w:tab w:val="right" w:leader="dot" w:pos="7937"/>
-        </w:tabs>
-      </w:pPr>
-      <w:hyperlink w:anchor="__RefHeading___Toc1683_3588087348">
-        <w:r>
-          <w:rPr>
-            <w:rStyle w:val="IndexLink"/>
-            <w:webHidden/>
-          </w:rPr>
-          <w:t>5.1 Sub Topik Bab 5</w:t>
-        </w:r>
-        <w:r>
-          <w:rPr>
-            <w:rStyle w:val="IndexLink"/>
-            <w:webHidden/>
-          </w:rPr>
-          <w:tab/>
-          <w:t>12</w:t>
-        </w:r>
-      </w:hyperlink>
-    </w:p>
-    <w:p>
-      <w:pPr>
-        <w:pStyle w:val="TOC2"/>
-        <w:tabs>
-          <w:tab w:val="right" w:leader="dot" w:pos="7937"/>
-        </w:tabs>
-      </w:pPr>
-      <w:hyperlink w:anchor="__RefHeading___Toc1685_3588087348">
-        <w:r>
-          <w:rPr>
-            <w:rStyle w:val="IndexLink"/>
-            <w:webHidden/>
-          </w:rPr>
-          <w:t xml:space="preserve">5.2 Pengujian </w:t>
-        </w:r>
-        <w:r>
-          <w:rPr>
-            <w:rStyle w:val="IndexLink"/>
-            <w:i/>
-          </w:rPr>
-          <w:t>Black Box</w:t>
-        </w:r>
-        <w:r>
-          <w:rPr>
-            <w:rStyle w:val="IndexLink"/>
-          </w:rPr>
-          <w:tab/>
-          <w:t>12</w:t>
-        </w:r>
-      </w:hyperlink>
-    </w:p>
-    <w:p>
-      <w:pPr>
-        <w:pStyle w:val="TOC2"/>
-        <w:tabs>
-          <w:tab w:val="right" w:leader="dot" w:pos="7937"/>
-        </w:tabs>
-      </w:pPr>
-      <w:hyperlink w:anchor="__RefHeading___Toc1687_3588087348">
-        <w:r>
-          <w:rPr>
-            <w:rStyle w:val="IndexLink"/>
-            <w:webHidden/>
-          </w:rPr>
-          <w:t xml:space="preserve">5.3 Pengujian </w:t>
-        </w:r>
-        <w:r>
-          <w:rPr>
-            <w:rStyle w:val="IndexLink"/>
-            <w:i/>
-          </w:rPr>
-          <w:t>White</w:t>
-        </w:r>
-        <w:r>
-          <w:rPr>
-            <w:rStyle w:val="IndexLink"/>
-          </w:rPr>
-          <w:t xml:space="preserve"> </w:t>
-        </w:r>
-        <w:r>
-          <w:rPr>
-            <w:rStyle w:val="IndexLink"/>
-            <w:i/>
-          </w:rPr>
-          <w:t>Box</w:t>
-        </w:r>
-        <w:r>
-          <w:rPr>
-            <w:rStyle w:val="IndexLink"/>
-          </w:rPr>
-          <w:tab/>
-          <w:t>12</w:t>
-        </w:r>
-      </w:hyperlink>
-    </w:p>
-    <w:p>
-      <w:pPr>
-        <w:pStyle w:val="TOC2"/>
-        <w:tabs>
-          <w:tab w:val="right" w:leader="dot" w:pos="7937"/>
-        </w:tabs>
-      </w:pPr>
-      <w:hyperlink w:anchor="__RefHeading___Toc1689_3588087348">
-        <w:r>
-          <w:rPr>
-            <w:rStyle w:val="IndexLink"/>
-            <w:webHidden/>
-          </w:rPr>
-          <w:t xml:space="preserve">5.4 </w:t>
-        </w:r>
-        <w:r>
-          <w:rPr>
-            <w:rStyle w:val="IndexLink"/>
-            <w:i/>
-          </w:rPr>
-          <w:t>User</w:t>
-        </w:r>
-        <w:r>
-          <w:rPr>
-            <w:rStyle w:val="IndexLink"/>
-          </w:rPr>
-          <w:t xml:space="preserve"> </w:t>
-        </w:r>
-        <w:r>
-          <w:rPr>
-            <w:rStyle w:val="IndexLink"/>
-            <w:i/>
-          </w:rPr>
-          <w:t>Acceptance</w:t>
-        </w:r>
-        <w:r>
-          <w:rPr>
-            <w:rStyle w:val="IndexLink"/>
-          </w:rPr>
-          <w:t xml:space="preserve"> </w:t>
-        </w:r>
-        <w:r>
-          <w:rPr>
-            <w:rStyle w:val="IndexLink"/>
-            <w:i/>
-          </w:rPr>
-          <w:t>Test</w:t>
-        </w:r>
-        <w:r>
-          <w:rPr>
-            <w:rStyle w:val="IndexLink"/>
-          </w:rPr>
-          <w:tab/>
-          <w:t>12</w:t>
-        </w:r>
-      </w:hyperlink>
-    </w:p>
-    <w:p>
-      <w:pPr>
-        <w:pStyle w:val="TOC2"/>
-        <w:tabs>
-          <w:tab w:val="right" w:leader="dot" w:pos="7937"/>
-        </w:tabs>
-      </w:pPr>
-      <w:hyperlink w:anchor="__RefHeading___Toc812_496259480">
-        <w:r>
-          <w:rPr>
-            <w:rStyle w:val="IndexLink"/>
-            <w:webHidden/>
-          </w:rPr>
-          <w:t xml:space="preserve">5.5 </w:t>
-        </w:r>
-        <w:r>
-          <w:rPr>
-            <w:rStyle w:val="IndexLink"/>
-            <w:i/>
-          </w:rPr>
-          <w:t>Benchmarking</w:t>
-        </w:r>
-        <w:r>
-          <w:rPr>
-            <w:rStyle w:val="IndexLink"/>
-          </w:rPr>
-          <w:tab/>
-          <w:t>12</w:t>
-        </w:r>
-      </w:hyperlink>
-    </w:p>
-    <w:p>
-      <w:pPr>
-        <w:pStyle w:val="TOC1"/>
-        <w:tabs>
-          <w:tab w:val="right" w:leader="dot" w:pos="7937"/>
-        </w:tabs>
-      </w:pPr>
-      <w:hyperlink w:anchor="__RefHeading___Toc1693_3588087348">
-        <w:r>
-          <w:rPr>
-            <w:rStyle w:val="IndexLink"/>
-            <w:webHidden/>
-          </w:rPr>
-          <w:t>BAB 6  SIMPULAN DAN SARAN</w:t>
-        </w:r>
-        <w:r>
-          <w:rPr>
-            <w:rStyle w:val="IndexLink"/>
-            <w:webHidden/>
-          </w:rPr>
-          <w:tab/>
-          <w:t>13</w:t>
-        </w:r>
-      </w:hyperlink>
-    </w:p>
-    <w:p>
-      <w:pPr>
-        <w:pStyle w:val="TOC2"/>
-        <w:tabs>
-          <w:tab w:val="right" w:leader="dot" w:pos="7937"/>
-        </w:tabs>
-      </w:pPr>
-      <w:hyperlink w:anchor="__RefHeading___Toc1695_3588087348">
-        <w:r>
-          <w:rPr>
-            <w:rStyle w:val="IndexLink"/>
-            <w:webHidden/>
-          </w:rPr>
-          <w:t>6.1 Simpulan</w:t>
-        </w:r>
-        <w:r>
-          <w:rPr>
-            <w:rStyle w:val="IndexLink"/>
-            <w:webHidden/>
-          </w:rPr>
-          <w:tab/>
-          <w:t>13</w:t>
-        </w:r>
-      </w:hyperlink>
-    </w:p>
-    <w:p>
-      <w:pPr>
-        <w:pStyle w:val="TOC2"/>
-        <w:tabs>
-          <w:tab w:val="right" w:leader="dot" w:pos="7937"/>
-        </w:tabs>
-      </w:pPr>
-      <w:hyperlink w:anchor="__RefHeading___Toc1697_3588087348">
-        <w:r>
-          <w:rPr>
-            <w:rStyle w:val="IndexLink"/>
-            <w:webHidden/>
-          </w:rPr>
-          <w:t>6.2 Saran</w:t>
-        </w:r>
-        <w:r>
-          <w:rPr>
-            <w:rStyle w:val="IndexLink"/>
-            <w:webHidden/>
-          </w:rPr>
-          <w:tab/>
-          <w:t>13</w:t>
-        </w:r>
-      </w:hyperlink>
-    </w:p>
-    <w:p>
-      <w:pPr>
-        <w:pStyle w:val="TOC1"/>
-        <w:tabs>
-          <w:tab w:val="right" w:leader="dot" w:pos="7937"/>
-        </w:tabs>
-      </w:pPr>
-      <w:hyperlink w:anchor="__RefHeading___Toc1699_3588087348">
-        <w:r>
-          <w:rPr>
-            <w:rStyle w:val="IndexLink"/>
-            <w:webHidden/>
-          </w:rPr>
-          <w:t>DAFTAR PUSTAKA</w:t>
-        </w:r>
-        <w:r>
-          <w:rPr>
-            <w:rStyle w:val="IndexLink"/>
-            <w:webHidden/>
-          </w:rPr>
-          <w:tab/>
-          <w:t>14</w:t>
-        </w:r>
-      </w:hyperlink>
-    </w:p>
-    <w:p>
-      <w:r>
-        <w:lastRenderedPageBreak/>
-        <w:br/>
-      </w:r>
-      <w:r>
-        <w:fldChar w:fldCharType="end"/>
-      </w:r>
-    </w:p>
     <w:sdt>
       <w:sdtPr>
         <w:rPr>
@@ -2251,27 +1335,7 @@
                 <w:noProof/>
                 <w:lang w:val="en-US"/>
               </w:rPr>
-              <w:t>One Cy</w:t>
-            </w:r>
-            <w:r>
-              <w:rPr>
-                <w:rStyle w:val="Hyperlink"/>
-                <w:i/>
-                <w:iCs/>
-                <w:noProof/>
-                <w:lang w:val="en-US"/>
-              </w:rPr>
-              <w:t>c</w:t>
-            </w:r>
-            <w:r>
-              <w:rPr>
-                <w:rStyle w:val="Hyperlink"/>
-                <w:i/>
-                <w:iCs/>
-                <w:noProof/>
-                <w:lang w:val="en-US"/>
-              </w:rPr>
-              <w:t>le Policy</w:t>
+              <w:t>One Cycle Policy</w:t>
             </w:r>
             <w:r>
               <w:rPr>
@@ -5728,61 +4792,14 @@
             <w:t>tidak akan ditetapkan secara eksak tetapi akan diperbaharui secara berkala dengan variasi nilai yang telah ditentukan batasan berupa nilai minimum dan maksimumnya.</w:t>
           </w:r>
         </w:p>
-        <w:p/>
         <w:p>
           <w:pPr>
-            <w:pStyle w:val="Heading2"/>
-            <w:numPr>
-              <w:ilvl w:val="1"/>
-              <w:numId w:val="4"/>
-            </w:numPr>
-            <w:rPr>
-              <w:i/>
-              <w:iCs/>
+            <w:rPr>
               <w:lang w:val="en-US"/>
             </w:rPr>
           </w:pPr>
           <w:bookmarkStart w:id="40" w:name="__RefHeading___Toc1661_3588087348"/>
-          <w:bookmarkStart w:id="41" w:name="_Toc39770346"/>
           <w:bookmarkEnd w:id="40"/>
-          <w:r>
-            <w:rPr>
-              <w:i/>
-              <w:iCs/>
-              <w:lang w:val="en-US"/>
-            </w:rPr>
-            <w:t>One Cycle Policy</w:t>
-          </w:r>
-          <w:bookmarkEnd w:id="41"/>
-          <w:r>
-            <w:rPr>
-              <w:i/>
-              <w:iCs/>
-              <w:lang w:val="en-US"/>
-            </w:rPr>
-            <w:t xml:space="preserve"> </w:t>
-          </w:r>
-        </w:p>
-        <w:p>
-          <w:pPr>
-            <w:ind w:left="720"/>
-          </w:pPr>
-          <w:hyperlink r:id="rId12" w:history="1">
-            <w:r>
-              <w:rPr>
-                <w:rStyle w:val="Hyperlink"/>
-              </w:rPr>
-              <w:t>https://arxiv.org/pdf/1803.09820.pdf</w:t>
-            </w:r>
-          </w:hyperlink>
-        </w:p>
-        <w:p>
-          <w:pPr>
-            <w:ind w:left="720"/>
-            <w:rPr>
-              <w:lang w:val="en-US"/>
-            </w:rPr>
-          </w:pPr>
         </w:p>
         <w:p>
           <w:pPr>
@@ -5796,7 +4813,7 @@
               <w:iCs/>
             </w:rPr>
           </w:pPr>
-          <w:bookmarkStart w:id="42" w:name="_Toc39770347"/>
+          <w:bookmarkStart w:id="41" w:name="_Toc39770347"/>
           <w:r>
             <w:rPr>
               <w:i/>
@@ -5804,7 +4821,7 @@
             </w:rPr>
             <w:t>FastAi</w:t>
           </w:r>
-          <w:bookmarkEnd w:id="42"/>
+          <w:bookmarkEnd w:id="41"/>
         </w:p>
         <w:p>
           <w:r>
@@ -5910,9 +4927,9 @@
               <w:numId w:val="4"/>
             </w:numPr>
           </w:pPr>
-          <w:bookmarkStart w:id="43" w:name="__RefHeading___Toc1663_3588087348"/>
-          <w:bookmarkStart w:id="44" w:name="_Toc39770348"/>
-          <w:bookmarkEnd w:id="43"/>
+          <w:bookmarkStart w:id="42" w:name="__RefHeading___Toc1663_3588087348"/>
+          <w:bookmarkStart w:id="43" w:name="_Toc39770348"/>
+          <w:bookmarkEnd w:id="42"/>
           <w:r>
             <w:rPr>
               <w:i/>
@@ -5920,7 +4937,7 @@
             </w:rPr>
             <w:t>Flask</w:t>
           </w:r>
-          <w:bookmarkEnd w:id="44"/>
+          <w:bookmarkEnd w:id="43"/>
         </w:p>
         <w:p>
           <w:pPr>
@@ -5954,11 +4971,7 @@
             <w:t xml:space="preserve">Micro Framework </w:t>
           </w:r>
           <w:r>
-            <w:t xml:space="preserve">karena Flask hanya menyediakan fungsi dasar dalam pengembangan web sehingga aplikasi web lebih </w:t>
-          </w:r>
-          <w:r>
-            <w:lastRenderedPageBreak/>
-            <w:t xml:space="preserve">mudah dikembangkan secara sederhana tetapi fungsionalitas lain juga dapat dikembangkan dan fungsionalitas tersebut dapat ditambahkan sebagai </w:t>
+            <w:t xml:space="preserve">karena Flask hanya menyediakan fungsi dasar dalam pengembangan web sehingga aplikasi web lebih mudah dikembangkan secara sederhana tetapi fungsionalitas lain juga dapat dikembangkan dan fungsionalitas tersebut dapat ditambahkan sebagai </w:t>
           </w:r>
           <w:r>
             <w:rPr>
@@ -5979,6 +4992,7 @@
               <w:rFonts w:eastAsia="Times New Roman" w:cs="Times New Roman"/>
               <w:color w:val="000000"/>
             </w:rPr>
+            <w:lastRenderedPageBreak/>
             <w:t xml:space="preserve">Flask yang digunakan dalam kerja praktek ini untuk mengembangkan antarmuka pengguna website dan secara bersamaan dengan bahasa pemrograman HTML dan CSS akan dikoneksikan dengan model ResNet34 yang telah dilatih untuk mendeteksi malaria dari citra digital yang diunggah oleh pengguna.Flask merupakan </w:t>
           </w:r>
           <w:r>
@@ -6070,30 +5084,22 @@
               <w:lang w:val="en-US"/>
             </w:rPr>
           </w:pPr>
-          <w:bookmarkStart w:id="45" w:name="__RefHeading___Toc1968_3588087348"/>
-          <w:bookmarkStart w:id="46" w:name="_Toc39770349"/>
+          <w:bookmarkStart w:id="44" w:name="__RefHeading___Toc1968_3588087348"/>
+          <w:bookmarkStart w:id="45" w:name="_Toc39770349"/>
+          <w:bookmarkEnd w:id="44"/>
+          <w:r>
+            <w:rPr>
+              <w:lang w:val="en-US"/>
+            </w:rPr>
+            <w:t>Google C</w:t>
+          </w:r>
+          <w:r>
+            <w:rPr>
+              <w:lang w:val="en-US"/>
+            </w:rPr>
+            <w:t>olaboratory</w:t>
+          </w:r>
           <w:bookmarkEnd w:id="45"/>
-          <w:r>
-            <w:rPr>
-              <w:lang w:val="en-US"/>
-            </w:rPr>
-            <w:t xml:space="preserve">Google </w:t>
-          </w:r>
-          <w:proofErr w:type="spellStart"/>
-          <w:r>
-            <w:rPr>
-              <w:lang w:val="en-US"/>
-            </w:rPr>
-            <w:t>C</w:t>
-          </w:r>
-          <w:r>
-            <w:rPr>
-              <w:lang w:val="en-US"/>
-            </w:rPr>
-            <w:t>olaboratory</w:t>
-          </w:r>
-          <w:bookmarkEnd w:id="46"/>
-          <w:proofErr w:type="spellEnd"/>
         </w:p>
         <w:p>
           <w:pPr>
@@ -6124,7 +5130,22 @@
               <w:rFonts w:eastAsia="Times New Roman" w:cs="Times New Roman"/>
               <w:color w:val="000000"/>
             </w:rPr>
-            <w:t xml:space="preserve"> yang cocok untuk menjalankan kode program seperti machine learning, analisis data serta kebutuhan untuk edukasi. </w:t>
+            <w:t xml:space="preserve"> yang cocok untuk menjalankan kode program seperti machine learning, analisis data serta kebutuhan untuk edukasi</w:t>
+          </w:r>
+          <w:r>
+            <w:rPr>
+              <w:rFonts w:eastAsia="Times New Roman" w:cs="Times New Roman"/>
+              <w:color w:val="000000"/>
+              <w:lang w:val="en-US"/>
+            </w:rPr>
+            <w:t xml:space="preserve"> [8]</w:t>
+          </w:r>
+          <w:r>
+            <w:rPr>
+              <w:rFonts w:eastAsia="Times New Roman" w:cs="Times New Roman"/>
+              <w:color w:val="000000"/>
+            </w:rPr>
+            <w:t xml:space="preserve">. </w:t>
           </w:r>
         </w:p>
         <w:p>
@@ -6147,7 +5168,22 @@
               <w:rFonts w:eastAsia="Times New Roman" w:cs="Times New Roman"/>
               <w:color w:val="000000"/>
             </w:rPr>
-            <w:t xml:space="preserve"> Nvidia K80s yang memiliki batasan </w:t>
+            <w:t xml:space="preserve"> Nvidia K80s</w:t>
+          </w:r>
+          <w:r>
+            <w:rPr>
+              <w:rFonts w:eastAsia="Times New Roman" w:cs="Times New Roman"/>
+              <w:color w:val="000000"/>
+              <w:lang w:val="en-US"/>
+            </w:rPr>
+            <w:t xml:space="preserve"> dan TPU</w:t>
+          </w:r>
+          <w:r>
+            <w:rPr>
+              <w:rFonts w:eastAsia="Times New Roman" w:cs="Times New Roman"/>
+              <w:color w:val="000000"/>
+            </w:rPr>
+            <w:t xml:space="preserve"> yang memiliki batasan </w:t>
           </w:r>
           <w:r>
             <w:rPr>
@@ -6187,20 +5223,6 @@
               <w:color w:val="000000"/>
             </w:rPr>
             <w:t>Dalam kerja praktek ini, Google Colaboratory digunakan untuk menjalankan kode program untuk melatih dan melakukan analisis terhadap model ResNet34 dan dataset sel darah merah.</w:t>
-          </w:r>
-        </w:p>
-        <w:p>
-          <w:pPr>
-            <w:ind w:firstLine="720"/>
-            <w:rPr>
-              <w:lang w:val="en-US"/>
-            </w:rPr>
-          </w:pPr>
-          <w:r>
-            <w:rPr>
-              <w:lang w:val="en-US"/>
-            </w:rPr>
-            <w:t>https://research.google.com/colaboratory/faq.html</w:t>
           </w:r>
         </w:p>
         <w:p>
@@ -6228,15 +5250,14 @@
               <w:lang w:val="en-US"/>
             </w:rPr>
           </w:pPr>
-          <w:bookmarkStart w:id="47" w:name="_Toc39770350"/>
+          <w:bookmarkStart w:id="46" w:name="_Toc39770350"/>
           <w:r>
             <w:rPr>
               <w:lang w:val="en-US"/>
             </w:rPr>
-            <w:lastRenderedPageBreak/>
             <w:t>Freelancer – Bootstrap Theme</w:t>
           </w:r>
-          <w:bookmarkEnd w:id="47"/>
+          <w:bookmarkEnd w:id="46"/>
         </w:p>
         <w:p>
           <w:pPr>
@@ -6254,41 +5275,13 @@
             </w:rPr>
             <w:t xml:space="preserve">Freelancer adalah template HTML CSS </w:t>
           </w:r>
-          <w:proofErr w:type="spellStart"/>
           <w:r>
             <w:rPr>
               <w:rFonts w:eastAsia="Times New Roman" w:cs="Times New Roman"/>
               <w:color w:val="000000"/>
               <w:lang w:val="en-US"/>
             </w:rPr>
-            <w:t>dengan</w:t>
-          </w:r>
-          <w:proofErr w:type="spellEnd"/>
-          <w:r>
-            <w:rPr>
-              <w:rFonts w:eastAsia="Times New Roman" w:cs="Times New Roman"/>
-              <w:color w:val="000000"/>
-              <w:lang w:val="en-US"/>
-            </w:rPr>
-            <w:t xml:space="preserve"> </w:t>
-          </w:r>
-          <w:proofErr w:type="spellStart"/>
-          <w:r>
-            <w:rPr>
-              <w:rFonts w:eastAsia="Times New Roman" w:cs="Times New Roman"/>
-              <w:color w:val="000000"/>
-              <w:lang w:val="en-US"/>
-            </w:rPr>
-            <w:t>desain</w:t>
-          </w:r>
-          <w:proofErr w:type="spellEnd"/>
-          <w:r>
-            <w:rPr>
-              <w:rFonts w:eastAsia="Times New Roman" w:cs="Times New Roman"/>
-              <w:color w:val="000000"/>
-              <w:lang w:val="en-US"/>
-            </w:rPr>
-            <w:t xml:space="preserve"> </w:t>
+            <w:t xml:space="preserve">dengan desain </w:t>
           </w:r>
           <w:r>
             <w:rPr>
@@ -6306,151 +5299,7 @@
               <w:color w:val="000000"/>
               <w:lang w:val="en-US"/>
             </w:rPr>
-            <w:t xml:space="preserve"> yang </w:t>
-          </w:r>
-          <w:proofErr w:type="spellStart"/>
-          <w:r>
-            <w:rPr>
-              <w:rFonts w:eastAsia="Times New Roman" w:cs="Times New Roman"/>
-              <w:color w:val="000000"/>
-              <w:lang w:val="en-US"/>
-            </w:rPr>
-            <w:t>memiliki</w:t>
-          </w:r>
-          <w:proofErr w:type="spellEnd"/>
-          <w:r>
-            <w:rPr>
-              <w:rFonts w:eastAsia="Times New Roman" w:cs="Times New Roman"/>
-              <w:color w:val="000000"/>
-              <w:lang w:val="en-US"/>
-            </w:rPr>
-            <w:t xml:space="preserve"> </w:t>
-          </w:r>
-          <w:proofErr w:type="spellStart"/>
-          <w:r>
-            <w:rPr>
-              <w:rFonts w:eastAsia="Times New Roman" w:cs="Times New Roman"/>
-              <w:color w:val="000000"/>
-              <w:lang w:val="en-US"/>
-            </w:rPr>
-            <w:t>fitur</w:t>
-          </w:r>
-          <w:proofErr w:type="spellEnd"/>
-          <w:r>
-            <w:rPr>
-              <w:rFonts w:eastAsia="Times New Roman" w:cs="Times New Roman"/>
-              <w:color w:val="000000"/>
-              <w:lang w:val="en-US"/>
-            </w:rPr>
-            <w:t xml:space="preserve"> </w:t>
-          </w:r>
-          <w:proofErr w:type="spellStart"/>
-          <w:r>
-            <w:rPr>
-              <w:rFonts w:eastAsia="Times New Roman" w:cs="Times New Roman"/>
-              <w:color w:val="000000"/>
-              <w:lang w:val="en-US"/>
-            </w:rPr>
-            <w:t>seperti</w:t>
-          </w:r>
-          <w:proofErr w:type="spellEnd"/>
-          <w:r>
-            <w:rPr>
-              <w:rFonts w:eastAsia="Times New Roman" w:cs="Times New Roman"/>
-              <w:color w:val="000000"/>
-              <w:lang w:val="en-US"/>
-            </w:rPr>
-            <w:t xml:space="preserve"> </w:t>
-          </w:r>
-          <w:proofErr w:type="spellStart"/>
-          <w:r>
-            <w:rPr>
-              <w:rFonts w:eastAsia="Times New Roman" w:cs="Times New Roman"/>
-              <w:color w:val="000000"/>
-              <w:lang w:val="en-US"/>
-            </w:rPr>
-            <w:t>bagian</w:t>
-          </w:r>
-          <w:proofErr w:type="spellEnd"/>
-          <w:r>
-            <w:rPr>
-              <w:rFonts w:eastAsia="Times New Roman" w:cs="Times New Roman"/>
-              <w:color w:val="000000"/>
-              <w:lang w:val="en-US"/>
-            </w:rPr>
-            <w:t xml:space="preserve"> </w:t>
-          </w:r>
-          <w:proofErr w:type="spellStart"/>
-          <w:r>
-            <w:rPr>
-              <w:rFonts w:eastAsia="Times New Roman" w:cs="Times New Roman"/>
-              <w:color w:val="000000"/>
-              <w:lang w:val="en-US"/>
-            </w:rPr>
-            <w:t>profil</w:t>
-          </w:r>
-          <w:proofErr w:type="spellEnd"/>
-          <w:r>
-            <w:rPr>
-              <w:rFonts w:eastAsia="Times New Roman" w:cs="Times New Roman"/>
-              <w:color w:val="000000"/>
-              <w:lang w:val="en-US"/>
-            </w:rPr>
-            <w:t xml:space="preserve">, </w:t>
-          </w:r>
-          <w:proofErr w:type="spellStart"/>
-          <w:r>
-            <w:rPr>
-              <w:rFonts w:eastAsia="Times New Roman" w:cs="Times New Roman"/>
-              <w:color w:val="000000"/>
-              <w:lang w:val="en-US"/>
-            </w:rPr>
-            <w:t>bagian</w:t>
-          </w:r>
-          <w:proofErr w:type="spellEnd"/>
-          <w:r>
-            <w:rPr>
-              <w:rFonts w:eastAsia="Times New Roman" w:cs="Times New Roman"/>
-              <w:color w:val="000000"/>
-              <w:lang w:val="en-US"/>
-            </w:rPr>
-            <w:t xml:space="preserve"> </w:t>
-          </w:r>
-          <w:proofErr w:type="spellStart"/>
-          <w:r>
-            <w:rPr>
-              <w:rFonts w:eastAsia="Times New Roman" w:cs="Times New Roman"/>
-              <w:color w:val="000000"/>
-              <w:lang w:val="en-US"/>
-            </w:rPr>
-            <w:t>portofolio</w:t>
-          </w:r>
-          <w:proofErr w:type="spellEnd"/>
-          <w:r>
-            <w:rPr>
-              <w:rFonts w:eastAsia="Times New Roman" w:cs="Times New Roman"/>
-              <w:color w:val="000000"/>
-              <w:lang w:val="en-US"/>
-            </w:rPr>
-            <w:t xml:space="preserve"> </w:t>
-          </w:r>
-          <w:proofErr w:type="spellStart"/>
-          <w:r>
-            <w:rPr>
-              <w:rFonts w:eastAsia="Times New Roman" w:cs="Times New Roman"/>
-              <w:color w:val="000000"/>
-              <w:lang w:val="en-US"/>
-            </w:rPr>
-            <w:t>berbentuk</w:t>
-          </w:r>
-          <w:proofErr w:type="spellEnd"/>
-          <w:r>
-            <w:rPr>
-              <w:rFonts w:eastAsia="Times New Roman" w:cs="Times New Roman"/>
-              <w:color w:val="000000"/>
-              <w:lang w:val="en-US"/>
-            </w:rPr>
-            <w:t xml:space="preserve"> </w:t>
+            <w:t xml:space="preserve"> yang memiliki fitur seperti bagian profil, bagian portofolio berbentuk </w:t>
           </w:r>
           <w:r>
             <w:rPr>
@@ -6468,7 +5317,16 @@
               <w:color w:val="000000"/>
               <w:lang w:val="en-US"/>
             </w:rPr>
-            <w:t xml:space="preserve"> yang responsive, </w:t>
+            <w:t xml:space="preserve"> yang </w:t>
+          </w:r>
+          <w:r>
+            <w:rPr>
+              <w:rFonts w:eastAsia="Times New Roman" w:cs="Times New Roman"/>
+              <w:color w:val="000000"/>
+              <w:lang w:val="en-US"/>
+            </w:rPr>
+            <w:lastRenderedPageBreak/>
+            <w:t xml:space="preserve">responsive, </w:t>
           </w:r>
           <w:r>
             <w:rPr>
@@ -6480,121 +5338,53 @@
             </w:rPr>
             <w:t xml:space="preserve">window modal </w:t>
           </w:r>
-          <w:proofErr w:type="spellStart"/>
           <w:r>
             <w:rPr>
               <w:rFonts w:eastAsia="Times New Roman" w:cs="Times New Roman"/>
               <w:color w:val="000000"/>
               <w:lang w:val="en-US"/>
             </w:rPr>
-            <w:t>untuk</w:t>
-          </w:r>
-          <w:proofErr w:type="spellEnd"/>
+            <w:t xml:space="preserve">untuk </w:t>
+          </w:r>
           <w:r>
             <w:rPr>
               <w:rFonts w:eastAsia="Times New Roman" w:cs="Times New Roman"/>
               <w:color w:val="000000"/>
               <w:lang w:val="en-US"/>
             </w:rPr>
-            <w:t xml:space="preserve"> </w:t>
-          </w:r>
-          <w:proofErr w:type="spellStart"/>
+            <w:t xml:space="preserve">menampilkan detail </w:t>
+          </w:r>
           <w:r>
             <w:rPr>
               <w:rFonts w:eastAsia="Times New Roman" w:cs="Times New Roman"/>
               <w:color w:val="000000"/>
               <w:lang w:val="en-US"/>
             </w:rPr>
-            <w:t>menampilkan</w:t>
-          </w:r>
-          <w:proofErr w:type="spellEnd"/>
+            <w:t xml:space="preserve">setiap item </w:t>
+          </w:r>
           <w:r>
             <w:rPr>
               <w:rFonts w:eastAsia="Times New Roman" w:cs="Times New Roman"/>
               <w:color w:val="000000"/>
               <w:lang w:val="en-US"/>
             </w:rPr>
-            <w:t xml:space="preserve"> detail </w:t>
-          </w:r>
-          <w:proofErr w:type="spellStart"/>
+            <w:t>portfolio dan formulir kontak berbasis PHP</w:t>
+          </w:r>
           <w:r>
             <w:rPr>
               <w:rFonts w:eastAsia="Times New Roman" w:cs="Times New Roman"/>
               <w:color w:val="000000"/>
               <w:lang w:val="en-US"/>
             </w:rPr>
-            <w:t>setiap</w:t>
-          </w:r>
-          <w:proofErr w:type="spellEnd"/>
+            <w:t xml:space="preserve"> [10]</w:t>
+          </w:r>
           <w:r>
             <w:rPr>
               <w:rFonts w:eastAsia="Times New Roman" w:cs="Times New Roman"/>
               <w:color w:val="000000"/>
               <w:lang w:val="en-US"/>
             </w:rPr>
-            <w:t xml:space="preserve"> item </w:t>
-          </w:r>
-          <w:r>
-            <w:rPr>
-              <w:rFonts w:eastAsia="Times New Roman" w:cs="Times New Roman"/>
-              <w:color w:val="000000"/>
-              <w:lang w:val="en-US"/>
-            </w:rPr>
-            <w:t xml:space="preserve">portfolio dan </w:t>
-          </w:r>
-          <w:proofErr w:type="spellStart"/>
-          <w:r>
-            <w:rPr>
-              <w:rFonts w:eastAsia="Times New Roman" w:cs="Times New Roman"/>
-              <w:color w:val="000000"/>
-              <w:lang w:val="en-US"/>
-            </w:rPr>
-            <w:t>formulir</w:t>
-          </w:r>
-          <w:proofErr w:type="spellEnd"/>
-          <w:r>
-            <w:rPr>
-              <w:rFonts w:eastAsia="Times New Roman" w:cs="Times New Roman"/>
-              <w:color w:val="000000"/>
-              <w:lang w:val="en-US"/>
-            </w:rPr>
-            <w:t xml:space="preserve"> </w:t>
-          </w:r>
-          <w:proofErr w:type="spellStart"/>
-          <w:r>
-            <w:rPr>
-              <w:rFonts w:eastAsia="Times New Roman" w:cs="Times New Roman"/>
-              <w:color w:val="000000"/>
-              <w:lang w:val="en-US"/>
-            </w:rPr>
-            <w:t>kontak</w:t>
-          </w:r>
-          <w:proofErr w:type="spellEnd"/>
-          <w:r>
-            <w:rPr>
-              <w:rFonts w:eastAsia="Times New Roman" w:cs="Times New Roman"/>
-              <w:color w:val="000000"/>
-              <w:lang w:val="en-US"/>
-            </w:rPr>
-            <w:t xml:space="preserve"> </w:t>
-          </w:r>
-          <w:proofErr w:type="spellStart"/>
-          <w:r>
-            <w:rPr>
-              <w:rFonts w:eastAsia="Times New Roman" w:cs="Times New Roman"/>
-              <w:color w:val="000000"/>
-              <w:lang w:val="en-US"/>
-            </w:rPr>
-            <w:t>berbasis</w:t>
-          </w:r>
-          <w:proofErr w:type="spellEnd"/>
-          <w:r>
-            <w:rPr>
-              <w:rFonts w:eastAsia="Times New Roman" w:cs="Times New Roman"/>
-              <w:color w:val="000000"/>
-              <w:lang w:val="en-US"/>
-            </w:rPr>
-            <w:t xml:space="preserve"> PHP. </w:t>
+            <w:t xml:space="preserve">. </w:t>
           </w:r>
         </w:p>
         <w:p>
@@ -6664,185 +5454,13 @@
               <w:lang w:val="en-US"/>
             </w:rPr>
           </w:pPr>
-          <w:proofErr w:type="spellStart"/>
           <w:r>
             <w:rPr>
               <w:rFonts w:eastAsia="Times New Roman" w:cs="Times New Roman"/>
               <w:color w:val="000000"/>
               <w:lang w:val="en-US"/>
             </w:rPr>
-            <w:t>Dalam</w:t>
-          </w:r>
-          <w:proofErr w:type="spellEnd"/>
-          <w:r>
-            <w:rPr>
-              <w:rFonts w:eastAsia="Times New Roman" w:cs="Times New Roman"/>
-              <w:color w:val="000000"/>
-              <w:lang w:val="en-US"/>
-            </w:rPr>
-            <w:t xml:space="preserve"> </w:t>
-          </w:r>
-          <w:proofErr w:type="spellStart"/>
-          <w:r>
-            <w:rPr>
-              <w:rFonts w:eastAsia="Times New Roman" w:cs="Times New Roman"/>
-              <w:color w:val="000000"/>
-              <w:lang w:val="en-US"/>
-            </w:rPr>
-            <w:t>kerja</w:t>
-          </w:r>
-          <w:proofErr w:type="spellEnd"/>
-          <w:r>
-            <w:rPr>
-              <w:rFonts w:eastAsia="Times New Roman" w:cs="Times New Roman"/>
-              <w:color w:val="000000"/>
-              <w:lang w:val="en-US"/>
-            </w:rPr>
-            <w:t xml:space="preserve"> </w:t>
-          </w:r>
-          <w:proofErr w:type="spellStart"/>
-          <w:r>
-            <w:rPr>
-              <w:rFonts w:eastAsia="Times New Roman" w:cs="Times New Roman"/>
-              <w:color w:val="000000"/>
-              <w:lang w:val="en-US"/>
-            </w:rPr>
-            <w:t>praktek</w:t>
-          </w:r>
-          <w:proofErr w:type="spellEnd"/>
-          <w:r>
-            <w:rPr>
-              <w:rFonts w:eastAsia="Times New Roman" w:cs="Times New Roman"/>
-              <w:color w:val="000000"/>
-              <w:lang w:val="en-US"/>
-            </w:rPr>
-            <w:t xml:space="preserve"> </w:t>
-          </w:r>
-          <w:proofErr w:type="spellStart"/>
-          <w:r>
-            <w:rPr>
-              <w:rFonts w:eastAsia="Times New Roman" w:cs="Times New Roman"/>
-              <w:color w:val="000000"/>
-              <w:lang w:val="en-US"/>
-            </w:rPr>
-            <w:t>ini</w:t>
-          </w:r>
-          <w:proofErr w:type="spellEnd"/>
-          <w:r>
-            <w:rPr>
-              <w:rFonts w:eastAsia="Times New Roman" w:cs="Times New Roman"/>
-              <w:color w:val="000000"/>
-              <w:lang w:val="en-US"/>
-            </w:rPr>
-            <w:t xml:space="preserve">, template Freelancer </w:t>
-          </w:r>
-          <w:proofErr w:type="spellStart"/>
-          <w:r>
-            <w:rPr>
-              <w:rFonts w:eastAsia="Times New Roman" w:cs="Times New Roman"/>
-              <w:color w:val="000000"/>
-              <w:lang w:val="en-US"/>
-            </w:rPr>
-            <w:t>akan</w:t>
-          </w:r>
-          <w:proofErr w:type="spellEnd"/>
-          <w:r>
-            <w:rPr>
-              <w:rFonts w:eastAsia="Times New Roman" w:cs="Times New Roman"/>
-              <w:color w:val="000000"/>
-              <w:lang w:val="en-US"/>
-            </w:rPr>
-            <w:t xml:space="preserve"> </w:t>
-          </w:r>
-          <w:proofErr w:type="spellStart"/>
-          <w:r>
-            <w:rPr>
-              <w:rFonts w:eastAsia="Times New Roman" w:cs="Times New Roman"/>
-              <w:color w:val="000000"/>
-              <w:lang w:val="en-US"/>
-            </w:rPr>
-            <w:t>digunakan</w:t>
-          </w:r>
-          <w:proofErr w:type="spellEnd"/>
-          <w:r>
-            <w:rPr>
-              <w:rFonts w:eastAsia="Times New Roman" w:cs="Times New Roman"/>
-              <w:color w:val="000000"/>
-              <w:lang w:val="en-US"/>
-            </w:rPr>
-            <w:t xml:space="preserve"> </w:t>
-          </w:r>
-          <w:proofErr w:type="spellStart"/>
-          <w:r>
-            <w:rPr>
-              <w:rFonts w:eastAsia="Times New Roman" w:cs="Times New Roman"/>
-              <w:color w:val="000000"/>
-              <w:lang w:val="en-US"/>
-            </w:rPr>
-            <w:t>sebagai</w:t>
-          </w:r>
-          <w:proofErr w:type="spellEnd"/>
-          <w:r>
-            <w:rPr>
-              <w:rFonts w:eastAsia="Times New Roman" w:cs="Times New Roman"/>
-              <w:color w:val="000000"/>
-              <w:lang w:val="en-US"/>
-            </w:rPr>
-            <w:t xml:space="preserve"> </w:t>
-          </w:r>
-          <w:proofErr w:type="spellStart"/>
-          <w:r>
-            <w:rPr>
-              <w:rFonts w:eastAsia="Times New Roman" w:cs="Times New Roman"/>
-              <w:color w:val="000000"/>
-              <w:lang w:val="en-US"/>
-            </w:rPr>
-            <w:t>struktur</w:t>
-          </w:r>
-          <w:proofErr w:type="spellEnd"/>
-          <w:r>
-            <w:rPr>
-              <w:rFonts w:eastAsia="Times New Roman" w:cs="Times New Roman"/>
-              <w:color w:val="000000"/>
-              <w:lang w:val="en-US"/>
-            </w:rPr>
-            <w:t xml:space="preserve"> </w:t>
-          </w:r>
-          <w:proofErr w:type="spellStart"/>
-          <w:r>
-            <w:rPr>
-              <w:rFonts w:eastAsia="Times New Roman" w:cs="Times New Roman"/>
-              <w:color w:val="000000"/>
-              <w:lang w:val="en-US"/>
-            </w:rPr>
-            <w:t>tampilan</w:t>
-          </w:r>
-          <w:proofErr w:type="spellEnd"/>
-          <w:r>
-            <w:rPr>
-              <w:rFonts w:eastAsia="Times New Roman" w:cs="Times New Roman"/>
-              <w:color w:val="000000"/>
-              <w:lang w:val="en-US"/>
-            </w:rPr>
-            <w:t xml:space="preserve"> </w:t>
-          </w:r>
-          <w:proofErr w:type="spellStart"/>
-          <w:r>
-            <w:rPr>
-              <w:rFonts w:eastAsia="Times New Roman" w:cs="Times New Roman"/>
-              <w:color w:val="000000"/>
-              <w:lang w:val="en-US"/>
-            </w:rPr>
-            <w:t>utama</w:t>
-          </w:r>
-          <w:proofErr w:type="spellEnd"/>
-          <w:r>
-            <w:rPr>
-              <w:rFonts w:eastAsia="Times New Roman" w:cs="Times New Roman"/>
-              <w:color w:val="000000"/>
-              <w:lang w:val="en-US"/>
-            </w:rPr>
-            <w:t xml:space="preserve"> </w:t>
+            <w:t xml:space="preserve">Dalam kerja praktek ini, template Freelancer akan digunakan sebagai struktur tampilan utama </w:t>
           </w:r>
           <w:r>
             <w:rPr>
@@ -6860,115 +5478,7 @@
               <w:color w:val="000000"/>
               <w:lang w:val="en-US"/>
             </w:rPr>
-            <w:t xml:space="preserve"> dan </w:t>
-          </w:r>
-          <w:proofErr w:type="spellStart"/>
-          <w:r>
-            <w:rPr>
-              <w:rFonts w:eastAsia="Times New Roman" w:cs="Times New Roman"/>
-              <w:color w:val="000000"/>
-              <w:lang w:val="en-US"/>
-            </w:rPr>
-            <w:t>dilakukan</w:t>
-          </w:r>
-          <w:proofErr w:type="spellEnd"/>
-          <w:r>
-            <w:rPr>
-              <w:rFonts w:eastAsia="Times New Roman" w:cs="Times New Roman"/>
-              <w:color w:val="000000"/>
-              <w:lang w:val="en-US"/>
-            </w:rPr>
-            <w:t xml:space="preserve"> </w:t>
-          </w:r>
-          <w:proofErr w:type="spellStart"/>
-          <w:r>
-            <w:rPr>
-              <w:rFonts w:eastAsia="Times New Roman" w:cs="Times New Roman"/>
-              <w:color w:val="000000"/>
-              <w:lang w:val="en-US"/>
-            </w:rPr>
-            <w:t>penyesuaian</w:t>
-          </w:r>
-          <w:proofErr w:type="spellEnd"/>
-          <w:r>
-            <w:rPr>
-              <w:rFonts w:eastAsia="Times New Roman" w:cs="Times New Roman"/>
-              <w:color w:val="000000"/>
-              <w:lang w:val="en-US"/>
-            </w:rPr>
-            <w:t xml:space="preserve"> </w:t>
-          </w:r>
-          <w:proofErr w:type="spellStart"/>
-          <w:r>
-            <w:rPr>
-              <w:rFonts w:eastAsia="Times New Roman" w:cs="Times New Roman"/>
-              <w:color w:val="000000"/>
-              <w:lang w:val="en-US"/>
-            </w:rPr>
-            <w:t>sesuai</w:t>
-          </w:r>
-          <w:proofErr w:type="spellEnd"/>
-          <w:r>
-            <w:rPr>
-              <w:rFonts w:eastAsia="Times New Roman" w:cs="Times New Roman"/>
-              <w:color w:val="000000"/>
-              <w:lang w:val="en-US"/>
-            </w:rPr>
-            <w:t xml:space="preserve"> </w:t>
-          </w:r>
-          <w:proofErr w:type="spellStart"/>
-          <w:r>
-            <w:rPr>
-              <w:rFonts w:eastAsia="Times New Roman" w:cs="Times New Roman"/>
-              <w:color w:val="000000"/>
-              <w:lang w:val="en-US"/>
-            </w:rPr>
-            <w:t>dengan</w:t>
-          </w:r>
-          <w:proofErr w:type="spellEnd"/>
-          <w:r>
-            <w:rPr>
-              <w:rFonts w:eastAsia="Times New Roman" w:cs="Times New Roman"/>
-              <w:color w:val="000000"/>
-              <w:lang w:val="en-US"/>
-            </w:rPr>
-            <w:t xml:space="preserve"> </w:t>
-          </w:r>
-          <w:proofErr w:type="spellStart"/>
-          <w:r>
-            <w:rPr>
-              <w:rFonts w:eastAsia="Times New Roman" w:cs="Times New Roman"/>
-              <w:color w:val="000000"/>
-              <w:lang w:val="en-US"/>
-            </w:rPr>
-            <w:t>kebutuhan</w:t>
-          </w:r>
-          <w:proofErr w:type="spellEnd"/>
-          <w:r>
-            <w:rPr>
-              <w:rFonts w:eastAsia="Times New Roman" w:cs="Times New Roman"/>
-              <w:color w:val="000000"/>
-              <w:lang w:val="en-US"/>
-            </w:rPr>
-            <w:t xml:space="preserve"> </w:t>
-          </w:r>
-          <w:proofErr w:type="spellStart"/>
-          <w:r>
-            <w:rPr>
-              <w:rFonts w:eastAsia="Times New Roman" w:cs="Times New Roman"/>
-              <w:color w:val="000000"/>
-              <w:lang w:val="en-US"/>
-            </w:rPr>
-            <w:t>tampilan</w:t>
-          </w:r>
-          <w:proofErr w:type="spellEnd"/>
-          <w:r>
-            <w:rPr>
-              <w:rFonts w:eastAsia="Times New Roman" w:cs="Times New Roman"/>
-              <w:color w:val="000000"/>
-              <w:lang w:val="en-US"/>
-            </w:rPr>
-            <w:t xml:space="preserve"> </w:t>
+            <w:t xml:space="preserve"> dan dilakukan penyesuaian sesuai dengan kebutuhan tampilan </w:t>
           </w:r>
           <w:r>
             <w:rPr>
@@ -6988,23 +5498,6 @@
             </w:rPr>
             <w:t xml:space="preserve">. </w:t>
           </w:r>
-        </w:p>
-        <w:p>
-          <w:pPr>
-            <w:ind w:left="720"/>
-            <w:rPr>
-              <w:lang w:val="en-US"/>
-            </w:rPr>
-          </w:pPr>
-          <w:hyperlink r:id="rId13" w:history="1">
-            <w:r>
-              <w:rPr>
-                <w:rStyle w:val="Hyperlink"/>
-                <w:lang w:val="en-US"/>
-              </w:rPr>
-              <w:t>https://github.com/BlackrockDigital/startbootstrap-freelancer</w:t>
-            </w:r>
-          </w:hyperlink>
         </w:p>
         <w:p>
           <w:pPr>
@@ -7022,11 +5515,11 @@
               <w:numId w:val="4"/>
             </w:numPr>
           </w:pPr>
-          <w:bookmarkStart w:id="48" w:name="_Toc39770351"/>
+          <w:bookmarkStart w:id="47" w:name="_Toc39770351"/>
           <w:r>
             <w:t>Dataset</w:t>
           </w:r>
-          <w:bookmarkEnd w:id="48"/>
+          <w:bookmarkEnd w:id="47"/>
         </w:p>
         <w:p>
           <w:r>
@@ -7070,8 +5563,8 @@
               <w:color w:val="000000"/>
             </w:rPr>
             <w:sectPr>
-              <w:headerReference w:type="default" r:id="rId14"/>
-              <w:footerReference w:type="default" r:id="rId15"/>
+              <w:headerReference w:type="default" r:id="rId12"/>
+              <w:footerReference w:type="default" r:id="rId13"/>
               <w:pgSz w:w="11906" w:h="16838"/>
               <w:pgMar w:top="1701" w:right="1701" w:bottom="1701" w:left="2268" w:header="720" w:footer="720" w:gutter="0"/>
               <w:cols w:space="720"/>
@@ -7097,19 +5590,19 @@
               <w:numId w:val="4"/>
             </w:numPr>
           </w:pPr>
-          <w:bookmarkStart w:id="49" w:name="__RefHeading___Toc1665_3588087348"/>
-          <w:bookmarkStart w:id="50" w:name="_heading=h.3o7alnk"/>
+          <w:bookmarkStart w:id="48" w:name="__RefHeading___Toc1665_3588087348"/>
+          <w:bookmarkStart w:id="49" w:name="_heading=h.3o7alnk"/>
+          <w:bookmarkEnd w:id="48"/>
           <w:bookmarkEnd w:id="49"/>
-          <w:bookmarkEnd w:id="50"/>
           <w:r>
             <w:lastRenderedPageBreak/>
             <w:br/>
           </w:r>
-          <w:bookmarkStart w:id="51" w:name="_Toc39770352"/>
+          <w:bookmarkStart w:id="50" w:name="_Toc39770352"/>
           <w:r>
             <w:t>ANALISIS DAN RANCANGAN SISTEM</w:t>
           </w:r>
-          <w:bookmarkEnd w:id="51"/>
+          <w:bookmarkEnd w:id="50"/>
         </w:p>
         <w:p/>
         <w:p>
@@ -7124,9 +5617,9 @@
               <w:iCs/>
             </w:rPr>
           </w:pPr>
-          <w:bookmarkStart w:id="52" w:name="__RefHeading___Toc808_496259480"/>
-          <w:bookmarkStart w:id="53" w:name="_Toc39770353"/>
-          <w:bookmarkEnd w:id="52"/>
+          <w:bookmarkStart w:id="51" w:name="__RefHeading___Toc808_496259480"/>
+          <w:bookmarkStart w:id="52" w:name="_Toc39770353"/>
+          <w:bookmarkEnd w:id="51"/>
           <w:r>
             <w:rPr>
               <w:i/>
@@ -7134,11 +5627,14 @@
             </w:rPr>
             <w:t>Data Preprocessing</w:t>
           </w:r>
-          <w:bookmarkEnd w:id="53"/>
+          <w:bookmarkEnd w:id="52"/>
         </w:p>
         <w:p>
           <w:pPr>
             <w:ind w:firstLine="720"/>
+            <w:rPr>
+              <w:lang w:val="en-US"/>
+            </w:rPr>
           </w:pPr>
           <w:r>
             <w:rPr>
@@ -7154,7 +5650,7 @@
               <w:rFonts w:eastAsia="Times New Roman" w:cs="Times New Roman"/>
               <w:color w:val="000000"/>
             </w:rPr>
-            <w:t>dataset citra sel darah merah yang dilakukan adalah</w:t>
+            <w:t>dataset citra sel darah merah dilakukan</w:t>
           </w:r>
           <w:r>
             <w:rPr>
@@ -7164,7 +5660,6 @@
             </w:rPr>
             <w:t xml:space="preserve"> </w:t>
           </w:r>
-          <w:proofErr w:type="spellStart"/>
           <w:r>
             <w:rPr>
               <w:rFonts w:eastAsia="Times New Roman" w:cs="Times New Roman"/>
@@ -7173,7 +5668,6 @@
             </w:rPr>
             <w:t>dengan</w:t>
           </w:r>
-          <w:proofErr w:type="spellEnd"/>
           <w:r>
             <w:rPr>
               <w:rFonts w:eastAsia="Times New Roman" w:cs="Times New Roman"/>
@@ -7295,115 +5789,38 @@
             </w:rPr>
             <w:t xml:space="preserve"> </w:t>
           </w:r>
-          <w:proofErr w:type="spellStart"/>
           <w:r>
             <w:rPr>
               <w:rFonts w:eastAsia="Times New Roman" w:cs="Times New Roman"/>
               <w:color w:val="000000"/>
               <w:lang w:val="en-US"/>
             </w:rPr>
-            <w:t>secara</w:t>
-          </w:r>
-          <w:proofErr w:type="spellEnd"/>
+            <w:t>secara acak</w:t>
+          </w:r>
           <w:r>
             <w:rPr>
               <w:rFonts w:eastAsia="Times New Roman" w:cs="Times New Roman"/>
               <w:color w:val="000000"/>
               <w:lang w:val="en-US"/>
             </w:rPr>
+            <w:t xml:space="preserve"> dan berimbang</w:t>
+          </w:r>
+          <w:r>
+            <w:rPr>
+              <w:rFonts w:eastAsia="Times New Roman" w:cs="Times New Roman"/>
+              <w:color w:val="000000"/>
+              <w:lang w:val="en-US"/>
+            </w:rPr>
+            <w:t xml:space="preserve"> menggunakan pustaka</w:t>
+          </w:r>
+          <w:r>
+            <w:rPr>
+              <w:rFonts w:eastAsia="Times New Roman" w:cs="Times New Roman"/>
+              <w:color w:val="000000"/>
+              <w:lang w:val="en-US"/>
+            </w:rPr>
             <w:t xml:space="preserve"> </w:t>
           </w:r>
-          <w:proofErr w:type="spellStart"/>
-          <w:r>
-            <w:rPr>
-              <w:rFonts w:eastAsia="Times New Roman" w:cs="Times New Roman"/>
-              <w:color w:val="000000"/>
-              <w:lang w:val="en-US"/>
-            </w:rPr>
-            <w:t>acak</w:t>
-          </w:r>
-          <w:proofErr w:type="spellEnd"/>
-          <w:r>
-            <w:rPr>
-              <w:rFonts w:eastAsia="Times New Roman" w:cs="Times New Roman"/>
-              <w:color w:val="000000"/>
-              <w:lang w:val="en-US"/>
-            </w:rPr>
-            <w:t xml:space="preserve"> dan </w:t>
-          </w:r>
-          <w:proofErr w:type="spellStart"/>
-          <w:r>
-            <w:rPr>
-              <w:rFonts w:eastAsia="Times New Roman" w:cs="Times New Roman"/>
-              <w:color w:val="000000"/>
-              <w:lang w:val="en-US"/>
-            </w:rPr>
-            <w:t>berimbang</w:t>
-          </w:r>
-          <w:proofErr w:type="spellEnd"/>
-          <w:r>
-            <w:rPr>
-              <w:rFonts w:eastAsia="Times New Roman" w:cs="Times New Roman"/>
-              <w:color w:val="000000"/>
-              <w:lang w:val="en-US"/>
-            </w:rPr>
-            <w:t xml:space="preserve"> </w:t>
-          </w:r>
-          <w:proofErr w:type="spellStart"/>
-          <w:r>
-            <w:rPr>
-              <w:rFonts w:eastAsia="Times New Roman" w:cs="Times New Roman"/>
-              <w:color w:val="000000"/>
-              <w:lang w:val="en-US"/>
-            </w:rPr>
-            <w:t>menggunakan</w:t>
-          </w:r>
-          <w:proofErr w:type="spellEnd"/>
-          <w:r>
-            <w:rPr>
-              <w:rFonts w:eastAsia="Times New Roman" w:cs="Times New Roman"/>
-              <w:color w:val="000000"/>
-              <w:lang w:val="en-US"/>
-            </w:rPr>
-            <w:t xml:space="preserve"> </w:t>
-          </w:r>
-          <w:proofErr w:type="spellStart"/>
-          <w:r>
-            <w:rPr>
-              <w:rFonts w:eastAsia="Times New Roman" w:cs="Times New Roman"/>
-              <w:color w:val="000000"/>
-              <w:lang w:val="en-US"/>
-            </w:rPr>
-            <w:t>pustaka</w:t>
-          </w:r>
-          <w:proofErr w:type="spellEnd"/>
-          <w:r>
-            <w:rPr>
-              <w:rFonts w:eastAsia="Times New Roman" w:cs="Times New Roman"/>
-              <w:color w:val="000000"/>
-              <w:lang w:val="en-US"/>
-            </w:rPr>
-            <w:t xml:space="preserve"> </w:t>
-          </w:r>
-          <w:proofErr w:type="spellStart"/>
-          <w:r>
-            <w:rPr>
-              <w:rFonts w:eastAsia="Times New Roman" w:cs="Times New Roman"/>
-              <w:color w:val="000000"/>
-              <w:lang w:val="en-US"/>
-            </w:rPr>
-            <w:t>bernama</w:t>
-          </w:r>
-          <w:proofErr w:type="spellEnd"/>
-          <w:r>
-            <w:rPr>
-              <w:rFonts w:eastAsia="Times New Roman" w:cs="Times New Roman"/>
-              <w:color w:val="000000"/>
-              <w:lang w:val="en-US"/>
-            </w:rPr>
-            <w:t xml:space="preserve"> </w:t>
-          </w:r>
-          <w:proofErr w:type="spellStart"/>
           <w:r>
             <w:rPr>
               <w:rFonts w:eastAsia="Times New Roman" w:cs="Times New Roman"/>
@@ -7412,18 +5829,16 @@
               <w:color w:val="000000"/>
               <w:lang w:val="en-US"/>
             </w:rPr>
-            <w:t>split_folders</w:t>
-          </w:r>
-          <w:proofErr w:type="spellEnd"/>
+            <w:t xml:space="preserve">split_folders </w:t>
+          </w:r>
           <w:r>
             <w:rPr>
               <w:rFonts w:eastAsia="Times New Roman" w:cs="Times New Roman"/>
               <w:i/>
               <w:iCs/>
               <w:color w:val="000000"/>
-              <w:lang w:val="en-US"/>
-            </w:rPr>
-            <w:t xml:space="preserve"> </w:t>
+            </w:rPr>
+            <w:t>.</w:t>
           </w:r>
           <w:r>
             <w:rPr>
@@ -7431,8 +5846,19 @@
               <w:i/>
               <w:iCs/>
               <w:color w:val="000000"/>
-            </w:rPr>
-            <w:t>.</w:t>
+              <w:lang w:val="en-US"/>
+            </w:rPr>
+            <w:t xml:space="preserve"> </w:t>
+          </w:r>
+          <w:r>
+            <w:rPr>
+              <w:rFonts w:eastAsia="Times New Roman" w:cs="Times New Roman"/>
+              <w:i/>
+              <w:iCs/>
+              <w:color w:val="000000"/>
+              <w:lang w:val="en-US"/>
+            </w:rPr>
+            <w:t>https://pypi.org/project/split-folders/</w:t>
           </w:r>
         </w:p>
         <w:p>
@@ -7558,11 +5984,11 @@
               <w:numId w:val="4"/>
             </w:numPr>
           </w:pPr>
-          <w:bookmarkStart w:id="54" w:name="_Toc39770354"/>
+          <w:bookmarkStart w:id="53" w:name="_Toc39770354"/>
           <w:r>
             <w:t>Rancangan Tampilan Website</w:t>
           </w:r>
-          <w:bookmarkEnd w:id="54"/>
+          <w:bookmarkEnd w:id="53"/>
         </w:p>
         <w:p>
           <w:r>
@@ -7592,11 +6018,11 @@
               <w:numId w:val="4"/>
             </w:numPr>
           </w:pPr>
-          <w:bookmarkStart w:id="55" w:name="_Toc39770355"/>
+          <w:bookmarkStart w:id="54" w:name="_Toc39770355"/>
           <w:r>
             <w:t>Rancangan Tampilan Utama</w:t>
           </w:r>
-          <w:bookmarkEnd w:id="55"/>
+          <w:bookmarkEnd w:id="54"/>
           <w:r>
             <w:t xml:space="preserve"> </w:t>
           </w:r>
@@ -7852,7 +6278,7 @@
                                               </pic:cNvPicPr>
                                             </pic:nvPicPr>
                                             <pic:blipFill>
-                                              <a:blip r:embed="rId16"/>
+                                              <a:blip r:embed="rId14"/>
                                               <a:stretch>
                                                 <a:fillRect/>
                                               </a:stretch>
@@ -7925,7 +6351,7 @@
                                         </pic:cNvPicPr>
                                       </pic:nvPicPr>
                                       <pic:blipFill>
-                                        <a:blip r:embed="rId16"/>
+                                        <a:blip r:embed="rId14"/>
                                         <a:stretch>
                                           <a:fillRect/>
                                         </a:stretch>
@@ -7963,8 +6389,8 @@
               </mc:Fallback>
             </mc:AlternateContent>
           </w:r>
-          <w:bookmarkStart w:id="56" w:name="__RefHeading___Toc1669_35880873481111111"/>
-          <w:bookmarkEnd w:id="56"/>
+          <w:bookmarkStart w:id="55" w:name="__RefHeading___Toc1669_35880873481111111"/>
+          <w:bookmarkEnd w:id="55"/>
         </w:p>
         <w:p>
           <w:pPr>
@@ -7974,7 +6400,7 @@
               <w:numId w:val="4"/>
             </w:numPr>
           </w:pPr>
-          <w:bookmarkStart w:id="57" w:name="_Toc39770356"/>
+          <w:bookmarkStart w:id="56" w:name="_Toc39770356"/>
           <w:r>
             <w:lastRenderedPageBreak/>
             <w:t xml:space="preserve">Rancangan Tampilan </w:t>
@@ -7986,7 +6412,7 @@
             </w:rPr>
             <w:t>Prediction Result</w:t>
           </w:r>
-          <w:bookmarkEnd w:id="57"/>
+          <w:bookmarkEnd w:id="56"/>
           <w:r>
             <w:rPr>
               <w:i/>
@@ -8071,8 +6497,8 @@
           <w:pPr>
             <w:ind w:firstLine="720"/>
             <w:sectPr>
-              <w:headerReference w:type="default" r:id="rId17"/>
-              <w:footerReference w:type="default" r:id="rId18"/>
+              <w:headerReference w:type="default" r:id="rId15"/>
+              <w:footerReference w:type="default" r:id="rId16"/>
               <w:pgSz w:w="11906" w:h="16838"/>
               <w:pgMar w:top="1701" w:right="1701" w:bottom="1701" w:left="2268" w:header="0" w:footer="0" w:gutter="0"/>
               <w:cols w:space="720"/>
@@ -8165,7 +6591,7 @@
                                               </pic:cNvPicPr>
                                             </pic:nvPicPr>
                                             <pic:blipFill>
-                                              <a:blip r:embed="rId19"/>
+                                              <a:blip r:embed="rId17"/>
                                               <a:stretch>
                                                 <a:fillRect/>
                                               </a:stretch>
@@ -8205,21 +6631,7 @@
                                   <w:rPr>
                                     <w:lang w:val="en-US"/>
                                   </w:rPr>
-                                  <w:t xml:space="preserve">.2 </w:t>
-                                </w:r>
-                                <w:proofErr w:type="spellStart"/>
-                                <w:r>
-                                  <w:rPr>
-                                    <w:lang w:val="en-US"/>
-                                  </w:rPr>
-                                  <w:t>Tampilan</w:t>
-                                </w:r>
-                                <w:proofErr w:type="spellEnd"/>
-                                <w:r>
-                                  <w:rPr>
-                                    <w:lang w:val="en-US"/>
-                                  </w:rPr>
-                                  <w:t xml:space="preserve"> Result</w:t>
+                                  <w:t>.2 Tampilan Result</w:t>
                                 </w:r>
                               </w:p>
                               <w:p>
@@ -8278,7 +6690,7 @@
                                         </pic:cNvPicPr>
                                       </pic:nvPicPr>
                                       <pic:blipFill>
-                                        <a:blip r:embed="rId19"/>
+                                        <a:blip r:embed="rId17"/>
                                         <a:stretch>
                                           <a:fillRect/>
                                         </a:stretch>
@@ -8318,21 +6730,7 @@
                             <w:rPr>
                               <w:lang w:val="en-US"/>
                             </w:rPr>
-                            <w:t xml:space="preserve">.2 </w:t>
-                          </w:r>
-                          <w:proofErr w:type="spellStart"/>
-                          <w:r>
-                            <w:rPr>
-                              <w:lang w:val="en-US"/>
-                            </w:rPr>
-                            <w:t>Tampilan</w:t>
-                          </w:r>
-                          <w:proofErr w:type="spellEnd"/>
-                          <w:r>
-                            <w:rPr>
-                              <w:lang w:val="en-US"/>
-                            </w:rPr>
-                            <w:t xml:space="preserve"> Result</w:t>
+                            <w:t>.2 Tampilan Result</w:t>
                           </w:r>
                         </w:p>
                         <w:p>
@@ -8360,19 +6758,19 @@
           <w:numId w:val="4"/>
         </w:numPr>
       </w:pPr>
-      <w:bookmarkStart w:id="58" w:name="__RefHeading___Toc1673_3588087348"/>
-      <w:bookmarkStart w:id="59" w:name="_heading=h.1hmsyys"/>
+      <w:bookmarkStart w:id="57" w:name="__RefHeading___Toc1673_3588087348"/>
+      <w:bookmarkStart w:id="58" w:name="_heading=h.1hmsyys"/>
+      <w:bookmarkEnd w:id="57"/>
       <w:bookmarkEnd w:id="58"/>
-      <w:bookmarkEnd w:id="59"/>
       <w:r>
         <w:lastRenderedPageBreak/>
         <w:br/>
       </w:r>
-      <w:bookmarkStart w:id="60" w:name="_Toc39770357"/>
+      <w:bookmarkStart w:id="59" w:name="_Toc39770357"/>
       <w:r>
         <w:t>IMPLEMENTASI</w:t>
       </w:r>
-      <w:bookmarkEnd w:id="60"/>
+      <w:bookmarkEnd w:id="59"/>
     </w:p>
     <w:p/>
     <w:p>
@@ -8383,26 +6781,18 @@
           <w:numId w:val="4"/>
         </w:numPr>
       </w:pPr>
-      <w:bookmarkStart w:id="61" w:name="__RefHeading___Toc1675_3588087348"/>
-      <w:bookmarkStart w:id="62" w:name="_heading=h.41mghml"/>
-      <w:bookmarkStart w:id="63" w:name="_Toc39770358"/>
+      <w:bookmarkStart w:id="60" w:name="__RefHeading___Toc1675_3588087348"/>
+      <w:bookmarkStart w:id="61" w:name="_heading=h.41mghml"/>
+      <w:bookmarkStart w:id="62" w:name="_Toc39770358"/>
+      <w:bookmarkEnd w:id="60"/>
       <w:bookmarkEnd w:id="61"/>
-      <w:bookmarkEnd w:id="62"/>
-      <w:proofErr w:type="spellStart"/>
       <w:r>
         <w:rPr>
           <w:lang w:val="en-US"/>
         </w:rPr>
-        <w:t>Pelatihan</w:t>
+        <w:t>Pelatihan Model</w:t>
       </w:r>
-      <w:proofErr w:type="spellEnd"/>
-      <w:r>
-        <w:rPr>
-          <w:lang w:val="en-US"/>
-        </w:rPr>
-        <w:t xml:space="preserve"> Model</w:t>
-      </w:r>
-      <w:bookmarkEnd w:id="63"/>
+      <w:bookmarkEnd w:id="62"/>
     </w:p>
     <w:p>
       <w:pPr>
@@ -8425,19 +6815,17 @@
           <w:numId w:val="4"/>
         </w:numPr>
       </w:pPr>
-      <w:bookmarkStart w:id="64" w:name="__RefHeading___Toc1677_3588087348"/>
-      <w:bookmarkStart w:id="65" w:name="_heading=h.2grqrue"/>
-      <w:bookmarkStart w:id="66" w:name="_Toc39770359"/>
+      <w:bookmarkStart w:id="63" w:name="__RefHeading___Toc1677_3588087348"/>
+      <w:bookmarkStart w:id="64" w:name="_heading=h.2grqrue"/>
+      <w:bookmarkStart w:id="65" w:name="_Toc39770359"/>
+      <w:bookmarkEnd w:id="63"/>
       <w:bookmarkEnd w:id="64"/>
-      <w:bookmarkEnd w:id="65"/>
-      <w:proofErr w:type="spellStart"/>
       <w:r>
         <w:rPr>
           <w:lang w:val="en-US"/>
         </w:rPr>
-        <w:t>Pembuatan</w:t>
+        <w:t>Implementasi</w:t>
       </w:r>
-      <w:proofErr w:type="spellEnd"/>
       <w:r>
         <w:rPr>
           <w:lang w:val="en-US"/>
@@ -8452,7 +6840,7 @@
         </w:rPr>
         <w:t>Backend Website</w:t>
       </w:r>
-      <w:bookmarkEnd w:id="66"/>
+      <w:bookmarkEnd w:id="65"/>
     </w:p>
     <w:p>
       <w:pPr>
@@ -8475,22 +6863,29 @@
           <w:numId w:val="4"/>
         </w:numPr>
       </w:pPr>
-      <w:bookmarkStart w:id="67" w:name="__RefHeading___Toc1679_3588087348"/>
-      <w:bookmarkStart w:id="68" w:name="_heading=h.vx1227"/>
-      <w:bookmarkStart w:id="69" w:name="_Toc39770360"/>
+      <w:bookmarkStart w:id="66" w:name="__RefHeading___Toc1679_3588087348"/>
+      <w:bookmarkStart w:id="67" w:name="_heading=h.vx1227"/>
+      <w:bookmarkEnd w:id="66"/>
       <w:bookmarkEnd w:id="67"/>
-      <w:bookmarkEnd w:id="68"/>
       <w:r>
-        <w:t>Sub Topik Bab 4</w:t>
+        <w:rPr>
+          <w:lang w:val="en-US"/>
+        </w:rPr>
+        <w:t>Implementasi</w:t>
       </w:r>
-      <w:bookmarkEnd w:id="69"/>
+      <w:r>
+        <w:rPr>
+          <w:lang w:val="en-US"/>
+        </w:rPr>
+        <w:t xml:space="preserve"> Tampilan Website </w:t>
+      </w:r>
     </w:p>
     <w:p>
       <w:pPr>
         <w:ind w:firstLine="720"/>
         <w:sectPr>
-          <w:headerReference w:type="default" r:id="rId20"/>
-          <w:footerReference w:type="default" r:id="rId21"/>
+          <w:headerReference w:type="default" r:id="rId18"/>
+          <w:footerReference w:type="default" r:id="rId19"/>
           <w:pgSz w:w="11906" w:h="16838"/>
           <w:pgMar w:top="1701" w:right="1701" w:bottom="1701" w:left="2268" w:header="0" w:footer="0" w:gutter="0"/>
           <w:cols w:space="720"/>
@@ -8514,19 +6909,19 @@
           <w:numId w:val="4"/>
         </w:numPr>
       </w:pPr>
-      <w:bookmarkStart w:id="70" w:name="__RefHeading___Toc1681_3588087348"/>
-      <w:bookmarkStart w:id="71" w:name="_heading=h.3fwokq0"/>
-      <w:bookmarkEnd w:id="70"/>
-      <w:bookmarkEnd w:id="71"/>
+      <w:bookmarkStart w:id="68" w:name="__RefHeading___Toc1681_3588087348"/>
+      <w:bookmarkStart w:id="69" w:name="_heading=h.3fwokq0"/>
+      <w:bookmarkEnd w:id="68"/>
+      <w:bookmarkEnd w:id="69"/>
       <w:r>
         <w:lastRenderedPageBreak/>
         <w:br/>
       </w:r>
-      <w:bookmarkStart w:id="72" w:name="_Toc39770361"/>
+      <w:bookmarkStart w:id="70" w:name="_Toc39770361"/>
       <w:r>
         <w:t>PENGUJIAN</w:t>
       </w:r>
-      <w:bookmarkEnd w:id="72"/>
+      <w:bookmarkEnd w:id="70"/>
     </w:p>
     <w:p/>
     <w:p>
@@ -8537,15 +6932,15 @@
           <w:numId w:val="4"/>
         </w:numPr>
       </w:pPr>
-      <w:bookmarkStart w:id="73" w:name="__RefHeading___Toc1683_3588087348"/>
-      <w:bookmarkStart w:id="74" w:name="_heading=h.1v1yuxt"/>
-      <w:bookmarkStart w:id="75" w:name="_Toc39770362"/>
-      <w:bookmarkEnd w:id="73"/>
-      <w:bookmarkEnd w:id="74"/>
+      <w:bookmarkStart w:id="71" w:name="__RefHeading___Toc1683_3588087348"/>
+      <w:bookmarkStart w:id="72" w:name="_heading=h.1v1yuxt"/>
+      <w:bookmarkStart w:id="73" w:name="_Toc39770362"/>
+      <w:bookmarkEnd w:id="71"/>
+      <w:bookmarkEnd w:id="72"/>
       <w:r>
         <w:t>Sub Topik Bab 5</w:t>
       </w:r>
-      <w:bookmarkEnd w:id="75"/>
+      <w:bookmarkEnd w:id="73"/>
     </w:p>
     <w:p>
       <w:pPr>
@@ -8568,11 +6963,11 @@
           <w:numId w:val="4"/>
         </w:numPr>
       </w:pPr>
-      <w:bookmarkStart w:id="76" w:name="__RefHeading___Toc1685_3588087348"/>
-      <w:bookmarkStart w:id="77" w:name="_heading=h.4f1mdlm"/>
-      <w:bookmarkStart w:id="78" w:name="_Toc39770363"/>
-      <w:bookmarkEnd w:id="76"/>
-      <w:bookmarkEnd w:id="77"/>
+      <w:bookmarkStart w:id="74" w:name="__RefHeading___Toc1685_3588087348"/>
+      <w:bookmarkStart w:id="75" w:name="_heading=h.4f1mdlm"/>
+      <w:bookmarkStart w:id="76" w:name="_Toc39770363"/>
+      <w:bookmarkEnd w:id="74"/>
+      <w:bookmarkEnd w:id="75"/>
       <w:r>
         <w:t xml:space="preserve">Pengujian </w:t>
       </w:r>
@@ -8582,7 +6977,7 @@
         </w:rPr>
         <w:t>Black Box</w:t>
       </w:r>
-      <w:bookmarkEnd w:id="78"/>
+      <w:bookmarkEnd w:id="76"/>
     </w:p>
     <w:p>
       <w:pPr>
@@ -8602,11 +6997,11 @@
           <w:numId w:val="4"/>
         </w:numPr>
       </w:pPr>
-      <w:bookmarkStart w:id="79" w:name="__RefHeading___Toc1687_3588087348"/>
-      <w:bookmarkStart w:id="80" w:name="_heading=h.2u6wntf"/>
-      <w:bookmarkStart w:id="81" w:name="_Toc39770364"/>
-      <w:bookmarkEnd w:id="79"/>
-      <w:bookmarkEnd w:id="80"/>
+      <w:bookmarkStart w:id="77" w:name="__RefHeading___Toc1687_3588087348"/>
+      <w:bookmarkStart w:id="78" w:name="_heading=h.2u6wntf"/>
+      <w:bookmarkStart w:id="79" w:name="_Toc39770364"/>
+      <w:bookmarkEnd w:id="77"/>
+      <w:bookmarkEnd w:id="78"/>
       <w:r>
         <w:t xml:space="preserve">Pengujian </w:t>
       </w:r>
@@ -8625,7 +7020,7 @@
         </w:rPr>
         <w:t>Box</w:t>
       </w:r>
-      <w:bookmarkEnd w:id="81"/>
+      <w:bookmarkEnd w:id="79"/>
     </w:p>
     <w:p>
       <w:pPr>
@@ -8645,11 +7040,11 @@
           <w:numId w:val="4"/>
         </w:numPr>
       </w:pPr>
-      <w:bookmarkStart w:id="82" w:name="__RefHeading___Toc1689_3588087348"/>
-      <w:bookmarkStart w:id="83" w:name="_heading=h.19c6y18"/>
-      <w:bookmarkStart w:id="84" w:name="_Toc39770365"/>
-      <w:bookmarkEnd w:id="82"/>
-      <w:bookmarkEnd w:id="83"/>
+      <w:bookmarkStart w:id="80" w:name="__RefHeading___Toc1689_3588087348"/>
+      <w:bookmarkStart w:id="81" w:name="_heading=h.19c6y18"/>
+      <w:bookmarkStart w:id="82" w:name="_Toc39770365"/>
+      <w:bookmarkEnd w:id="80"/>
+      <w:bookmarkEnd w:id="81"/>
       <w:r>
         <w:rPr>
           <w:i/>
@@ -8674,7 +7069,7 @@
         </w:rPr>
         <w:t>Test</w:t>
       </w:r>
-      <w:bookmarkEnd w:id="84"/>
+      <w:bookmarkEnd w:id="82"/>
     </w:p>
     <w:p>
       <w:pPr>
@@ -8686,10 +7081,10 @@
       </w:pPr>
     </w:p>
     <w:p>
-      <w:bookmarkStart w:id="85" w:name="__RefHeading___Toc1691_3588087348"/>
-      <w:bookmarkStart w:id="86" w:name="_heading=h.3tbugp1"/>
-      <w:bookmarkEnd w:id="85"/>
-      <w:bookmarkEnd w:id="86"/>
+      <w:bookmarkStart w:id="83" w:name="__RefHeading___Toc1691_3588087348"/>
+      <w:bookmarkStart w:id="84" w:name="_heading=h.3tbugp1"/>
+      <w:bookmarkEnd w:id="83"/>
+      <w:bookmarkEnd w:id="84"/>
     </w:p>
     <w:p>
       <w:pPr>
@@ -8699,8 +7094,8 @@
           <w:numId w:val="4"/>
         </w:numPr>
         <w:sectPr>
-          <w:headerReference w:type="default" r:id="rId22"/>
-          <w:footerReference w:type="default" r:id="rId23"/>
+          <w:headerReference w:type="default" r:id="rId20"/>
+          <w:footerReference w:type="default" r:id="rId21"/>
           <w:pgSz w:w="11906" w:h="16838"/>
           <w:pgMar w:top="1701" w:right="1701" w:bottom="1701" w:left="2268" w:header="0" w:footer="0" w:gutter="0"/>
           <w:cols w:space="720"/>
@@ -8708,14 +7103,14 @@
           <w:docGrid w:linePitch="100"/>
         </w:sectPr>
       </w:pPr>
-      <w:bookmarkStart w:id="87" w:name="_Toc39770366"/>
+      <w:bookmarkStart w:id="85" w:name="_Toc39770366"/>
       <w:r>
         <w:rPr>
           <w:i/>
         </w:rPr>
         <w:t>Benchmarking</w:t>
       </w:r>
-      <w:bookmarkEnd w:id="87"/>
+      <w:bookmarkEnd w:id="85"/>
     </w:p>
     <w:p>
       <w:pPr>
@@ -8725,19 +7120,19 @@
           <w:numId w:val="4"/>
         </w:numPr>
       </w:pPr>
-      <w:bookmarkStart w:id="88" w:name="__RefHeading___Toc1693_3588087348"/>
-      <w:bookmarkStart w:id="89" w:name="_heading=h.28h4qwu"/>
-      <w:bookmarkEnd w:id="88"/>
-      <w:bookmarkEnd w:id="89"/>
+      <w:bookmarkStart w:id="86" w:name="__RefHeading___Toc1693_3588087348"/>
+      <w:bookmarkStart w:id="87" w:name="_heading=h.28h4qwu"/>
+      <w:bookmarkEnd w:id="86"/>
+      <w:bookmarkEnd w:id="87"/>
       <w:r>
         <w:lastRenderedPageBreak/>
         <w:br/>
       </w:r>
-      <w:bookmarkStart w:id="90" w:name="_Toc39770367"/>
+      <w:bookmarkStart w:id="88" w:name="_Toc39770367"/>
       <w:r>
         <w:t>SIMPULAN DAN SARAN</w:t>
       </w:r>
-      <w:bookmarkEnd w:id="90"/>
+      <w:bookmarkEnd w:id="88"/>
     </w:p>
     <w:p/>
     <w:p>
@@ -8748,15 +7143,15 @@
           <w:numId w:val="4"/>
         </w:numPr>
       </w:pPr>
-      <w:bookmarkStart w:id="91" w:name="__RefHeading___Toc1695_3588087348"/>
-      <w:bookmarkStart w:id="92" w:name="_heading=h.nmf14n"/>
-      <w:bookmarkStart w:id="93" w:name="_Toc39770368"/>
-      <w:bookmarkEnd w:id="91"/>
-      <w:bookmarkEnd w:id="92"/>
+      <w:bookmarkStart w:id="89" w:name="__RefHeading___Toc1695_3588087348"/>
+      <w:bookmarkStart w:id="90" w:name="_heading=h.nmf14n"/>
+      <w:bookmarkStart w:id="91" w:name="_Toc39770368"/>
+      <w:bookmarkEnd w:id="89"/>
+      <w:bookmarkEnd w:id="90"/>
       <w:r>
         <w:t>Simpulan</w:t>
       </w:r>
-      <w:bookmarkEnd w:id="93"/>
+      <w:bookmarkEnd w:id="91"/>
     </w:p>
     <w:p>
       <w:pPr>
@@ -8779,22 +7174,48 @@
           <w:numId w:val="4"/>
         </w:numPr>
       </w:pPr>
-      <w:bookmarkStart w:id="94" w:name="__RefHeading___Toc1697_3588087348"/>
-      <w:bookmarkStart w:id="95" w:name="_heading=h.37m2jsg"/>
-      <w:bookmarkStart w:id="96" w:name="_Toc39770369"/>
-      <w:bookmarkEnd w:id="94"/>
-      <w:bookmarkEnd w:id="95"/>
+      <w:bookmarkStart w:id="92" w:name="__RefHeading___Toc1697_3588087348"/>
+      <w:bookmarkStart w:id="93" w:name="_heading=h.37m2jsg"/>
+      <w:bookmarkStart w:id="94" w:name="_Toc39770369"/>
+      <w:bookmarkEnd w:id="92"/>
+      <w:bookmarkEnd w:id="93"/>
       <w:r>
         <w:t>Saran</w:t>
       </w:r>
-      <w:bookmarkEnd w:id="96"/>
+      <w:bookmarkEnd w:id="94"/>
     </w:p>
     <w:p>
       <w:pPr>
         <w:ind w:firstLine="720"/>
+        <w:rPr>
+          <w:rFonts w:eastAsia="Times New Roman" w:cs="Times New Roman"/>
+          <w:color w:val="000000"/>
+        </w:rPr>
+      </w:pPr>
+      <w:r>
+        <w:rPr>
+          <w:rFonts w:eastAsia="Times New Roman" w:cs="Times New Roman"/>
+          <w:color w:val="000000"/>
+        </w:rPr>
+        <w:t>Saran dapat secara garis besar berisi dua hal yaitu saran untuk pengembangan aplikasi di masa yang akan datang atau saran untuk pelaksanaan penelitian dengan lebih baik di masa yang akan datang.</w:t>
+      </w:r>
+    </w:p>
+    <w:p>
+      <w:pPr>
+        <w:rPr>
+          <w:rFonts w:eastAsia="Times New Roman" w:cs="Times New Roman"/>
+          <w:color w:val="000000"/>
+        </w:rPr>
+      </w:pPr>
+    </w:p>
+    <w:p>
+      <w:pPr>
+        <w:rPr>
+          <w:lang w:val="en-US"/>
+        </w:rPr>
         <w:sectPr>
-          <w:headerReference w:type="default" r:id="rId24"/>
-          <w:footerReference w:type="default" r:id="rId25"/>
+          <w:headerReference w:type="default" r:id="rId22"/>
+          <w:footerReference w:type="default" r:id="rId23"/>
           <w:pgSz w:w="11906" w:h="16838"/>
           <w:pgMar w:top="1701" w:right="1701" w:bottom="1701" w:left="2268" w:header="0" w:footer="0" w:gutter="0"/>
           <w:cols w:space="720"/>
@@ -8806,24 +7227,25 @@
         <w:rPr>
           <w:rFonts w:eastAsia="Times New Roman" w:cs="Times New Roman"/>
           <w:color w:val="000000"/>
+          <w:lang w:val="en-US"/>
         </w:rPr>
-        <w:t>Saran dapat secara garis besar berisi dua hal yaitu saran untuk pengembangan aplikasi di masa yang akan datang atau saran untuk pelaksanaan penelitian dengan lebih baik di masa yang akan datang.</w:t>
+        <w:t xml:space="preserve">Melakukan hosting website ,  melakukan training dengan epoch yg lebih banyak, dan menggunakan arsitektur ResNet dengan layer yang lebih besar atau arsitektur Deep Learning yang lebih baik </w:t>
       </w:r>
     </w:p>
     <w:p>
       <w:pPr>
         <w:pStyle w:val="Heading1"/>
       </w:pPr>
-      <w:bookmarkStart w:id="97" w:name="__RefHeading___Toc1699_3588087348"/>
-      <w:bookmarkStart w:id="98" w:name="_heading=h.1mrcu09"/>
-      <w:bookmarkStart w:id="99" w:name="_Toc39770370"/>
-      <w:bookmarkEnd w:id="97"/>
-      <w:bookmarkEnd w:id="98"/>
+      <w:bookmarkStart w:id="95" w:name="__RefHeading___Toc1699_3588087348"/>
+      <w:bookmarkStart w:id="96" w:name="_heading=h.1mrcu09"/>
+      <w:bookmarkStart w:id="97" w:name="_Toc39770370"/>
+      <w:bookmarkEnd w:id="95"/>
+      <w:bookmarkEnd w:id="96"/>
       <w:r>
         <w:lastRenderedPageBreak/>
         <w:t>DAFTAR PUSTAKA</w:t>
       </w:r>
-      <w:bookmarkEnd w:id="99"/>
+      <w:bookmarkEnd w:id="97"/>
     </w:p>
     <w:p/>
     <w:tbl>
@@ -9109,7 +7531,15 @@
             <w:shd w:val="clear" w:color="auto" w:fill="auto"/>
           </w:tcPr>
           <w:p>
-            <w:r>
+            <w:pPr>
+              <w:rPr>
+                <w:lang w:val="en-US"/>
+              </w:rPr>
+            </w:pPr>
+            <w:r>
+              <w:rPr>
+                <w:lang w:val="en-US"/>
+              </w:rPr>
               <w:t>[9]</w:t>
             </w:r>
           </w:p>
@@ -9120,10 +7550,89 @@
             <w:shd w:val="clear" w:color="auto" w:fill="auto"/>
           </w:tcPr>
           <w:p>
+            <w:pPr>
+              <w:jc w:val="left"/>
+            </w:pPr>
+            <w:r>
+              <w:rPr>
+                <w:lang w:val="en-US"/>
+              </w:rPr>
+              <w:t>https://research.google.com/colaboratory/faq.html</w:t>
+            </w:r>
+          </w:p>
+        </w:tc>
+      </w:tr>
+      <w:tr>
+        <w:tc>
+          <w:tcPr>
+            <w:tcW w:w="764" w:type="dxa"/>
+            <w:shd w:val="clear" w:color="auto" w:fill="auto"/>
+          </w:tcPr>
+          <w:p>
+            <w:pPr>
+              <w:rPr>
+                <w:lang w:val="en-US"/>
+              </w:rPr>
+            </w:pPr>
+            <w:r>
+              <w:rPr>
+                <w:lang w:val="en-US"/>
+              </w:rPr>
+              <w:t>[10]</w:t>
+            </w:r>
+          </w:p>
+        </w:tc>
+        <w:tc>
+          <w:tcPr>
+            <w:tcW w:w="7681" w:type="dxa"/>
+            <w:shd w:val="clear" w:color="auto" w:fill="auto"/>
+          </w:tcPr>
+          <w:p>
+            <w:pPr>
+              <w:rPr>
+                <w:lang w:val="en-US"/>
+              </w:rPr>
+            </w:pPr>
+            <w:r>
+              <w:rPr>
+                <w:lang w:val="en-US"/>
+              </w:rPr>
+              <w:t>https://github.com/BlackrockDigital/startbootstrap-freelancer</w:t>
+            </w:r>
+          </w:p>
+        </w:tc>
+      </w:tr>
+      <w:tr>
+        <w:tc>
+          <w:tcPr>
+            <w:tcW w:w="764" w:type="dxa"/>
+            <w:shd w:val="clear" w:color="auto" w:fill="auto"/>
+          </w:tcPr>
+          <w:p>
+            <w:r>
+              <w:t>[</w:t>
+            </w:r>
+            <w:r>
+              <w:rPr>
+                <w:lang w:val="en-US"/>
+              </w:rPr>
+              <w:t>9</w:t>
+            </w:r>
+            <w:r>
+              <w:t>]</w:t>
+            </w:r>
+          </w:p>
+        </w:tc>
+        <w:tc>
+          <w:tcPr>
+            <w:tcW w:w="7681" w:type="dxa"/>
+            <w:shd w:val="clear" w:color="auto" w:fill="auto"/>
+          </w:tcPr>
+          <w:p>
             <w:r>
               <w:t>Rajaraman S, Antani SK, Poostchi M, Silamut K, Hossain MA, Maude RJ, Jaeger S, Thoma GR. 2018. “Pre-trained convolutional neural networks as feature extractors toward improved malaria parasite detection in thin blood smear images”. PeerJ 6:e4568</w:t>
             </w:r>
-            <w:hyperlink r:id="rId26">
+            <w:hyperlink r:id="rId24">
               <w:r>
                 <w:rPr>
                   <w:rStyle w:val="ListLabel33"/>
@@ -9142,6 +7651,7 @@
           </w:tcPr>
           <w:p>
             <w:r>
+              <w:lastRenderedPageBreak/>
               <w:t>[10]</w:t>
             </w:r>
           </w:p>
@@ -9166,7 +7676,6 @@
           </w:tcPr>
           <w:p>
             <w:r>
-              <w:lastRenderedPageBreak/>
               <w:t>11</w:t>
             </w:r>
           </w:p>
@@ -9210,8 +7719,8 @@
     <w:p/>
     <w:p/>
     <w:sectPr>
-      <w:headerReference w:type="default" r:id="rId27"/>
-      <w:footerReference w:type="default" r:id="rId28"/>
+      <w:headerReference w:type="default" r:id="rId25"/>
+      <w:footerReference w:type="default" r:id="rId26"/>
       <w:pgSz w:w="11906" w:h="16838"/>
       <w:pgMar w:top="1701" w:right="1701" w:bottom="1701" w:left="2268" w:header="720" w:footer="720" w:gutter="0"/>
       <w:cols w:space="720"/>
@@ -9854,6 +8363,96 @@
     </w:lvl>
   </w:abstractNum>
   <w:abstractNum w:abstractNumId="1" w15:restartNumberingAfterBreak="0">
+    <w:nsid w:val="3CEF55FA"/>
+    <w:multiLevelType w:val="hybridMultilevel"/>
+    <w:tmpl w:val="63A2CB7A"/>
+    <w:lvl w:ilvl="0" w:tplc="BE20783E">
+      <w:start w:val="1"/>
+      <w:numFmt w:val="lowerLetter"/>
+      <w:lvlText w:val="%1."/>
+      <w:lvlJc w:val="left"/>
+      <w:pPr>
+        <w:ind w:left="1080" w:hanging="360"/>
+      </w:pPr>
+      <w:rPr>
+        <w:rFonts w:eastAsia="Times New Roman" w:cs="Times New Roman" w:hint="default"/>
+        <w:color w:val="000000"/>
+      </w:rPr>
+    </w:lvl>
+    <w:lvl w:ilvl="1" w:tplc="04090019" w:tentative="1">
+      <w:start w:val="1"/>
+      <w:numFmt w:val="lowerLetter"/>
+      <w:lvlText w:val="%2."/>
+      <w:lvlJc w:val="left"/>
+      <w:pPr>
+        <w:ind w:left="1800" w:hanging="360"/>
+      </w:pPr>
+    </w:lvl>
+    <w:lvl w:ilvl="2" w:tplc="0409001B" w:tentative="1">
+      <w:start w:val="1"/>
+      <w:numFmt w:val="lowerRoman"/>
+      <w:lvlText w:val="%3."/>
+      <w:lvlJc w:val="right"/>
+      <w:pPr>
+        <w:ind w:left="2520" w:hanging="180"/>
+      </w:pPr>
+    </w:lvl>
+    <w:lvl w:ilvl="3" w:tplc="0409000F" w:tentative="1">
+      <w:start w:val="1"/>
+      <w:numFmt w:val="decimal"/>
+      <w:lvlText w:val="%4."/>
+      <w:lvlJc w:val="left"/>
+      <w:pPr>
+        <w:ind w:left="3240" w:hanging="360"/>
+      </w:pPr>
+    </w:lvl>
+    <w:lvl w:ilvl="4" w:tplc="04090019" w:tentative="1">
+      <w:start w:val="1"/>
+      <w:numFmt w:val="lowerLetter"/>
+      <w:lvlText w:val="%5."/>
+      <w:lvlJc w:val="left"/>
+      <w:pPr>
+        <w:ind w:left="3960" w:hanging="360"/>
+      </w:pPr>
+    </w:lvl>
+    <w:lvl w:ilvl="5" w:tplc="0409001B" w:tentative="1">
+      <w:start w:val="1"/>
+      <w:numFmt w:val="lowerRoman"/>
+      <w:lvlText w:val="%6."/>
+      <w:lvlJc w:val="right"/>
+      <w:pPr>
+        <w:ind w:left="4680" w:hanging="180"/>
+      </w:pPr>
+    </w:lvl>
+    <w:lvl w:ilvl="6" w:tplc="0409000F" w:tentative="1">
+      <w:start w:val="1"/>
+      <w:numFmt w:val="decimal"/>
+      <w:lvlText w:val="%7."/>
+      <w:lvlJc w:val="left"/>
+      <w:pPr>
+        <w:ind w:left="5400" w:hanging="360"/>
+      </w:pPr>
+    </w:lvl>
+    <w:lvl w:ilvl="7" w:tplc="04090019" w:tentative="1">
+      <w:start w:val="1"/>
+      <w:numFmt w:val="lowerLetter"/>
+      <w:lvlText w:val="%8."/>
+      <w:lvlJc w:val="left"/>
+      <w:pPr>
+        <w:ind w:left="6120" w:hanging="360"/>
+      </w:pPr>
+    </w:lvl>
+    <w:lvl w:ilvl="8" w:tplc="0409001B" w:tentative="1">
+      <w:start w:val="1"/>
+      <w:numFmt w:val="lowerRoman"/>
+      <w:lvlText w:val="%9."/>
+      <w:lvlJc w:val="right"/>
+      <w:pPr>
+        <w:ind w:left="6840" w:hanging="180"/>
+      </w:pPr>
+    </w:lvl>
+  </w:abstractNum>
+  <w:abstractNum w:abstractNumId="2" w15:restartNumberingAfterBreak="0">
     <w:nsid w:val="47C76DDB"/>
     <w:multiLevelType w:val="multilevel"/>
     <w:tmpl w:val="675224E6"/>
@@ -9963,7 +8562,7 @@
       </w:rPr>
     </w:lvl>
   </w:abstractNum>
-  <w:abstractNum w:abstractNumId="2" w15:restartNumberingAfterBreak="0">
+  <w:abstractNum w:abstractNumId="3" w15:restartNumberingAfterBreak="0">
     <w:nsid w:val="59293166"/>
     <w:multiLevelType w:val="multilevel"/>
     <w:tmpl w:val="B16C201E"/>
@@ -10058,7 +8657,7 @@
       </w:pPr>
     </w:lvl>
   </w:abstractNum>
-  <w:abstractNum w:abstractNumId="3" w15:restartNumberingAfterBreak="0">
+  <w:abstractNum w:abstractNumId="4" w15:restartNumberingAfterBreak="0">
     <w:nsid w:val="61083F85"/>
     <w:multiLevelType w:val="multilevel"/>
     <w:tmpl w:val="1AA6C2DE"/>
@@ -10168,7 +8767,7 @@
       </w:rPr>
     </w:lvl>
   </w:abstractNum>
-  <w:abstractNum w:abstractNumId="4" w15:restartNumberingAfterBreak="0">
+  <w:abstractNum w:abstractNumId="5" w15:restartNumberingAfterBreak="0">
     <w:nsid w:val="6C4F73FB"/>
     <w:multiLevelType w:val="multilevel"/>
     <w:tmpl w:val="7B586C14"/>
@@ -10263,19 +8862,22 @@
     </w:lvl>
   </w:abstractNum>
   <w:num w:numId="1">
-    <w:abstractNumId w:val="3"/>
+    <w:abstractNumId w:val="4"/>
   </w:num>
   <w:num w:numId="2">
     <w:abstractNumId w:val="0"/>
   </w:num>
   <w:num w:numId="3">
-    <w:abstractNumId w:val="1"/>
+    <w:abstractNumId w:val="2"/>
   </w:num>
   <w:num w:numId="4">
-    <w:abstractNumId w:val="4"/>
+    <w:abstractNumId w:val="5"/>
   </w:num>
   <w:num w:numId="5">
-    <w:abstractNumId w:val="2"/>
+    <w:abstractNumId w:val="3"/>
+  </w:num>
+  <w:num w:numId="6">
+    <w:abstractNumId w:val="1"/>
   </w:num>
 </w:numbering>
 </file>
@@ -13998,6 +12600,21 @@
       <w:u w:val="single"/>
     </w:rPr>
   </w:style>
+  <w:style w:type="paragraph" w:styleId="ListParagraph">
+    <w:name w:val="List Paragraph"/>
+    <w:basedOn w:val="Normal"/>
+    <w:uiPriority w:val="34"/>
+    <w:qFormat/>
+    <w:rsid w:val="00D9475B"/>
+    <w:pPr>
+      <w:ind w:left="720"/>
+      <w:contextualSpacing/>
+    </w:pPr>
+    <w:rPr>
+      <w:rFonts w:cs="Mangal"/>
+      <w:szCs w:val="21"/>
+    </w:rPr>
+  </w:style>
 </w:styles>
 </file>
 

</xml_diff>